<commit_message>
ADD Test, diagram PDF and edit Word
</commit_message>
<xml_diff>
--- a/Doc/Rapport_Space_Invader.docx
+++ b/Doc/Rapport_Space_Invader.docx
@@ -7,6 +7,7 @@
         <w:pStyle w:val="Titre"/>
         <w:jc w:val="center"/>
       </w:pPr>
+      <w:proofErr w:type="spellStart"/>
       <w:r>
         <w:t>P_</w:t>
       </w:r>
@@ -22,6 +23,7 @@
       <w:r>
         <w:t>s</w:t>
       </w:r>
+      <w:proofErr w:type="spellEnd"/>
     </w:p>
     <w:p/>
     <w:p/>
@@ -32,7 +34,7 @@
           <w:noProof/>
         </w:rPr>
         <w:drawing>
-          <wp:inline distT="0" distB="0" distL="0" distR="0" wp14:anchorId="09C5D9E9" wp14:editId="2819103B">
+          <wp:inline distT="0" distB="0" distL="0" distR="0" wp14:anchorId="09C5D9E9" wp14:editId="4D79A7FE">
             <wp:extent cx="5753100" cy="3238500"/>
             <wp:effectExtent l="0" t="0" r="0" b="0"/>
             <wp:docPr id="2" name="Image 2"/>
@@ -115,7 +117,15 @@
         <w:jc w:val="center"/>
       </w:pPr>
       <w:r>
-        <w:t>Aurélie Curchod, Mathieu Meylan, Xavier Carrel</w:t>
+        <w:t xml:space="preserve">Aurélie </w:t>
+      </w:r>
+      <w:proofErr w:type="spellStart"/>
+      <w:r>
+        <w:t>Curchod</w:t>
+      </w:r>
+      <w:proofErr w:type="spellEnd"/>
+      <w:r>
+        <w:t>, Mathieu Meylan, Xavier Carrel</w:t>
       </w:r>
     </w:p>
     <w:p>
@@ -3442,6 +3452,7 @@
       <w:r>
         <w:t xml:space="preserve">Le projet « </w:t>
       </w:r>
+      <w:proofErr w:type="spellStart"/>
       <w:r>
         <w:rPr>
           <w:i/>
@@ -3449,9 +3460,11 @@
         </w:rPr>
         <w:t>SpicyInvaders</w:t>
       </w:r>
+      <w:proofErr w:type="spellEnd"/>
       <w:r>
         <w:t xml:space="preserve"> » nécessite la création d’un prototype cliquable réaliser grâce au logiciel « </w:t>
       </w:r>
+      <w:proofErr w:type="spellStart"/>
       <w:r>
         <w:rPr>
           <w:i/>
@@ -3459,6 +3472,7 @@
         </w:rPr>
         <w:t>Figma</w:t>
       </w:r>
+      <w:proofErr w:type="spellEnd"/>
       <w:r>
         <w:t xml:space="preserve"> » pour la partie du projet en lien avec le </w:t>
       </w:r>
@@ -3637,7 +3651,15 @@
         <w:jc w:val="both"/>
       </w:pPr>
       <w:r>
-        <w:t xml:space="preserve">Pour la création de mes Persona j’ai recréé deux Template afin de m’entrainer à l’utilisation de Figma, ces Template de persona son inspirer </w:t>
+        <w:t xml:space="preserve">Pour la création de mes Persona j’ai recréé deux Template afin de m’entrainer à l’utilisation de </w:t>
+      </w:r>
+      <w:proofErr w:type="spellStart"/>
+      <w:r>
+        <w:t>Figma</w:t>
+      </w:r>
+      <w:proofErr w:type="spellEnd"/>
+      <w:r>
+        <w:t xml:space="preserve">, ces Template de persona son inspirer </w:t>
       </w:r>
       <w:r>
         <w:t>ce Template</w:t>
@@ -3887,7 +3909,23 @@
         <w:t>cela</w:t>
       </w:r>
       <w:r>
-        <w:t xml:space="preserve"> va être surtout utile dans la partie programmation du jeu mais certain élément peut être intéressant pour le design/les maquettes du jeu Space Invader. Les 2 fonctionnalité essentielle qui ressorte de ce Persona et qui sont implémentable dans maquette sont le manque de variété et l’absence de récompenses significative. </w:t>
+        <w:t xml:space="preserve"> va être surtout utile dans la partie programmation du jeu mais certain élément peut être intéressant pour le design/les maquettes du jeu </w:t>
+      </w:r>
+      <w:proofErr w:type="spellStart"/>
+      <w:r>
+        <w:t>Space</w:t>
+      </w:r>
+      <w:proofErr w:type="spellEnd"/>
+      <w:r>
+        <w:t xml:space="preserve"> </w:t>
+      </w:r>
+      <w:proofErr w:type="spellStart"/>
+      <w:r>
+        <w:t>Invader</w:t>
+      </w:r>
+      <w:proofErr w:type="spellEnd"/>
+      <w:r>
+        <w:t xml:space="preserve">. Les 2 fonctionnalité essentielle qui ressorte de ce Persona et qui sont implémentable dans maquette sont le manque de variété et l’absence de récompenses significative. </w:t>
       </w:r>
     </w:p>
     <w:p>
@@ -4018,7 +4056,23 @@
         <w:t>qui peuvent</w:t>
       </w:r>
       <w:r>
-        <w:t xml:space="preserve"> être intéressant pour le design/les maquettes du jeu Space Invader. Les 2 </w:t>
+        <w:t xml:space="preserve"> être intéressant pour le design/les maquettes du jeu </w:t>
+      </w:r>
+      <w:proofErr w:type="spellStart"/>
+      <w:r>
+        <w:t>Space</w:t>
+      </w:r>
+      <w:proofErr w:type="spellEnd"/>
+      <w:r>
+        <w:t xml:space="preserve"> </w:t>
+      </w:r>
+      <w:proofErr w:type="spellStart"/>
+      <w:r>
+        <w:t>Invader</w:t>
+      </w:r>
+      <w:proofErr w:type="spellEnd"/>
+      <w:r>
+        <w:t xml:space="preserve">. Les 2 </w:t>
       </w:r>
       <w:r>
         <w:t>« </w:t>
@@ -4177,11 +4231,21 @@
         <w:t xml:space="preserve"> </w:t>
       </w:r>
       <w:hyperlink r:id="rId15" w:history="1">
+        <w:proofErr w:type="spellStart"/>
+        <w:proofErr w:type="gramStart"/>
         <w:r>
           <w:rPr>
             <w:rStyle w:val="Lienhypertexte"/>
           </w:rPr>
-          <w:t>mycolor.space/</w:t>
+          <w:t>mycolor.space</w:t>
+        </w:r>
+        <w:proofErr w:type="spellEnd"/>
+        <w:proofErr w:type="gramEnd"/>
+        <w:r>
+          <w:rPr>
+            <w:rStyle w:val="Lienhypertexte"/>
+          </w:rPr>
+          <w:t>/</w:t>
         </w:r>
       </w:hyperlink>
       <w:r>
@@ -4203,8 +4267,21 @@
         <w:t>de</w:t>
       </w:r>
       <w:r>
-        <w:t xml:space="preserve"> rappeler les aliens du jeu Space Invader</w:t>
-      </w:r>
+        <w:t xml:space="preserve"> rappeler les aliens du jeu </w:t>
+      </w:r>
+      <w:proofErr w:type="spellStart"/>
+      <w:r>
+        <w:t>Space</w:t>
+      </w:r>
+      <w:proofErr w:type="spellEnd"/>
+      <w:r>
+        <w:t xml:space="preserve"> </w:t>
+      </w:r>
+      <w:proofErr w:type="spellStart"/>
+      <w:r>
+        <w:t>Invader</w:t>
+      </w:r>
+      <w:proofErr w:type="spellEnd"/>
       <w:r>
         <w:t>.</w:t>
       </w:r>
@@ -4311,11 +4388,21 @@
         <w:t xml:space="preserve">qui elle aussi a été générer grâce au site : </w:t>
       </w:r>
       <w:hyperlink r:id="rId17" w:history="1">
+        <w:proofErr w:type="spellStart"/>
+        <w:proofErr w:type="gramStart"/>
         <w:r>
           <w:rPr>
             <w:rStyle w:val="Lienhypertexte"/>
           </w:rPr>
-          <w:t>mycolor.space/</w:t>
+          <w:t>mycolor.space</w:t>
+        </w:r>
+        <w:proofErr w:type="spellEnd"/>
+        <w:proofErr w:type="gramEnd"/>
+        <w:r>
+          <w:rPr>
+            <w:rStyle w:val="Lienhypertexte"/>
+          </w:rPr>
+          <w:t>/</w:t>
         </w:r>
       </w:hyperlink>
       <w:r>
@@ -4463,7 +4550,15 @@
         <w:ind w:left="360"/>
       </w:pPr>
       <w:r>
-        <w:t>Afin de savoir quel point concerne l’éco-conception lors de la création de maquette j’ai utiliser le site web des 115 bonnes pratiques d’Eco-conception.</w:t>
+        <w:t xml:space="preserve">Afin de savoir quel point concerne l’éco-conception lors de la création de maquette j’ai </w:t>
+      </w:r>
+      <w:proofErr w:type="spellStart"/>
+      <w:r>
+        <w:t>utiliser</w:t>
+      </w:r>
+      <w:proofErr w:type="spellEnd"/>
+      <w:r>
+        <w:t xml:space="preserve"> le site web des 115 bonnes pratiques d’Eco-conception.</w:t>
       </w:r>
     </w:p>
     <w:p>
@@ -4506,10 +4601,7 @@
         <w:jc w:val="both"/>
       </w:pPr>
       <w:r>
-        <w:t>Le</w:t>
-      </w:r>
-      <w:r>
-        <w:t xml:space="preserve"> jeu est disponible en français et en anglais, le but étant de toucher </w:t>
+        <w:t xml:space="preserve">Le jeu est disponible en français et en anglais, le but étant de toucher </w:t>
       </w:r>
       <w:r>
         <w:t>le plus grand</w:t>
@@ -4526,7 +4618,15 @@
         <w:jc w:val="both"/>
       </w:pPr>
       <w:r>
-        <w:t>Il y a un thème en couleur et un autre en noir et blanc afin de pouvoir aider les personne ayant des problème de vue tels que le daltonisme.</w:t>
+        <w:t xml:space="preserve">Il y a un thème en couleur et un autre en noir et blanc afin de pouvoir aider </w:t>
+      </w:r>
+      <w:proofErr w:type="gramStart"/>
+      <w:r>
+        <w:t>les personne</w:t>
+      </w:r>
+      <w:proofErr w:type="gramEnd"/>
+      <w:r>
+        <w:t xml:space="preserve"> ayant des problème de vue tels que le daltonisme.</w:t>
       </w:r>
     </w:p>
     <w:p>
@@ -4558,7 +4658,15 @@
     </w:p>
     <w:p>
       <w:r>
-        <w:t>Dans la partie ci-dessous je vais décrire les différents menus que j’ai réalisé dans ma maquette haute-fidélité sur Figma. Chaque menu possède 4 style différent :</w:t>
+        <w:t xml:space="preserve">Dans la partie ci-dessous je vais décrire les différents menus que j’ai réalisé dans ma maquette haute-fidélité sur </w:t>
+      </w:r>
+      <w:proofErr w:type="spellStart"/>
+      <w:r>
+        <w:t>Figma</w:t>
+      </w:r>
+      <w:proofErr w:type="spellEnd"/>
+      <w:r>
+        <w:t>. Chaque menu possède 4 style différent :</w:t>
       </w:r>
     </w:p>
     <w:p>
@@ -4582,10 +4690,7 @@
         </w:numPr>
       </w:pPr>
       <w:r>
-        <w:t>Couleu</w:t>
-      </w:r>
-      <w:r>
-        <w:t>r - Anglais</w:t>
+        <w:t>Couleur - Anglais</w:t>
       </w:r>
     </w:p>
     <w:p>
@@ -4597,10 +4702,7 @@
         </w:numPr>
       </w:pPr>
       <w:r>
-        <w:t xml:space="preserve">Noir et blanc </w:t>
-      </w:r>
-      <w:r>
-        <w:t>- Français</w:t>
+        <w:t>Noir et blanc - Français</w:t>
       </w:r>
     </w:p>
     <w:p>
@@ -4612,10 +4714,7 @@
         </w:numPr>
       </w:pPr>
       <w:r>
-        <w:t>Noir et blanc –</w:t>
-      </w:r>
-      <w:r>
-        <w:t xml:space="preserve"> Anglais</w:t>
+        <w:t>Noir et blanc – Anglais</w:t>
       </w:r>
     </w:p>
     <w:p>
@@ -4625,19 +4724,7 @@
         </w:rPr>
       </w:pPr>
       <w:r>
-        <w:t xml:space="preserve">Selon moi le menu qui sera le plus utiliser sera le </w:t>
-      </w:r>
-      <w:r>
-        <w:t xml:space="preserve">Couleur </w:t>
-      </w:r>
-      <w:r>
-        <w:t>–</w:t>
-      </w:r>
-      <w:r>
-        <w:t xml:space="preserve"> Anglais</w:t>
-      </w:r>
-      <w:r>
-        <w:t>, c’est pour cela que je le prendrais comme référence.</w:t>
+        <w:t>Selon moi le menu qui sera le plus utiliser sera le Couleur – Anglais, c’est pour cela que je le prendrais comme référence.</w:t>
       </w:r>
       <w:r>
         <w:rPr>
@@ -4665,7 +4752,7 @@
           <w:noProof/>
         </w:rPr>
         <w:drawing>
-          <wp:inline distT="0" distB="0" distL="0" distR="0" wp14:anchorId="65BAD007" wp14:editId="4ACB87D7">
+          <wp:inline distT="0" distB="0" distL="0" distR="0" wp14:anchorId="65BAD007" wp14:editId="5AFA4017">
             <wp:extent cx="5753100" cy="2686050"/>
             <wp:effectExtent l="19050" t="19050" r="0" b="0"/>
             <wp:docPr id="6" name="Image 6"/>
@@ -4905,8 +4992,13 @@
         <w:t>1.</w:t>
       </w:r>
       <w:r>
-        <w:t xml:space="preserve"> docker exec</w:t>
-      </w:r>
+        <w:t xml:space="preserve"> docker </w:t>
+      </w:r>
+      <w:proofErr w:type="spellStart"/>
+      <w:r>
+        <w:t>exec</w:t>
+      </w:r>
+      <w:proofErr w:type="spellEnd"/>
       <w:r>
         <w:t xml:space="preserve"> </w:t>
       </w:r>
@@ -4938,7 +5030,15 @@
     </w:p>
     <w:p>
       <w:r>
-        <w:t xml:space="preserve">3. db : </w:t>
+        <w:t xml:space="preserve">3. </w:t>
+      </w:r>
+      <w:proofErr w:type="spellStart"/>
+      <w:r>
+        <w:t>db</w:t>
+      </w:r>
+      <w:proofErr w:type="spellEnd"/>
+      <w:r>
+        <w:t xml:space="preserve"> : </w:t>
       </w:r>
     </w:p>
     <w:p>
@@ -4957,7 +5057,15 @@
     </w:p>
     <w:p>
       <w:r>
-        <w:t xml:space="preserve">4. mysql : </w:t>
+        <w:t xml:space="preserve">4. </w:t>
+      </w:r>
+      <w:proofErr w:type="spellStart"/>
+      <w:r>
+        <w:t>mysql</w:t>
+      </w:r>
+      <w:proofErr w:type="spellEnd"/>
+      <w:r>
+        <w:t xml:space="preserve"> : </w:t>
       </w:r>
       <w:r>
         <w:br/>
@@ -5016,8 +5124,18 @@
         <w:t>7.</w:t>
       </w:r>
       <w:r>
-        <w:t xml:space="preserve"> &lt; db_space_invaders.sql:</w:t>
-      </w:r>
+        <w:t xml:space="preserve"> &lt; </w:t>
+      </w:r>
+      <w:proofErr w:type="spellStart"/>
+      <w:proofErr w:type="gramStart"/>
+      <w:r>
+        <w:t>db_space_invaders.sql</w:t>
+      </w:r>
+      <w:proofErr w:type="spellEnd"/>
+      <w:r>
+        <w:t>:</w:t>
+      </w:r>
+      <w:proofErr w:type="gramEnd"/>
     </w:p>
     <w:p>
       <w:pPr>
@@ -5040,7 +5158,15 @@
         <w:jc w:val="both"/>
       </w:pPr>
       <w:r>
-        <w:t xml:space="preserve">En résumé, cette commande exécute un script SQL stocké dans le fichier db_space_invaders.sql à l'intérieur du conteneur Docker en utilisant l'utilisateur "root" avec le mot de passe "root" pour se connecter à la base de données MySQL. </w:t>
+        <w:t xml:space="preserve">En résumé, cette commande exécute un script SQL stocké dans le fichier </w:t>
+      </w:r>
+      <w:proofErr w:type="spellStart"/>
+      <w:r>
+        <w:t>db_space_invaders.sql</w:t>
+      </w:r>
+      <w:proofErr w:type="spellEnd"/>
+      <w:r>
+        <w:t xml:space="preserve"> à l'intérieur du conteneur Docker en utilisant l'utilisateur "root" avec le mot de passe "root" pour se connecter à la base de données MySQL. </w:t>
       </w:r>
       <w:r>
         <w:t>Attention à bien s’</w:t>
@@ -5271,9 +5397,11 @@
       <w:r>
         <w:t xml:space="preserve"> </w:t>
       </w:r>
+      <w:proofErr w:type="spellStart"/>
       <w:r>
         <w:t>game</w:t>
       </w:r>
+      <w:proofErr w:type="spellEnd"/>
       <w:r>
         <w:t> »</w:t>
       </w:r>
@@ -5343,8 +5471,18 @@
     </w:p>
     <w:p>
       <w:r>
-        <w:t>1. `CREATE ROLE 'Admin-game';`</w:t>
-      </w:r>
+        <w:t>1. `CREATE ROLE 'Admin-</w:t>
+      </w:r>
+      <w:proofErr w:type="spellStart"/>
+      <w:r>
+        <w:t>game</w:t>
+      </w:r>
+      <w:proofErr w:type="spellEnd"/>
+      <w:proofErr w:type="gramStart"/>
+      <w:r>
+        <w:t>';`</w:t>
+      </w:r>
+      <w:proofErr w:type="gramEnd"/>
     </w:p>
     <w:p>
       <w:pPr>
@@ -5357,7 +5495,15 @@
         <w:t>le</w:t>
       </w:r>
       <w:r>
-        <w:t xml:space="preserve"> rôle 'Admin-game'.</w:t>
+        <w:t xml:space="preserve"> rôle 'Admin-</w:t>
+      </w:r>
+      <w:proofErr w:type="spellStart"/>
+      <w:r>
+        <w:t>game</w:t>
+      </w:r>
+      <w:proofErr w:type="spellEnd"/>
+      <w:r>
+        <w:t>'.</w:t>
       </w:r>
     </w:p>
     <w:p>
@@ -5367,7 +5513,23 @@
     </w:p>
     <w:p>
       <w:r>
-        <w:t>2. `GRANT CREATE, SELECT, UPDATE, DELETE ON *.* TO 'Admin-game';`</w:t>
+        <w:t xml:space="preserve">2. `GRANT CREATE, SELECT, UPDATE, DELETE ON </w:t>
+      </w:r>
+      <w:proofErr w:type="gramStart"/>
+      <w:r>
+        <w:t>*.*</w:t>
+      </w:r>
+      <w:proofErr w:type="gramEnd"/>
+      <w:r>
+        <w:t xml:space="preserve"> TO 'Admin-</w:t>
+      </w:r>
+      <w:proofErr w:type="spellStart"/>
+      <w:r>
+        <w:t>game</w:t>
+      </w:r>
+      <w:proofErr w:type="spellEnd"/>
+      <w:r>
+        <w:t>';`</w:t>
       </w:r>
     </w:p>
     <w:p>
@@ -5382,33 +5544,101 @@
         <w:t>CRUD</w:t>
       </w:r>
       <w:r>
-        <w:t xml:space="preserve"> sur toutes les tables au rôle 'Admin-game'. </w:t>
+        <w:t xml:space="preserve"> sur toutes les tables au rôle 'Admin-</w:t>
+      </w:r>
+      <w:proofErr w:type="spellStart"/>
+      <w:r>
+        <w:t>game</w:t>
+      </w:r>
+      <w:proofErr w:type="spellEnd"/>
+      <w:r>
+        <w:t xml:space="preserve">'. </w:t>
       </w:r>
     </w:p>
     <w:p/>
     <w:p>
       <w:r>
-        <w:t>3. `CREATE USER 'admin-Lucas'@'localhost' IDENTIFIED BY 'Password';`</w:t>
-      </w:r>
-    </w:p>
-    <w:p>
-      <w:r>
-        <w:t xml:space="preserve">    - Cette commande crée l’utilisateur 'admin -Lucas' qui peut se connecter depuis l'hôte 'localhost' en utilisant le mot de passe 'Password'.</w:t>
+        <w:t>3. `CREATE USER '</w:t>
+      </w:r>
+      <w:proofErr w:type="spellStart"/>
+      <w:r>
+        <w:t>admin-Lucas'@'localhost</w:t>
+      </w:r>
+      <w:proofErr w:type="spellEnd"/>
+      <w:r>
+        <w:t>' IDENTIFIED BY '</w:t>
+      </w:r>
+      <w:proofErr w:type="spellStart"/>
+      <w:r>
+        <w:t>Password</w:t>
+      </w:r>
+      <w:proofErr w:type="spellEnd"/>
+      <w:proofErr w:type="gramStart"/>
+      <w:r>
+        <w:t>';`</w:t>
+      </w:r>
+      <w:proofErr w:type="gramEnd"/>
+    </w:p>
+    <w:p>
+      <w:r>
+        <w:t xml:space="preserve">    - Cette commande crée l’utilisateur 'admin -Lucas' qui peut se connecter depuis l'hôte 'localhost' en utilisant le mot de passe '</w:t>
+      </w:r>
+      <w:proofErr w:type="spellStart"/>
+      <w:r>
+        <w:t>Password</w:t>
+      </w:r>
+      <w:proofErr w:type="spellEnd"/>
+      <w:r>
+        <w:t>'.</w:t>
       </w:r>
     </w:p>
     <w:p/>
     <w:p>
       <w:r>
         <w:lastRenderedPageBreak/>
-        <w:t>4. `GRANT 'Admin-game' TO 'admin-Lucas'@'localhost';`</w:t>
-      </w:r>
+        <w:t>4. `GRANT 'Admin-</w:t>
+      </w:r>
+      <w:proofErr w:type="spellStart"/>
+      <w:r>
+        <w:t>game</w:t>
+      </w:r>
+      <w:proofErr w:type="spellEnd"/>
+      <w:r>
+        <w:t>' TO '</w:t>
+      </w:r>
+      <w:proofErr w:type="spellStart"/>
+      <w:r>
+        <w:t>admin-Lucas'@'localhost</w:t>
+      </w:r>
+      <w:proofErr w:type="spellEnd"/>
+      <w:proofErr w:type="gramStart"/>
+      <w:r>
+        <w:t>';`</w:t>
+      </w:r>
+      <w:proofErr w:type="gramEnd"/>
     </w:p>
     <w:p>
       <w:pPr>
         <w:jc w:val="both"/>
       </w:pPr>
       <w:r>
-        <w:t xml:space="preserve">   - Cette commande accorde le rôle 'Admin-game' à l'utilisateur 'admin-Lucas' Cela signifie que l'utilisateur 'admin-Lucas' se voit attribuer les autorisations définies dans le rôle 'Admin-game' lorsqu'il se connecte depuis 'localhost'.</w:t>
+        <w:t xml:space="preserve">   - Cette commande accorde le rôle 'Admin-</w:t>
+      </w:r>
+      <w:proofErr w:type="spellStart"/>
+      <w:r>
+        <w:t>game</w:t>
+      </w:r>
+      <w:proofErr w:type="spellEnd"/>
+      <w:r>
+        <w:t>' à l'utilisateur 'admin-Lucas' Cela signifie que l'utilisateur 'admin-Lucas' se voit attribuer les autorisations définies dans le rôle 'Admin-</w:t>
+      </w:r>
+      <w:proofErr w:type="spellStart"/>
+      <w:r>
+        <w:t>game</w:t>
+      </w:r>
+      <w:proofErr w:type="spellEnd"/>
+      <w:r>
+        <w:t>' lorsqu'il se connecte depuis 'localhost'.</w:t>
       </w:r>
     </w:p>
     <w:p>
@@ -5435,7 +5665,15 @@
         <w:t>le</w:t>
       </w:r>
       <w:r>
-        <w:t xml:space="preserve"> rôle 'Admin-game', </w:t>
+        <w:t xml:space="preserve"> rôle 'Admin-</w:t>
+      </w:r>
+      <w:proofErr w:type="spellStart"/>
+      <w:r>
+        <w:t>game</w:t>
+      </w:r>
+      <w:proofErr w:type="spellEnd"/>
+      <w:r>
+        <w:t xml:space="preserve">', </w:t>
       </w:r>
       <w:r>
         <w:t xml:space="preserve">et </w:t>
@@ -5459,7 +5697,15 @@
         <w:t> »</w:t>
       </w:r>
       <w:r>
-        <w:t xml:space="preserve">, puis attribuent le rôle 'Admin-game' à l'utilisateur 'admin-Lucas' Cela permet à 'admin-Lucas' d'exécuter les actions </w:t>
+        <w:t>, puis attribuent le rôle 'Admin-</w:t>
+      </w:r>
+      <w:proofErr w:type="spellStart"/>
+      <w:r>
+        <w:t>game</w:t>
+      </w:r>
+      <w:proofErr w:type="spellEnd"/>
+      <w:r>
+        <w:t xml:space="preserve">' à l'utilisateur 'admin-Lucas' Cela permet à 'admin-Lucas' d'exécuter les actions </w:t>
       </w:r>
       <w:r>
         <w:t>CRUD</w:t>
@@ -5722,8 +5968,13 @@
     </w:p>
     <w:p>
       <w:r>
-        <w:t>1. `CREATE ROLE 'Player';`</w:t>
-      </w:r>
+        <w:t>1. `CREATE ROLE 'Player</w:t>
+      </w:r>
+      <w:proofErr w:type="gramStart"/>
+      <w:r>
+        <w:t>';`</w:t>
+      </w:r>
+      <w:proofErr w:type="gramEnd"/>
     </w:p>
     <w:p>
       <w:r>
@@ -5733,15 +5984,44 @@
     <w:p/>
     <w:p>
       <w:r>
-        <w:t>2. `GRANT SELECT ON db_space_invaders.t_arme TO 'Player';`</w:t>
-      </w:r>
+        <w:t xml:space="preserve">2. `GRANT SELECT ON </w:t>
+      </w:r>
+      <w:proofErr w:type="spellStart"/>
+      <w:r>
+        <w:t>db_space_invaders.t_arme</w:t>
+      </w:r>
+      <w:proofErr w:type="spellEnd"/>
+      <w:r>
+        <w:t xml:space="preserve"> TO 'Player</w:t>
+      </w:r>
+      <w:proofErr w:type="gramStart"/>
+      <w:r>
+        <w:t>';`</w:t>
+      </w:r>
+      <w:proofErr w:type="gramEnd"/>
     </w:p>
     <w:p>
       <w:pPr>
         <w:jc w:val="both"/>
       </w:pPr>
       <w:r>
-        <w:t xml:space="preserve">   - Cette commande accorde l'autorisation SELECT sur la table 't_arme' dans la base de données 'db_space_invaders' au rôle 'Player'.</w:t>
+        <w:t xml:space="preserve">   - Cette commande accorde l'autorisation SELECT sur la table '</w:t>
+      </w:r>
+      <w:proofErr w:type="spellStart"/>
+      <w:r>
+        <w:t>t_arme</w:t>
+      </w:r>
+      <w:proofErr w:type="spellEnd"/>
+      <w:r>
+        <w:t>' dans la base de données '</w:t>
+      </w:r>
+      <w:proofErr w:type="spellStart"/>
+      <w:r>
+        <w:t>db_space_invaders</w:t>
+      </w:r>
+      <w:proofErr w:type="spellEnd"/>
+      <w:r>
+        <w:t>' au rôle 'Player'.</w:t>
       </w:r>
     </w:p>
     <w:p>
@@ -5750,7 +6030,15 @@
       </w:pPr>
       <w:r>
         <w:lastRenderedPageBreak/>
-        <w:t>3. `GRANT CREATE ON db_space_invaders.t_commande TO 'Player</w:t>
+        <w:t xml:space="preserve">3. `GRANT CREATE ON </w:t>
+      </w:r>
+      <w:proofErr w:type="spellStart"/>
+      <w:r>
+        <w:t>db_space_invaders.t_commande</w:t>
+      </w:r>
+      <w:proofErr w:type="spellEnd"/>
+      <w:r>
+        <w:t xml:space="preserve"> TO 'Player</w:t>
       </w:r>
       <w:r>
         <w:t>’ ; `</w:t>
@@ -5761,7 +6049,23 @@
         <w:jc w:val="both"/>
       </w:pPr>
       <w:r>
-        <w:t xml:space="preserve">   - Cette commande accorde l'autorisation CREATE sur la table 't_commande' dans la base de données 'db_space_invaders' au rôle 'Player'.</w:t>
+        <w:t xml:space="preserve">   - Cette commande accorde l'autorisation CREATE sur la table '</w:t>
+      </w:r>
+      <w:proofErr w:type="spellStart"/>
+      <w:r>
+        <w:t>t_commande</w:t>
+      </w:r>
+      <w:proofErr w:type="spellEnd"/>
+      <w:r>
+        <w:t>' dans la base de données '</w:t>
+      </w:r>
+      <w:proofErr w:type="spellStart"/>
+      <w:r>
+        <w:t>db_space_invaders</w:t>
+      </w:r>
+      <w:proofErr w:type="spellEnd"/>
+      <w:r>
+        <w:t>' au rôle 'Player'.</w:t>
       </w:r>
     </w:p>
     <w:p>
@@ -5771,7 +6075,15 @@
     </w:p>
     <w:p>
       <w:r>
-        <w:t>4. `GRANT SELECT ON db_space_invaders.t_commande TO 'Player</w:t>
+        <w:t xml:space="preserve">4. `GRANT SELECT ON </w:t>
+      </w:r>
+      <w:proofErr w:type="spellStart"/>
+      <w:r>
+        <w:t>db_space_invaders.t_commande</w:t>
+      </w:r>
+      <w:proofErr w:type="spellEnd"/>
+      <w:r>
+        <w:t xml:space="preserve"> TO 'Player</w:t>
       </w:r>
       <w:r>
         <w:t>’ ; `</w:t>
@@ -5782,7 +6094,23 @@
         <w:jc w:val="both"/>
       </w:pPr>
       <w:r>
-        <w:t xml:space="preserve">   - Cette commande accorde l'autorisation SELECT sur la table 't_commande' dans la base de données 'db_space_invaders' au rôle 'Player'.</w:t>
+        <w:t xml:space="preserve">   - Cette commande accorde l'autorisation SELECT sur la table '</w:t>
+      </w:r>
+      <w:proofErr w:type="spellStart"/>
+      <w:r>
+        <w:t>t_commande</w:t>
+      </w:r>
+      <w:proofErr w:type="spellEnd"/>
+      <w:r>
+        <w:t>' dans la base de données '</w:t>
+      </w:r>
+      <w:proofErr w:type="spellStart"/>
+      <w:r>
+        <w:t>db_space_invaders</w:t>
+      </w:r>
+      <w:proofErr w:type="spellEnd"/>
+      <w:r>
+        <w:t>' au rôle 'Player'.</w:t>
       </w:r>
     </w:p>
     <w:p>
@@ -5792,8 +6120,21 @@
     </w:p>
     <w:p>
       <w:r>
-        <w:t>5. `CREATE USER 'player-Lucas'@'localhost' IDENTIFIED BY 'Password</w:t>
-      </w:r>
+        <w:t>5. `CREATE USER '</w:t>
+      </w:r>
+      <w:proofErr w:type="spellStart"/>
+      <w:r>
+        <w:t>player-Lucas</w:t>
+      </w:r>
+      <w:proofErr w:type="spellEnd"/>
+      <w:r>
+        <w:t>'@'localhost' IDENTIFIED BY '</w:t>
+      </w:r>
+      <w:proofErr w:type="spellStart"/>
+      <w:r>
+        <w:t>Password</w:t>
+      </w:r>
+      <w:proofErr w:type="spellEnd"/>
       <w:r>
         <w:t>’ ; `</w:t>
       </w:r>
@@ -5803,7 +6144,23 @@
         <w:jc w:val="both"/>
       </w:pPr>
       <w:r>
-        <w:t xml:space="preserve">    - Cette commande crée l’utilisateur 'player -Lucas' qui peut se connecter depuis l'hôte 'localhost' en utilisant le mot de passe 'Password'.</w:t>
+        <w:t xml:space="preserve">    - Cette commande crée l’utilisateur '</w:t>
+      </w:r>
+      <w:proofErr w:type="spellStart"/>
+      <w:r>
+        <w:t>player</w:t>
+      </w:r>
+      <w:proofErr w:type="spellEnd"/>
+      <w:r>
+        <w:t xml:space="preserve"> -Lucas' qui peut se connecter depuis l'hôte 'localhost' en utilisant le mot de passe '</w:t>
+      </w:r>
+      <w:proofErr w:type="spellStart"/>
+      <w:r>
+        <w:t>Password</w:t>
+      </w:r>
+      <w:proofErr w:type="spellEnd"/>
+      <w:r>
+        <w:t>'.</w:t>
       </w:r>
     </w:p>
     <w:p>
@@ -5813,15 +6170,41 @@
     </w:p>
     <w:p>
       <w:r>
-        <w:t>6. `GRANT 'Player' TO 'player-Lucas'@'localhost';`</w:t>
-      </w:r>
+        <w:t>6. `GRANT 'Player' TO '</w:t>
+      </w:r>
+      <w:proofErr w:type="spellStart"/>
+      <w:r>
+        <w:t>player</w:t>
+      </w:r>
+      <w:proofErr w:type="spellEnd"/>
+      <w:r>
+        <w:t>-</w:t>
+      </w:r>
+      <w:proofErr w:type="spellStart"/>
+      <w:r>
+        <w:t>Lucas'@'localhost</w:t>
+      </w:r>
+      <w:proofErr w:type="spellEnd"/>
+      <w:proofErr w:type="gramStart"/>
+      <w:r>
+        <w:t>';`</w:t>
+      </w:r>
+      <w:proofErr w:type="gramEnd"/>
     </w:p>
     <w:p>
       <w:pPr>
         <w:jc w:val="both"/>
       </w:pPr>
       <w:r>
-        <w:t xml:space="preserve">    - Cette commande attribue le rôle 'Player' à l'utilisateur 'player-Lucas</w:t>
+        <w:t xml:space="preserve">    - Cette commande attribue le rôle 'Player' à l'utilisateur '</w:t>
+      </w:r>
+      <w:proofErr w:type="spellStart"/>
+      <w:r>
+        <w:t>player</w:t>
+      </w:r>
+      <w:proofErr w:type="spellEnd"/>
+      <w:r>
+        <w:t>-Lucas</w:t>
       </w:r>
       <w:r>
         <w:t>’.</w:t>
@@ -5875,13 +6258,37 @@
         <w:t xml:space="preserve">lui </w:t>
       </w:r>
       <w:r>
-        <w:t xml:space="preserve">accordent diverses autorisations SELECT et CREATE sur différentes tables de la base de données 'db_space_invaders', créent </w:t>
+        <w:t>accordent diverses autorisations SELECT et CREATE sur différentes tables de la base de données '</w:t>
+      </w:r>
+      <w:proofErr w:type="spellStart"/>
+      <w:r>
+        <w:t>db_space_invaders</w:t>
+      </w:r>
+      <w:proofErr w:type="spellEnd"/>
+      <w:r>
+        <w:t xml:space="preserve">', créent </w:t>
       </w:r>
       <w:r>
         <w:t>l’</w:t>
       </w:r>
       <w:r>
-        <w:t>utilisateur 'player-Lucas', puis attribuent le rôle 'Player' à l'utilisateur 'player-Lucas'</w:t>
+        <w:t>utilisateur '</w:t>
+      </w:r>
+      <w:proofErr w:type="spellStart"/>
+      <w:r>
+        <w:t>player</w:t>
+      </w:r>
+      <w:proofErr w:type="spellEnd"/>
+      <w:r>
+        <w:t>-Lucas', puis attribuent le rôle 'Player' à l'utilisateur '</w:t>
+      </w:r>
+      <w:proofErr w:type="spellStart"/>
+      <w:r>
+        <w:t>player</w:t>
+      </w:r>
+      <w:proofErr w:type="spellEnd"/>
+      <w:r>
+        <w:t>-Lucas'</w:t>
       </w:r>
       <w:r>
         <w:t>.</w:t>
@@ -6163,8 +6570,18 @@
     <w:p/>
     <w:p>
       <w:r>
-        <w:t>1. `CREATE ROLE 'ShopKeeper';`</w:t>
-      </w:r>
+        <w:t>1. `CREATE ROLE '</w:t>
+      </w:r>
+      <w:proofErr w:type="spellStart"/>
+      <w:r>
+        <w:t>ShopKeeper</w:t>
+      </w:r>
+      <w:proofErr w:type="spellEnd"/>
+      <w:proofErr w:type="gramStart"/>
+      <w:r>
+        <w:t>';`</w:t>
+      </w:r>
+      <w:proofErr w:type="gramEnd"/>
     </w:p>
     <w:p>
       <w:pPr>
@@ -6177,7 +6594,15 @@
         <w:t xml:space="preserve">- Cette commande crée le rôle </w:t>
       </w:r>
       <w:r>
-        <w:t>'ShopKeeper'</w:t>
+        <w:t>'</w:t>
+      </w:r>
+      <w:proofErr w:type="spellStart"/>
+      <w:r>
+        <w:t>ShopKeeper</w:t>
+      </w:r>
+      <w:proofErr w:type="spellEnd"/>
+      <w:r>
+        <w:t>'</w:t>
       </w:r>
       <w:r>
         <w:t>.</w:t>
@@ -6186,8 +6611,21 @@
     <w:p/>
     <w:p>
       <w:r>
-        <w:t>2. `GRANT SELECT ON db_space_invaders.t_joueur TO 'ShopKeeper</w:t>
-      </w:r>
+        <w:t xml:space="preserve">2. `GRANT SELECT ON </w:t>
+      </w:r>
+      <w:proofErr w:type="spellStart"/>
+      <w:r>
+        <w:t>db_space_invaders.t_joueur</w:t>
+      </w:r>
+      <w:proofErr w:type="spellEnd"/>
+      <w:r>
+        <w:t xml:space="preserve"> TO '</w:t>
+      </w:r>
+      <w:proofErr w:type="spellStart"/>
+      <w:r>
+        <w:t>ShopKeeper</w:t>
+      </w:r>
+      <w:proofErr w:type="spellEnd"/>
       <w:r>
         <w:t>’ ; `</w:t>
       </w:r>
@@ -6197,14 +6635,51 @@
         <w:jc w:val="both"/>
       </w:pPr>
       <w:r>
-        <w:t xml:space="preserve">    - Cette commande accorde l'autorisation SELECT sur la table 't_joueur' dans la base de données 'db_space_invaders' au rôle 'ShopKeeper'</w:t>
+        <w:t xml:space="preserve">    - Cette commande accorde l'autorisation SELECT sur la table '</w:t>
+      </w:r>
+      <w:proofErr w:type="spellStart"/>
+      <w:r>
+        <w:t>t_joueur</w:t>
+      </w:r>
+      <w:proofErr w:type="spellEnd"/>
+      <w:r>
+        <w:t>' dans la base de données '</w:t>
+      </w:r>
+      <w:proofErr w:type="spellStart"/>
+      <w:r>
+        <w:t>db_space_invaders</w:t>
+      </w:r>
+      <w:proofErr w:type="spellEnd"/>
+      <w:r>
+        <w:t>' au rôle '</w:t>
+      </w:r>
+      <w:proofErr w:type="spellStart"/>
+      <w:r>
+        <w:t>ShopKeeper</w:t>
+      </w:r>
+      <w:proofErr w:type="spellEnd"/>
+      <w:r>
+        <w:t>'</w:t>
       </w:r>
     </w:p>
     <w:p/>
     <w:p>
       <w:r>
-        <w:t>3. `GRANT UPDATE, SELECT, INSERT, DELETE ON db_space_invaders.t_arme TO 'ShopKeeper</w:t>
-      </w:r>
+        <w:t xml:space="preserve">3. `GRANT UPDATE, SELECT, INSERT, DELETE ON </w:t>
+      </w:r>
+      <w:proofErr w:type="spellStart"/>
+      <w:r>
+        <w:t>db_space_invaders.t_arme</w:t>
+      </w:r>
+      <w:proofErr w:type="spellEnd"/>
+      <w:r>
+        <w:t xml:space="preserve"> TO '</w:t>
+      </w:r>
+      <w:proofErr w:type="spellStart"/>
+      <w:r>
+        <w:t>ShopKeeper</w:t>
+      </w:r>
+      <w:proofErr w:type="spellEnd"/>
       <w:r>
         <w:t>’ ; `</w:t>
       </w:r>
@@ -6214,7 +6689,31 @@
         <w:jc w:val="both"/>
       </w:pPr>
       <w:r>
-        <w:t xml:space="preserve">    - Cette commande accorde les autorisations UPDATE, SELECT, INSERT et DELETE sur la table 't_arme' dans la base de données 'db_space_invaders' au rôle 'ShopKeeper'.</w:t>
+        <w:t xml:space="preserve">    - Cette commande accorde les autorisations UPDATE, SELECT, INSERT et DELETE sur la table '</w:t>
+      </w:r>
+      <w:proofErr w:type="spellStart"/>
+      <w:r>
+        <w:t>t_arme</w:t>
+      </w:r>
+      <w:proofErr w:type="spellEnd"/>
+      <w:r>
+        <w:t>' dans la base de données '</w:t>
+      </w:r>
+      <w:proofErr w:type="spellStart"/>
+      <w:r>
+        <w:t>db_space_invaders</w:t>
+      </w:r>
+      <w:proofErr w:type="spellEnd"/>
+      <w:r>
+        <w:t>' au rôle '</w:t>
+      </w:r>
+      <w:proofErr w:type="spellStart"/>
+      <w:r>
+        <w:t>ShopKeeper</w:t>
+      </w:r>
+      <w:proofErr w:type="spellEnd"/>
+      <w:r>
+        <w:t>'.</w:t>
       </w:r>
     </w:p>
     <w:p>
@@ -6225,8 +6724,21 @@
     <w:p>
       <w:r>
         <w:lastRenderedPageBreak/>
-        <w:t>4. `GRANT SELECT ON db_space_invaders.t_commande TO 'ShopKeeper</w:t>
-      </w:r>
+        <w:t xml:space="preserve">4. `GRANT SELECT ON </w:t>
+      </w:r>
+      <w:proofErr w:type="spellStart"/>
+      <w:r>
+        <w:t>db_space_invaders.t_commande</w:t>
+      </w:r>
+      <w:proofErr w:type="spellEnd"/>
+      <w:r>
+        <w:t xml:space="preserve"> TO '</w:t>
+      </w:r>
+      <w:proofErr w:type="spellStart"/>
+      <w:r>
+        <w:t>ShopKeeper</w:t>
+      </w:r>
+      <w:proofErr w:type="spellEnd"/>
       <w:r>
         <w:t>’ ; `</w:t>
       </w:r>
@@ -6236,7 +6748,31 @@
         <w:jc w:val="both"/>
       </w:pPr>
       <w:r>
-        <w:t xml:space="preserve">    - Cette commande accorde l'autorisation SELECT sur la table 't_commande' dans la base de données 'db_space_invaders' au rôle 'ShopKeeper'.</w:t>
+        <w:t xml:space="preserve">    - Cette commande accorde l'autorisation SELECT sur la table '</w:t>
+      </w:r>
+      <w:proofErr w:type="spellStart"/>
+      <w:r>
+        <w:t>t_commande</w:t>
+      </w:r>
+      <w:proofErr w:type="spellEnd"/>
+      <w:r>
+        <w:t>' dans la base de données '</w:t>
+      </w:r>
+      <w:proofErr w:type="spellStart"/>
+      <w:r>
+        <w:t>db_space_invaders</w:t>
+      </w:r>
+      <w:proofErr w:type="spellEnd"/>
+      <w:r>
+        <w:t>' au rôle '</w:t>
+      </w:r>
+      <w:proofErr w:type="spellStart"/>
+      <w:r>
+        <w:t>ShopKeeper</w:t>
+      </w:r>
+      <w:proofErr w:type="spellEnd"/>
+      <w:r>
+        <w:t>'.</w:t>
       </w:r>
     </w:p>
     <w:p/>
@@ -6245,8 +6781,29 @@
         <w:t>5</w:t>
       </w:r>
       <w:r>
-        <w:t>. `CREATE USER 'shopkeeper-Lucas'@'localhost' IDENTIFIED BY 'Password</w:t>
-      </w:r>
+        <w:t>. `CREATE USER '</w:t>
+      </w:r>
+      <w:proofErr w:type="spellStart"/>
+      <w:r>
+        <w:t>shopkeeper</w:t>
+      </w:r>
+      <w:proofErr w:type="spellEnd"/>
+      <w:r>
+        <w:t>-</w:t>
+      </w:r>
+      <w:proofErr w:type="spellStart"/>
+      <w:r>
+        <w:t>Lucas'@'localhost</w:t>
+      </w:r>
+      <w:proofErr w:type="spellEnd"/>
+      <w:r>
+        <w:t>' IDENTIFIED BY '</w:t>
+      </w:r>
+      <w:proofErr w:type="spellStart"/>
+      <w:r>
+        <w:t>Password</w:t>
+      </w:r>
+      <w:proofErr w:type="spellEnd"/>
       <w:r>
         <w:t>’ ; `</w:t>
       </w:r>
@@ -6256,7 +6813,23 @@
         <w:jc w:val="both"/>
       </w:pPr>
       <w:r>
-        <w:t xml:space="preserve">    - Cette commande crée un utilisateur nommé 'shopkeeper-Lucas' qui peut se connecter depuis l'hôte 'localhost' en utilisant le mot de passe 'Password'.</w:t>
+        <w:t xml:space="preserve">    - Cette commande crée un utilisateur nommé '</w:t>
+      </w:r>
+      <w:proofErr w:type="spellStart"/>
+      <w:r>
+        <w:t>shopkeeper</w:t>
+      </w:r>
+      <w:proofErr w:type="spellEnd"/>
+      <w:r>
+        <w:t>-Lucas' qui peut se connecter depuis l'hôte 'localhost' en utilisant le mot de passe '</w:t>
+      </w:r>
+      <w:proofErr w:type="spellStart"/>
+      <w:r>
+        <w:t>Password</w:t>
+      </w:r>
+      <w:proofErr w:type="spellEnd"/>
+      <w:r>
+        <w:t>'.</w:t>
       </w:r>
     </w:p>
     <w:p/>
@@ -6265,8 +6838,29 @@
         <w:t>6</w:t>
       </w:r>
       <w:r>
-        <w:t>. `GRANT 'ShopKeeper' TO 'shopkeeper-Lucas'@'localhost</w:t>
-      </w:r>
+        <w:t>. `GRANT '</w:t>
+      </w:r>
+      <w:proofErr w:type="spellStart"/>
+      <w:r>
+        <w:t>ShopKeeper</w:t>
+      </w:r>
+      <w:proofErr w:type="spellEnd"/>
+      <w:r>
+        <w:t>' TO '</w:t>
+      </w:r>
+      <w:proofErr w:type="spellStart"/>
+      <w:r>
+        <w:t>shopkeeper</w:t>
+      </w:r>
+      <w:proofErr w:type="spellEnd"/>
+      <w:r>
+        <w:t>-</w:t>
+      </w:r>
+      <w:proofErr w:type="spellStart"/>
+      <w:r>
+        <w:t>Lucas'@'localhost</w:t>
+      </w:r>
+      <w:proofErr w:type="spellEnd"/>
       <w:r>
         <w:t>’ ; `</w:t>
       </w:r>
@@ -6279,14 +6873,27 @@
         <w:t xml:space="preserve">    - Cette commande attribue le rôle </w:t>
       </w:r>
       <w:r>
-        <w:t xml:space="preserve">'ShopKeeper' </w:t>
+        <w:t>'</w:t>
+      </w:r>
+      <w:proofErr w:type="spellStart"/>
+      <w:r>
+        <w:t>ShopKeeper</w:t>
+      </w:r>
+      <w:proofErr w:type="spellEnd"/>
+      <w:r>
+        <w:t xml:space="preserve">' </w:t>
       </w:r>
       <w:r>
         <w:t xml:space="preserve">à l'utilisateur </w:t>
       </w:r>
       <w:r>
-        <w:t>'shopkeeper</w:t>
-      </w:r>
+        <w:t>'</w:t>
+      </w:r>
+      <w:proofErr w:type="spellStart"/>
+      <w:r>
+        <w:t>shopkeeper</w:t>
+      </w:r>
+      <w:proofErr w:type="spellEnd"/>
       <w:r>
         <w:t xml:space="preserve"> -Lucas</w:t>
       </w:r>
@@ -6297,7 +6904,15 @@
         <w:t xml:space="preserve"> Cela signifie que l'utilisateur se voit attribuer les autorisations du rôle </w:t>
       </w:r>
       <w:r>
-        <w:t xml:space="preserve">'ShopKeeper' </w:t>
+        <w:t>'</w:t>
+      </w:r>
+      <w:proofErr w:type="spellStart"/>
+      <w:r>
+        <w:t>ShopKeeper</w:t>
+      </w:r>
+      <w:proofErr w:type="spellEnd"/>
+      <w:r>
+        <w:t xml:space="preserve">' </w:t>
       </w:r>
       <w:r>
         <w:t>lorsqu'il se connecte depuis 'localhost'.</w:t>
@@ -6326,7 +6941,15 @@
         <w:t xml:space="preserve"> </w:t>
       </w:r>
       <w:r>
-        <w:t xml:space="preserve">appelé 'ShopKeeper', </w:t>
+        <w:t>appelé '</w:t>
+      </w:r>
+      <w:proofErr w:type="spellStart"/>
+      <w:r>
+        <w:t>ShopKeeper</w:t>
+      </w:r>
+      <w:proofErr w:type="spellEnd"/>
+      <w:r>
+        <w:t xml:space="preserve">', </w:t>
       </w:r>
       <w:r>
         <w:t>lui</w:t>
@@ -6335,7 +6958,15 @@
         <w:t xml:space="preserve"> </w:t>
       </w:r>
       <w:r>
-        <w:t xml:space="preserve">accordent diverses autorisations SELECT, UPDATE, INSERT et DELETE sur différentes tables de la base de données 'db_space_invaders', créent </w:t>
+        <w:t>accordent diverses autorisations SELECT, UPDATE, INSERT et DELETE sur différentes tables de la base de données '</w:t>
+      </w:r>
+      <w:proofErr w:type="spellStart"/>
+      <w:r>
+        <w:t>db_space_invaders</w:t>
+      </w:r>
+      <w:proofErr w:type="spellEnd"/>
+      <w:r>
+        <w:t xml:space="preserve">', créent </w:t>
       </w:r>
       <w:r>
         <w:t>l’utilisateur</w:t>
@@ -6344,7 +6975,15 @@
         <w:t xml:space="preserve"> </w:t>
       </w:r>
       <w:r>
-        <w:t xml:space="preserve">'shopkeeper-Lucas' </w:t>
+        <w:t>'</w:t>
+      </w:r>
+      <w:proofErr w:type="spellStart"/>
+      <w:r>
+        <w:t>shopkeeper</w:t>
+      </w:r>
+      <w:proofErr w:type="spellEnd"/>
+      <w:r>
+        <w:t xml:space="preserve">-Lucas' </w:t>
       </w:r>
       <w:r>
         <w:t xml:space="preserve">puis attribuent le rôle </w:t>
@@ -6352,8 +6991,13 @@
       <w:r>
         <w:t>'</w:t>
       </w:r>
-      <w:r>
-        <w:t>ShopKeeper’</w:t>
+      <w:proofErr w:type="spellStart"/>
+      <w:r>
+        <w:t>ShopKeeper</w:t>
+      </w:r>
+      <w:proofErr w:type="spellEnd"/>
+      <w:r>
+        <w:t>’</w:t>
       </w:r>
       <w:r>
         <w:t xml:space="preserve"> à</w:t>
@@ -6362,7 +7006,15 @@
         <w:t xml:space="preserve"> l'utilisateur </w:t>
       </w:r>
       <w:r>
-        <w:t>'shopkeeper-Lucas'.</w:t>
+        <w:t>'</w:t>
+      </w:r>
+      <w:proofErr w:type="spellStart"/>
+      <w:r>
+        <w:t>shopkeeper</w:t>
+      </w:r>
+      <w:proofErr w:type="spellEnd"/>
+      <w:r>
+        <w:t>-Lucas'.</w:t>
       </w:r>
     </w:p>
     <w:p>
@@ -6396,7 +7048,23 @@
     <w:p/>
     <w:p>
       <w:r>
-        <w:t>Cette partie a pour but principale de décrire les 10 requêtes SQL que l’on doit réaliser dans le cadre du projet Space Invader (DB)</w:t>
+        <w:t xml:space="preserve">Cette partie a pour but principale de décrire les 10 requêtes SQL que l’on doit réaliser dans le cadre du projet </w:t>
+      </w:r>
+      <w:proofErr w:type="spellStart"/>
+      <w:r>
+        <w:t>Space</w:t>
+      </w:r>
+      <w:proofErr w:type="spellEnd"/>
+      <w:r>
+        <w:t xml:space="preserve"> </w:t>
+      </w:r>
+      <w:proofErr w:type="spellStart"/>
+      <w:r>
+        <w:t>Invader</w:t>
+      </w:r>
+      <w:proofErr w:type="spellEnd"/>
+      <w:r>
+        <w:t xml:space="preserve"> (DB)</w:t>
       </w:r>
     </w:p>
     <w:p/>
@@ -6574,7 +7242,15 @@
         <w:jc w:val="both"/>
       </w:pPr>
       <w:r>
-        <w:t>Cette requête SQL effectue un SELECT de toute les données (*) de la table t_joueur.</w:t>
+        <w:t xml:space="preserve">Cette requête SQL effectue un SELECT de toute les données (*) de la table </w:t>
+      </w:r>
+      <w:proofErr w:type="spellStart"/>
+      <w:r>
+        <w:t>t_joueur</w:t>
+      </w:r>
+      <w:proofErr w:type="spellEnd"/>
+      <w:r>
+        <w:t>.</w:t>
       </w:r>
     </w:p>
     <w:p>
@@ -6626,7 +7302,39 @@
           <w:i/>
           <w:iCs/>
         </w:rPr>
-        <w:t>Trouver le prix maximum, minimum et moyen des armes. Les colonnes doivent avoir pour nom « Prix Maximum », « PrixMinimum » et « PrixMoyen »</w:t>
+        <w:t xml:space="preserve">Trouver le prix maximum, minimum et moyen des armes. Les colonnes doivent avoir pour nom « Prix Maximum », « </w:t>
+      </w:r>
+      <w:proofErr w:type="spellStart"/>
+      <w:r>
+        <w:rPr>
+          <w:i/>
+          <w:iCs/>
+        </w:rPr>
+        <w:t>PrixMinimum</w:t>
+      </w:r>
+      <w:proofErr w:type="spellEnd"/>
+      <w:r>
+        <w:rPr>
+          <w:i/>
+          <w:iCs/>
+        </w:rPr>
+        <w:t xml:space="preserve"> » et « </w:t>
+      </w:r>
+      <w:proofErr w:type="spellStart"/>
+      <w:r>
+        <w:rPr>
+          <w:i/>
+          <w:iCs/>
+        </w:rPr>
+        <w:t>PrixMoyen</w:t>
+      </w:r>
+      <w:proofErr w:type="spellEnd"/>
+      <w:r>
+        <w:rPr>
+          <w:i/>
+          <w:iCs/>
+        </w:rPr>
+        <w:t xml:space="preserve"> »</w:t>
       </w:r>
     </w:p>
     <w:p/>
@@ -6714,7 +7422,23 @@
         <w:jc w:val="both"/>
       </w:pPr>
       <w:r>
-        <w:t>Cette requête SQL sélectionne trois valeurs calculées à partir de la colonne armPrix de la table t_arme.</w:t>
+        <w:t xml:space="preserve">Cette requête SQL sélectionne trois valeurs calculées à partir de la colonne </w:t>
+      </w:r>
+      <w:proofErr w:type="spellStart"/>
+      <w:r>
+        <w:t>armPrix</w:t>
+      </w:r>
+      <w:proofErr w:type="spellEnd"/>
+      <w:r>
+        <w:t xml:space="preserve"> de la table </w:t>
+      </w:r>
+      <w:proofErr w:type="spellStart"/>
+      <w:r>
+        <w:t>t_arme</w:t>
+      </w:r>
+      <w:proofErr w:type="spellEnd"/>
+      <w:r>
+        <w:t>.</w:t>
       </w:r>
     </w:p>
     <w:p>
@@ -6722,7 +7446,15 @@
         <w:jc w:val="both"/>
       </w:pPr>
       <w:r>
-        <w:t xml:space="preserve">La première valeur est le prix maximum (MAX) des armes et est renommée en tant que "PrixMaximum" à l'aide de l'alias (AS). </w:t>
+        <w:t>La première valeur est le prix maximum (MAX) des armes et est renommée en tant que "</w:t>
+      </w:r>
+      <w:proofErr w:type="spellStart"/>
+      <w:r>
+        <w:t>PrixMaximum</w:t>
+      </w:r>
+      <w:proofErr w:type="spellEnd"/>
+      <w:r>
+        <w:t xml:space="preserve">" à l'aide de l'alias (AS). </w:t>
       </w:r>
     </w:p>
     <w:p>
@@ -6730,7 +7462,15 @@
         <w:jc w:val="both"/>
       </w:pPr>
       <w:r>
-        <w:t xml:space="preserve">La deuxième valeur est le prix minimum (MIN) des armes et est renommée en tant que "PrixMinimum". </w:t>
+        <w:t>La deuxième valeur est le prix minimum (MIN) des armes et est renommée en tant que "</w:t>
+      </w:r>
+      <w:proofErr w:type="spellStart"/>
+      <w:r>
+        <w:t>PrixMinimum</w:t>
+      </w:r>
+      <w:proofErr w:type="spellEnd"/>
+      <w:r>
+        <w:t xml:space="preserve">". </w:t>
       </w:r>
     </w:p>
     <w:p>
@@ -6738,7 +7478,15 @@
         <w:jc w:val="both"/>
       </w:pPr>
       <w:r>
-        <w:t xml:space="preserve">La troisième valeur est le prix moyen (AVG) des armes et est renommée en tant que "PrixMoyen". </w:t>
+        <w:t>La troisième valeur est le prix moyen (AVG) des armes et est renommée en tant que "</w:t>
+      </w:r>
+      <w:proofErr w:type="spellStart"/>
+      <w:r>
+        <w:t>PrixMoyen</w:t>
+      </w:r>
+      <w:proofErr w:type="spellEnd"/>
+      <w:r>
+        <w:t xml:space="preserve">". </w:t>
       </w:r>
     </w:p>
     <w:p>
@@ -6746,7 +7494,15 @@
         <w:jc w:val="both"/>
       </w:pPr>
       <w:r>
-        <w:t>La source de données est la table t_arme, ce qui signifie que ces valeurs seront calculées à partir des données de cette table.</w:t>
+        <w:t xml:space="preserve">La source de données est la table </w:t>
+      </w:r>
+      <w:proofErr w:type="spellStart"/>
+      <w:r>
+        <w:t>t_arme</w:t>
+      </w:r>
+      <w:proofErr w:type="spellEnd"/>
+      <w:r>
+        <w:t>, ce qui signifie que ces valeurs seront calculées à partir des données de cette table.</w:t>
       </w:r>
       <w:r>
         <w:br w:type="page"/>
@@ -6782,7 +7538,39 @@
           <w:i/>
           <w:iCs/>
         </w:rPr>
-        <w:t>Trouver le nombre total de commandes par joueur et trier du plus grand nombre au plus petit. La 1ère colonne aura pour nom "IdJoueur", la 2ème colonne aura pour nom "NombreCommandes"</w:t>
+        <w:t>Trouver le nombre total de commandes par joueur et trier du plus grand nombre au plus petit. La 1ère colonne aura pour nom "</w:t>
+      </w:r>
+      <w:proofErr w:type="spellStart"/>
+      <w:r>
+        <w:rPr>
+          <w:i/>
+          <w:iCs/>
+        </w:rPr>
+        <w:t>IdJoueur</w:t>
+      </w:r>
+      <w:proofErr w:type="spellEnd"/>
+      <w:r>
+        <w:rPr>
+          <w:i/>
+          <w:iCs/>
+        </w:rPr>
+        <w:t>", la 2ème colonne aura pour nom "</w:t>
+      </w:r>
+      <w:proofErr w:type="spellStart"/>
+      <w:r>
+        <w:rPr>
+          <w:i/>
+          <w:iCs/>
+        </w:rPr>
+        <w:t>NombreCommandes</w:t>
+      </w:r>
+      <w:proofErr w:type="spellEnd"/>
+      <w:r>
+        <w:rPr>
+          <w:i/>
+          <w:iCs/>
+        </w:rPr>
+        <w:t>"</w:t>
       </w:r>
     </w:p>
     <w:p/>
@@ -6870,7 +7658,15 @@
         <w:jc w:val="both"/>
       </w:pPr>
       <w:r>
-        <w:t>Cette requête SQL sélectionne deux valeurs calculées à partir de la table t_commande.</w:t>
+        <w:t xml:space="preserve">Cette requête SQL sélectionne deux valeurs calculées à partir de la table </w:t>
+      </w:r>
+      <w:proofErr w:type="spellStart"/>
+      <w:r>
+        <w:t>t_commande</w:t>
+      </w:r>
+      <w:proofErr w:type="spellEnd"/>
+      <w:r>
+        <w:t>.</w:t>
       </w:r>
     </w:p>
     <w:p>
@@ -6878,7 +7674,23 @@
         <w:jc w:val="both"/>
       </w:pPr>
       <w:r>
-        <w:t>La première valeur est renommée en tant que "idJoueur" à l'aide de l'alias (AS), et elle correspond à la colonne fkJoueur. Cela signifie qu'elle renverra les identifiants de joueurs associés aux commandes et pas leur pseudo.</w:t>
+        <w:t>La première valeur est renommée en tant que "</w:t>
+      </w:r>
+      <w:proofErr w:type="spellStart"/>
+      <w:r>
+        <w:t>idJoueur</w:t>
+      </w:r>
+      <w:proofErr w:type="spellEnd"/>
+      <w:r>
+        <w:t xml:space="preserve">" à l'aide de l'alias (AS), et elle correspond à la colonne </w:t>
+      </w:r>
+      <w:proofErr w:type="spellStart"/>
+      <w:r>
+        <w:t>fkJoueur</w:t>
+      </w:r>
+      <w:proofErr w:type="spellEnd"/>
+      <w:r>
+        <w:t>. Cela signifie qu'elle renverra les identifiants de joueurs associés aux commandes et pas leur pseudo.</w:t>
       </w:r>
     </w:p>
     <w:p>
@@ -6886,7 +7698,23 @@
         <w:jc w:val="both"/>
       </w:pPr>
       <w:r>
-        <w:t>La deuxième valeur est renommée en tant que "NombreCommandes" à l'aide de l'alias (AS). Elle est calculée en utilisant la fonction (COUNT) et correspond à la quantité de commandes (idCommande) effectuées par chaque joueur.</w:t>
+        <w:t>La deuxième valeur est renommée en tant que "</w:t>
+      </w:r>
+      <w:proofErr w:type="spellStart"/>
+      <w:r>
+        <w:t>NombreCommandes</w:t>
+      </w:r>
+      <w:proofErr w:type="spellEnd"/>
+      <w:r>
+        <w:t>" à l'aide de l'alias (AS). Elle est calculée en utilisant la fonction (COUNT) et correspond à la quantité de commandes (</w:t>
+      </w:r>
+      <w:proofErr w:type="spellStart"/>
+      <w:r>
+        <w:t>idCommande</w:t>
+      </w:r>
+      <w:proofErr w:type="spellEnd"/>
+      <w:r>
+        <w:t>) effectuées par chaque joueur.</w:t>
       </w:r>
     </w:p>
     <w:p>
@@ -6894,7 +7722,23 @@
         <w:jc w:val="both"/>
       </w:pPr>
       <w:r>
-        <w:t>La clause GROUP BY fkJoueur regroupe les résultats en fonction de la colonne fkJoueur. Cela signifie que les commandes sont regroupées par joueur, de sorte que l’on obtient le nombre de commandes pour chaque joueur distinct.</w:t>
+        <w:t xml:space="preserve">La clause GROUP BY </w:t>
+      </w:r>
+      <w:proofErr w:type="spellStart"/>
+      <w:r>
+        <w:t>fkJoueur</w:t>
+      </w:r>
+      <w:proofErr w:type="spellEnd"/>
+      <w:r>
+        <w:t xml:space="preserve"> regroupe les résultats en fonction de la colonne </w:t>
+      </w:r>
+      <w:proofErr w:type="spellStart"/>
+      <w:r>
+        <w:t>fkJoueur</w:t>
+      </w:r>
+      <w:proofErr w:type="spellEnd"/>
+      <w:r>
+        <w:t>. Cela signifie que les commandes sont regroupées par joueur, de sorte que l’on obtient le nombre de commandes pour chaque joueur distinct.</w:t>
       </w:r>
       <w:r>
         <w:br w:type="page"/>
@@ -6930,7 +7774,39 @@
           <w:i/>
           <w:iCs/>
         </w:rPr>
-        <w:t>Trouver les joueurs qui ont passé plus de 2 commandes. La 1ère colonne aura pour nom "IdJoueur", la 2ème colonne aura pour nom "NombreCommandes "</w:t>
+        <w:t>Trouver les joueurs qui ont passé plus de 2 commandes. La 1ère colonne aura pour nom "</w:t>
+      </w:r>
+      <w:proofErr w:type="spellStart"/>
+      <w:r>
+        <w:rPr>
+          <w:i/>
+          <w:iCs/>
+        </w:rPr>
+        <w:t>IdJoueur</w:t>
+      </w:r>
+      <w:proofErr w:type="spellEnd"/>
+      <w:r>
+        <w:rPr>
+          <w:i/>
+          <w:iCs/>
+        </w:rPr>
+        <w:t>", la 2ème colonne aura pour nom "</w:t>
+      </w:r>
+      <w:proofErr w:type="spellStart"/>
+      <w:r>
+        <w:rPr>
+          <w:i/>
+          <w:iCs/>
+        </w:rPr>
+        <w:t>NombreCommandes</w:t>
+      </w:r>
+      <w:proofErr w:type="spellEnd"/>
+      <w:r>
+        <w:rPr>
+          <w:i/>
+          <w:iCs/>
+        </w:rPr>
+        <w:t xml:space="preserve"> "</w:t>
       </w:r>
     </w:p>
     <w:p>
@@ -7036,8 +7912,13 @@
         <w:t>cas-là</w:t>
       </w:r>
       <w:r>
-        <w:t xml:space="preserve"> on utilise la clause (HAVING) afin de filtrer le groupe fkJoueur</w:t>
-      </w:r>
+        <w:t xml:space="preserve"> on utilise la clause (HAVING) afin de filtrer le groupe </w:t>
+      </w:r>
+      <w:proofErr w:type="spellStart"/>
+      <w:r>
+        <w:t>fkJoueur</w:t>
+      </w:r>
+      <w:proofErr w:type="spellEnd"/>
       <w:r>
         <w:t xml:space="preserve">  </w:t>
       </w:r>
@@ -7188,23 +8069,81 @@
         <w:t xml:space="preserve">Cette requête sélectionne </w:t>
       </w:r>
       <w:r>
-        <w:t>les colonnes `jouPseudo` de la table `t_joueur` et `armNom` de la table `t_arme`.</w:t>
+        <w:t>les colonnes `</w:t>
+      </w:r>
+      <w:proofErr w:type="spellStart"/>
+      <w:r>
+        <w:t>jouPseudo</w:t>
+      </w:r>
+      <w:proofErr w:type="spellEnd"/>
+      <w:r>
+        <w:t>` de la table `</w:t>
+      </w:r>
+      <w:proofErr w:type="spellStart"/>
+      <w:r>
+        <w:t>t_joueur</w:t>
+      </w:r>
+      <w:proofErr w:type="spellEnd"/>
+      <w:r>
+        <w:t>` et `</w:t>
+      </w:r>
+      <w:proofErr w:type="spellStart"/>
+      <w:r>
+        <w:t>armNom</w:t>
+      </w:r>
+      <w:proofErr w:type="spellEnd"/>
+      <w:r>
+        <w:t>` de la table `</w:t>
+      </w:r>
+      <w:proofErr w:type="spellStart"/>
+      <w:r>
+        <w:t>t_arme</w:t>
+      </w:r>
+      <w:proofErr w:type="spellEnd"/>
+      <w:r>
+        <w:t>`.</w:t>
       </w:r>
       <w:r>
         <w:t xml:space="preserve"> Afin d’accéder à </w:t>
       </w:r>
       <w:r>
-        <w:t>`armNom`</w:t>
-      </w:r>
-      <w:r>
-        <w:t xml:space="preserve"> la requête utilise 3 jointures qui passe par les tables t_commande,</w:t>
+        <w:t>`</w:t>
+      </w:r>
+      <w:proofErr w:type="spellStart"/>
+      <w:r>
+        <w:t>armNom</w:t>
+      </w:r>
+      <w:proofErr w:type="spellEnd"/>
+      <w:r>
+        <w:t>`</w:t>
+      </w:r>
+      <w:r>
+        <w:t xml:space="preserve"> la requête utilise 3 jointures qui passe par les tables </w:t>
+      </w:r>
+      <w:proofErr w:type="spellStart"/>
+      <w:r>
+        <w:t>t_commande</w:t>
+      </w:r>
+      <w:proofErr w:type="spellEnd"/>
+      <w:r>
+        <w:t>,</w:t>
       </w:r>
       <w:r>
         <w:t xml:space="preserve"> </w:t>
       </w:r>
-      <w:r>
-        <w:t>t_detail_commande et t_arme</w:t>
-      </w:r>
+      <w:proofErr w:type="spellStart"/>
+      <w:r>
+        <w:t>t_detail_commande</w:t>
+      </w:r>
+      <w:proofErr w:type="spellEnd"/>
+      <w:r>
+        <w:t xml:space="preserve"> et </w:t>
+      </w:r>
+      <w:proofErr w:type="spellStart"/>
+      <w:r>
+        <w:t>t_arme</w:t>
+      </w:r>
+      <w:proofErr w:type="spellEnd"/>
     </w:p>
     <w:p>
       <w:pPr>
@@ -7217,7 +8156,55 @@
         <w:t>utilise</w:t>
       </w:r>
       <w:r>
-        <w:t xml:space="preserve"> des informations des tables `t_joueur`, `t_commande`, `t_detail_commande`, et `t_arme` en utilisant des jointures pour obtenir le nom du joueur (`jouPseudo`) et le nom de l'arme (`armNom`) associés à chaque commande dans la base de données. </w:t>
+        <w:t xml:space="preserve"> des informations des tables `</w:t>
+      </w:r>
+      <w:proofErr w:type="spellStart"/>
+      <w:r>
+        <w:t>t_joueur</w:t>
+      </w:r>
+      <w:proofErr w:type="spellEnd"/>
+      <w:r>
+        <w:t>`, `</w:t>
+      </w:r>
+      <w:proofErr w:type="spellStart"/>
+      <w:r>
+        <w:t>t_commande</w:t>
+      </w:r>
+      <w:proofErr w:type="spellEnd"/>
+      <w:r>
+        <w:t>`, `</w:t>
+      </w:r>
+      <w:proofErr w:type="spellStart"/>
+      <w:r>
+        <w:t>t_detail_commande</w:t>
+      </w:r>
+      <w:proofErr w:type="spellEnd"/>
+      <w:r>
+        <w:t>`, et `</w:t>
+      </w:r>
+      <w:proofErr w:type="spellStart"/>
+      <w:r>
+        <w:t>t_arme</w:t>
+      </w:r>
+      <w:proofErr w:type="spellEnd"/>
+      <w:r>
+        <w:t>` en utilisant des jointures pour obtenir le nom du joueur (`</w:t>
+      </w:r>
+      <w:proofErr w:type="spellStart"/>
+      <w:r>
+        <w:t>jouPseudo</w:t>
+      </w:r>
+      <w:proofErr w:type="spellEnd"/>
+      <w:r>
+        <w:t>`) et le nom de l'arme (`</w:t>
+      </w:r>
+      <w:proofErr w:type="spellStart"/>
+      <w:r>
+        <w:t>armNom</w:t>
+      </w:r>
+      <w:proofErr w:type="spellEnd"/>
+      <w:r>
+        <w:t xml:space="preserve">`) associés à chaque commande dans la base de données. </w:t>
       </w:r>
     </w:p>
     <w:p>
@@ -7270,7 +8257,39 @@
           <w:i/>
           <w:iCs/>
         </w:rPr>
-        <w:t>Trouver le total dépensé par chaque joueur en ordonnant par le montant le plus élevé en premier, et limiter aux 10 premiers joueurs. La 1ère colonne doit avoir pour nom "IdJoueur" et la 2ème colonne "TotalDepense".</w:t>
+        <w:t>Trouver le total dépensé par chaque joueur en ordonnant par le montant le plus élevé en premier, et limiter aux 10 premiers joueurs. La 1ère colonne doit avoir pour nom "</w:t>
+      </w:r>
+      <w:proofErr w:type="spellStart"/>
+      <w:r>
+        <w:rPr>
+          <w:i/>
+          <w:iCs/>
+        </w:rPr>
+        <w:t>IdJoueur</w:t>
+      </w:r>
+      <w:proofErr w:type="spellEnd"/>
+      <w:r>
+        <w:rPr>
+          <w:i/>
+          <w:iCs/>
+        </w:rPr>
+        <w:t>" et la 2ème colonne "</w:t>
+      </w:r>
+      <w:proofErr w:type="spellStart"/>
+      <w:r>
+        <w:rPr>
+          <w:i/>
+          <w:iCs/>
+        </w:rPr>
+        <w:t>TotalDepense</w:t>
+      </w:r>
+      <w:proofErr w:type="spellEnd"/>
+      <w:r>
+        <w:rPr>
+          <w:i/>
+          <w:iCs/>
+        </w:rPr>
+        <w:t>".</w:t>
       </w:r>
     </w:p>
     <w:p>
@@ -7391,7 +8410,23 @@
         <w:jc w:val="both"/>
       </w:pPr>
       <w:r>
-        <w:t>La requête commence par sélectionner deux colonnes : `IdJoueur` et `TotalDepense`.</w:t>
+        <w:t>La requête commence par sélectionner deux colonnes : `</w:t>
+      </w:r>
+      <w:proofErr w:type="spellStart"/>
+      <w:r>
+        <w:t>IdJoueur</w:t>
+      </w:r>
+      <w:proofErr w:type="spellEnd"/>
+      <w:r>
+        <w:t>` et `</w:t>
+      </w:r>
+      <w:proofErr w:type="spellStart"/>
+      <w:r>
+        <w:t>TotalDepense</w:t>
+      </w:r>
+      <w:proofErr w:type="spellEnd"/>
+      <w:r>
+        <w:t>`.</w:t>
       </w:r>
     </w:p>
     <w:p>
@@ -7399,7 +8434,31 @@
         <w:jc w:val="both"/>
       </w:pPr>
       <w:r>
-        <w:t xml:space="preserve">`IdJoueur` provient de la table `t_joueur`, et `TotalDepense` est une valeur calculée résultant de la somme des dépenses de chaque joueur. </w:t>
+        <w:t>`</w:t>
+      </w:r>
+      <w:proofErr w:type="spellStart"/>
+      <w:r>
+        <w:t>IdJoueur</w:t>
+      </w:r>
+      <w:proofErr w:type="spellEnd"/>
+      <w:r>
+        <w:t>` provient de la table `</w:t>
+      </w:r>
+      <w:proofErr w:type="spellStart"/>
+      <w:r>
+        <w:t>t_joueur</w:t>
+      </w:r>
+      <w:proofErr w:type="spellEnd"/>
+      <w:r>
+        <w:t>`, et `</w:t>
+      </w:r>
+      <w:proofErr w:type="spellStart"/>
+      <w:r>
+        <w:t>TotalDepense</w:t>
+      </w:r>
+      <w:proofErr w:type="spellEnd"/>
+      <w:r>
+        <w:t xml:space="preserve">` est une valeur calculée résultant de la somme des dépenses de chaque joueur. </w:t>
       </w:r>
       <w:r>
         <w:t xml:space="preserve">On doit utiliser une multiplication car plusieurs armes peuvent êtres acheter en </w:t>
@@ -7424,7 +8483,15 @@
         <w:jc w:val="both"/>
       </w:pPr>
       <w:r>
-        <w:t>La clause `GROUP BY` est utilisée pour regrouper les résultats par joueur, en utilisant la colonne `IdJoueur`. Cela signifie que les dépenses de chaque joueur sont sommées individuellement.</w:t>
+        <w:t>La clause `GROUP BY` est utilisée pour regrouper les résultats par joueur, en utilisant la colonne `</w:t>
+      </w:r>
+      <w:proofErr w:type="spellStart"/>
+      <w:r>
+        <w:t>IdJoueur</w:t>
+      </w:r>
+      <w:proofErr w:type="spellEnd"/>
+      <w:r>
+        <w:t>`. Cela signifie que les dépenses de chaque joueur sont sommées individuellement.</w:t>
       </w:r>
     </w:p>
     <w:p>
@@ -7432,7 +8499,15 @@
         <w:jc w:val="both"/>
       </w:pPr>
       <w:r>
-        <w:t>Les résultats sont triés en fonction de la colonne calculée `TotalDepense` dans un ordre décroissant, ce qui signifie que les joueurs qui ont dépensé le plus apparaissent en premier.</w:t>
+        <w:t>Les résultats sont triés en fonction de la colonne calculée `</w:t>
+      </w:r>
+      <w:proofErr w:type="spellStart"/>
+      <w:r>
+        <w:t>TotalDepense</w:t>
+      </w:r>
+      <w:proofErr w:type="spellEnd"/>
+      <w:r>
+        <w:t>` dans un ordre décroissant, ce qui signifie que les joueurs qui ont dépensé le plus apparaissent en premier.</w:t>
       </w:r>
     </w:p>
     <w:p>
@@ -7476,7 +8551,23 @@
           <w:i/>
           <w:iCs/>
         </w:rPr>
-        <w:t>Récupérez tous les joueurs et leurs commandes, même s’ils n’ont pas passé de commande. Dans cet exemple, même si un joueur n’a jamais passé de commande, il sera quand même listé, avec des valeurs ‘NULL’ pour les champs de la table ‘t_commande’,</w:t>
+        <w:t>Récupérez tous les joueurs et leurs commandes, même s’ils n’ont pas passé de commande. Dans cet exemple, même si un joueur n’a jamais passé de commande, il sera quand même listé, avec des valeurs ‘NULL’ pour les champs de la table ‘</w:t>
+      </w:r>
+      <w:proofErr w:type="spellStart"/>
+      <w:r>
+        <w:rPr>
+          <w:i/>
+          <w:iCs/>
+        </w:rPr>
+        <w:t>t_commande</w:t>
+      </w:r>
+      <w:proofErr w:type="spellEnd"/>
+      <w:r>
+        <w:rPr>
+          <w:i/>
+          <w:iCs/>
+        </w:rPr>
+        <w:t>’,</w:t>
       </w:r>
     </w:p>
     <w:p/>
@@ -7579,7 +8670,71 @@
         <w:jc w:val="both"/>
       </w:pPr>
       <w:r>
-        <w:t>La requête commence par sélectionner plusieurs colonnes dans les tables `t_joueur` et `t_commande`. Elle récupère les colonnes `idJoueur`, `jouPseudo`, `jouNombrePoints` de la table `t_joueur`, ainsi que la colonne `comNumeroCommande` de la table `t_commande`.</w:t>
+        <w:t>La requête commence par sélectionner plusieurs colonnes dans les tables `</w:t>
+      </w:r>
+      <w:proofErr w:type="spellStart"/>
+      <w:r>
+        <w:t>t_joueur</w:t>
+      </w:r>
+      <w:proofErr w:type="spellEnd"/>
+      <w:r>
+        <w:t>` et `</w:t>
+      </w:r>
+      <w:proofErr w:type="spellStart"/>
+      <w:r>
+        <w:t>t_commande</w:t>
+      </w:r>
+      <w:proofErr w:type="spellEnd"/>
+      <w:r>
+        <w:t>`. Elle récupère les colonnes `</w:t>
+      </w:r>
+      <w:proofErr w:type="spellStart"/>
+      <w:r>
+        <w:t>idJoueur</w:t>
+      </w:r>
+      <w:proofErr w:type="spellEnd"/>
+      <w:r>
+        <w:t>`, `</w:t>
+      </w:r>
+      <w:proofErr w:type="spellStart"/>
+      <w:r>
+        <w:t>jouPseudo</w:t>
+      </w:r>
+      <w:proofErr w:type="spellEnd"/>
+      <w:r>
+        <w:t>`, `</w:t>
+      </w:r>
+      <w:proofErr w:type="spellStart"/>
+      <w:r>
+        <w:t>jouNombrePoints</w:t>
+      </w:r>
+      <w:proofErr w:type="spellEnd"/>
+      <w:r>
+        <w:t>` de la table `</w:t>
+      </w:r>
+      <w:proofErr w:type="spellStart"/>
+      <w:r>
+        <w:t>t_joueur</w:t>
+      </w:r>
+      <w:proofErr w:type="spellEnd"/>
+      <w:r>
+        <w:t>`, ainsi que la colonne `</w:t>
+      </w:r>
+      <w:proofErr w:type="spellStart"/>
+      <w:r>
+        <w:t>comNumeroCommande</w:t>
+      </w:r>
+      <w:proofErr w:type="spellEnd"/>
+      <w:r>
+        <w:t>` de la table `</w:t>
+      </w:r>
+      <w:proofErr w:type="spellStart"/>
+      <w:r>
+        <w:t>t_commande</w:t>
+      </w:r>
+      <w:proofErr w:type="spellEnd"/>
+      <w:r>
+        <w:t>`.</w:t>
       </w:r>
     </w:p>
     <w:p>
@@ -7587,7 +8742,39 @@
         <w:jc w:val="both"/>
       </w:pPr>
       <w:r>
-        <w:t>La requête utilise ensuite une jointure de type LEFT JOIN entre les tables `t_joueur` et `t_commande`. Cela signifie que tous les enregistrements de la table `t_joueur` seront inclus dans le résultat, même s'ils n'ont pas de correspondance dans la table `t_commande`.</w:t>
+        <w:t>La requête utilise ensuite une jointure de type LEFT JOIN entre les tables `</w:t>
+      </w:r>
+      <w:proofErr w:type="spellStart"/>
+      <w:r>
+        <w:t>t_joueur</w:t>
+      </w:r>
+      <w:proofErr w:type="spellEnd"/>
+      <w:r>
+        <w:t>` et `</w:t>
+      </w:r>
+      <w:proofErr w:type="spellStart"/>
+      <w:r>
+        <w:t>t_commande</w:t>
+      </w:r>
+      <w:proofErr w:type="spellEnd"/>
+      <w:r>
+        <w:t>`. Cela signifie que tous les enregistrements de la table `</w:t>
+      </w:r>
+      <w:proofErr w:type="spellStart"/>
+      <w:r>
+        <w:t>t_joueur</w:t>
+      </w:r>
+      <w:proofErr w:type="spellEnd"/>
+      <w:r>
+        <w:t>` seront inclus dans le résultat, même s'ils n'ont pas de correspondance dans la table `</w:t>
+      </w:r>
+      <w:proofErr w:type="spellStart"/>
+      <w:r>
+        <w:t>t_commande</w:t>
+      </w:r>
+      <w:proofErr w:type="spellEnd"/>
+      <w:r>
+        <w:t>`.</w:t>
       </w:r>
     </w:p>
     <w:p>
@@ -7595,7 +8782,31 @@
         <w:jc w:val="both"/>
       </w:pPr>
       <w:r>
-        <w:t>En résumé, cette requête donne une liste de tous les joueurs, y compris ceux qui n'ont pas passé de commande, en utilisant une jointure de type LEFT JOIN entre les tables `t_joueur` et `t_commande`. Cela permet d'obtenir un résultat qui inclut les joueurs sans commande, avec des valeurs NULL pour les champs de la table `t_commande` correspondants.</w:t>
+        <w:t>En résumé, cette requête donne une liste de tous les joueurs, y compris ceux qui n'ont pas passé de commande, en utilisant une jointure de type LEFT JOIN entre les tables `</w:t>
+      </w:r>
+      <w:proofErr w:type="spellStart"/>
+      <w:r>
+        <w:t>t_joueur</w:t>
+      </w:r>
+      <w:proofErr w:type="spellEnd"/>
+      <w:r>
+        <w:t>` et `</w:t>
+      </w:r>
+      <w:proofErr w:type="spellStart"/>
+      <w:r>
+        <w:t>t_commande</w:t>
+      </w:r>
+      <w:proofErr w:type="spellEnd"/>
+      <w:r>
+        <w:t>`. Cela permet d'obtenir un résultat qui inclut les joueurs sans commande, avec des valeurs NULL pour les champs de la table `</w:t>
+      </w:r>
+      <w:proofErr w:type="spellStart"/>
+      <w:r>
+        <w:t>t_commande</w:t>
+      </w:r>
+      <w:proofErr w:type="spellEnd"/>
+      <w:r>
+        <w:t>` correspondants.</w:t>
       </w:r>
       <w:r>
         <w:br w:type="page"/>
@@ -7748,7 +8959,39 @@
         <w:jc w:val="both"/>
       </w:pPr>
       <w:r>
-        <w:t>La requête commence par sélectionner deux colonnes : `jouPseudo` de la table `t_joueur` et `comNumeroCommande` de la table `t_commande`.</w:t>
+        <w:t>La requête commence par sélectionner deux colonnes : `</w:t>
+      </w:r>
+      <w:proofErr w:type="spellStart"/>
+      <w:r>
+        <w:t>jouPseudo</w:t>
+      </w:r>
+      <w:proofErr w:type="spellEnd"/>
+      <w:r>
+        <w:t>` de la table `</w:t>
+      </w:r>
+      <w:proofErr w:type="spellStart"/>
+      <w:r>
+        <w:t>t_joueur</w:t>
+      </w:r>
+      <w:proofErr w:type="spellEnd"/>
+      <w:r>
+        <w:t>` et `</w:t>
+      </w:r>
+      <w:proofErr w:type="spellStart"/>
+      <w:r>
+        <w:t>comNumeroCommande</w:t>
+      </w:r>
+      <w:proofErr w:type="spellEnd"/>
+      <w:r>
+        <w:t>` de la table `</w:t>
+      </w:r>
+      <w:proofErr w:type="spellStart"/>
+      <w:r>
+        <w:t>t_commande</w:t>
+      </w:r>
+      <w:proofErr w:type="spellEnd"/>
+      <w:r>
+        <w:t>`.</w:t>
       </w:r>
     </w:p>
     <w:p>
@@ -7756,7 +8999,39 @@
         <w:jc w:val="both"/>
       </w:pPr>
       <w:r>
-        <w:t>La requête utilise ensuite une jointure de type RIGHT JOIN entre les tables `t_commande` et `t_joueur`. Cela signifie que tous les enregistrements de la table `t_commande` seront inclus dans le résultat, même s'ils n'ont pas de correspondance dans la table `t_joueur`.</w:t>
+        <w:t>La requête utilise ensuite une jointure de type RIGHT JOIN entre les tables `</w:t>
+      </w:r>
+      <w:proofErr w:type="spellStart"/>
+      <w:r>
+        <w:t>t_commande</w:t>
+      </w:r>
+      <w:proofErr w:type="spellEnd"/>
+      <w:r>
+        <w:t>` et `</w:t>
+      </w:r>
+      <w:proofErr w:type="spellStart"/>
+      <w:r>
+        <w:t>t_joueur</w:t>
+      </w:r>
+      <w:proofErr w:type="spellEnd"/>
+      <w:r>
+        <w:t>`. Cela signifie que tous les enregistrements de la table `</w:t>
+      </w:r>
+      <w:proofErr w:type="spellStart"/>
+      <w:r>
+        <w:t>t_commande</w:t>
+      </w:r>
+      <w:proofErr w:type="spellEnd"/>
+      <w:r>
+        <w:t>` seront inclus dans le résultat, même s'ils n'ont pas de correspondance dans la table `</w:t>
+      </w:r>
+      <w:proofErr w:type="spellStart"/>
+      <w:r>
+        <w:t>t_joueur</w:t>
+      </w:r>
+      <w:proofErr w:type="spellEnd"/>
+      <w:r>
+        <w:t>`.</w:t>
       </w:r>
     </w:p>
     <w:p>
@@ -7764,7 +9039,23 @@
         <w:jc w:val="both"/>
       </w:pPr>
       <w:r>
-        <w:t>En résumé, cette requête permet de récupérer toutes les commandes et d'afficher le pseudo du joueur s'il est associé à la commande. Si un joueur n'est pas associé à une commande donnée, le résultat affichera 'NULL' pour le pseudo, en utilisant une jointure de type RIGHT JOIN entre les tables `t_joueur` et `t_commande`.</w:t>
+        <w:t>En résumé, cette requête permet de récupérer toutes les commandes et d'afficher le pseudo du joueur s'il est associé à la commande. Si un joueur n'est pas associé à une commande donnée, le résultat affichera 'NULL' pour le pseudo, en utilisant une jointure de type RIGHT JOIN entre les tables `</w:t>
+      </w:r>
+      <w:proofErr w:type="spellStart"/>
+      <w:r>
+        <w:t>t_joueur</w:t>
+      </w:r>
+      <w:proofErr w:type="spellEnd"/>
+      <w:r>
+        <w:t>` et `</w:t>
+      </w:r>
+      <w:proofErr w:type="spellStart"/>
+      <w:r>
+        <w:t>t_commande</w:t>
+      </w:r>
+      <w:proofErr w:type="spellEnd"/>
+      <w:r>
+        <w:t>`.</w:t>
       </w:r>
     </w:p>
     <w:p/>
@@ -7891,7 +9182,44 @@
         <w:jc w:val="both"/>
       </w:pPr>
       <w:r>
-        <w:t>La requête commence par sélectionner deux colonnes : `jouPseudo` de la table `t_joueur` et `SUM(t_detail_commande.detQuantiteCommande)` pour obtenir le nombre total d'armes achetées par chaque joueur. Il est important de noter que dans cette commande l’utilisation du (SUM) est dû aux faites que detQuantiteCommande peut contenir plusieurs armes.</w:t>
+        <w:t>La requête commence par sélectionner deux colonnes : `</w:t>
+      </w:r>
+      <w:proofErr w:type="spellStart"/>
+      <w:r>
+        <w:t>jouPseudo</w:t>
+      </w:r>
+      <w:proofErr w:type="spellEnd"/>
+      <w:r>
+        <w:t>` de la table `</w:t>
+      </w:r>
+      <w:proofErr w:type="spellStart"/>
+      <w:r>
+        <w:t>t_joueur</w:t>
+      </w:r>
+      <w:proofErr w:type="spellEnd"/>
+      <w:r>
+        <w:t>` et `SUM(</w:t>
+      </w:r>
+      <w:proofErr w:type="spellStart"/>
+      <w:r>
+        <w:t>t_detail_</w:t>
+      </w:r>
+      <w:proofErr w:type="gramStart"/>
+      <w:r>
+        <w:t>commande.detQuantiteCommande</w:t>
+      </w:r>
+      <w:proofErr w:type="spellEnd"/>
+      <w:proofErr w:type="gramEnd"/>
+      <w:r>
+        <w:t xml:space="preserve">)` pour obtenir le nombre total d'armes achetées par chaque joueur. Il est important de noter que dans cette commande l’utilisation du (SUM) est dû aux faites que </w:t>
+      </w:r>
+      <w:proofErr w:type="spellStart"/>
+      <w:r>
+        <w:t>detQuantiteCommande</w:t>
+      </w:r>
+      <w:proofErr w:type="spellEnd"/>
+      <w:r>
+        <w:t xml:space="preserve"> peut contenir plusieurs armes.</w:t>
       </w:r>
     </w:p>
     <w:p>
@@ -7931,7 +9259,23 @@
         <w:jc w:val="both"/>
       </w:pPr>
       <w:r>
-        <w:t xml:space="preserve"> La clause `GROUP BY` est utilisée pour regrouper les résultats par joueur, en utilisant la colonne `idJoueur` de la table `t_joueur`. Cela signifie que le nombre total d'armes achetées est calculé pour chaque joueur distinct.</w:t>
+        <w:t xml:space="preserve"> La clause `GROUP BY` est utilisée pour regrouper les résultats par joueur, en utilisant la colonne `</w:t>
+      </w:r>
+      <w:proofErr w:type="spellStart"/>
+      <w:r>
+        <w:t>idJoueur</w:t>
+      </w:r>
+      <w:proofErr w:type="spellEnd"/>
+      <w:r>
+        <w:t>` de la table `</w:t>
+      </w:r>
+      <w:proofErr w:type="spellStart"/>
+      <w:r>
+        <w:t>t_joueur</w:t>
+      </w:r>
+      <w:proofErr w:type="spellEnd"/>
+      <w:r>
+        <w:t>`. Cela signifie que le nombre total d'armes achetées est calculé pour chaque joueur distinct.</w:t>
       </w:r>
     </w:p>
     <w:p>
@@ -8068,13 +9412,42 @@
         <w:jc w:val="both"/>
       </w:pPr>
       <w:r>
-        <w:t>La requête commence par sélectionner deux colonnes : `jouPseudo` de la table `t_joueur` et `</w:t>
+        <w:t>La requête commence par sélectionner deux colonnes : `</w:t>
+      </w:r>
+      <w:proofErr w:type="spellStart"/>
+      <w:r>
+        <w:t>jouPseudo</w:t>
+      </w:r>
+      <w:proofErr w:type="spellEnd"/>
+      <w:r>
+        <w:t>` de la table `</w:t>
+      </w:r>
+      <w:proofErr w:type="spellStart"/>
+      <w:r>
+        <w:t>t_joueur</w:t>
+      </w:r>
+      <w:proofErr w:type="spellEnd"/>
+      <w:r>
+        <w:t>` et `</w:t>
       </w:r>
       <w:r>
         <w:t>COUNT (</w:t>
       </w:r>
       <w:r>
-        <w:t>DISTINCT t_arme.idArme)` pour compter le nombre d'armes différentes achetées par chaque joueur.</w:t>
+        <w:t xml:space="preserve">DISTINCT </w:t>
+      </w:r>
+      <w:proofErr w:type="spellStart"/>
+      <w:r>
+        <w:t>t_</w:t>
+      </w:r>
+      <w:proofErr w:type="gramStart"/>
+      <w:r>
+        <w:t>arme.idArme</w:t>
+      </w:r>
+      <w:proofErr w:type="spellEnd"/>
+      <w:proofErr w:type="gramEnd"/>
+      <w:r>
+        <w:t>)` pour compter le nombre d'armes différentes achetées par chaque joueur.</w:t>
       </w:r>
     </w:p>
     <w:p>
@@ -8114,7 +9487,23 @@
         <w:jc w:val="both"/>
       </w:pPr>
       <w:r>
-        <w:t>La clause `GROUP BY` est utilisée pour regrouper les résultats par joueur, en utilisant la colonne `idJoueur` de la table `t_joueur`. Cela signifie que le nombre d'armes différentes achetées est calculé pour chaque joueur distinct.</w:t>
+        <w:t>La clause `GROUP BY` est utilisée pour regrouper les résultats par joueur, en utilisant la colonne `</w:t>
+      </w:r>
+      <w:proofErr w:type="spellStart"/>
+      <w:r>
+        <w:t>idJoueur</w:t>
+      </w:r>
+      <w:proofErr w:type="spellEnd"/>
+      <w:r>
+        <w:t>` de la table `</w:t>
+      </w:r>
+      <w:proofErr w:type="spellStart"/>
+      <w:r>
+        <w:t>t_joueur</w:t>
+      </w:r>
+      <w:proofErr w:type="spellEnd"/>
+      <w:r>
+        <w:t>`. Cela signifie que le nombre d'armes différentes achetées est calculé pour chaque joueur distinct.</w:t>
       </w:r>
     </w:p>
     <w:p>
@@ -8273,25 +9662,93 @@
       <w:bookmarkEnd w:id="38"/>
     </w:p>
     <w:p>
-      <w:r>
-        <w:t>Mysqldump -u votre_nom_utilisateur -proot db_space_invades &gt; backup_db_space_invaders.sql</w:t>
-      </w:r>
+      <w:proofErr w:type="spellStart"/>
+      <w:r>
+        <w:t>Mysqldump</w:t>
+      </w:r>
+      <w:proofErr w:type="spellEnd"/>
+      <w:r>
+        <w:t xml:space="preserve"> -u </w:t>
+      </w:r>
+      <w:proofErr w:type="spellStart"/>
+      <w:r>
+        <w:t>votre_nom_utilisateur</w:t>
+      </w:r>
+      <w:proofErr w:type="spellEnd"/>
+      <w:r>
+        <w:t xml:space="preserve"> -</w:t>
+      </w:r>
+      <w:proofErr w:type="spellStart"/>
+      <w:r>
+        <w:t>proot</w:t>
+      </w:r>
+      <w:proofErr w:type="spellEnd"/>
+      <w:r>
+        <w:t xml:space="preserve"> </w:t>
+      </w:r>
+      <w:proofErr w:type="spellStart"/>
+      <w:r>
+        <w:t>db_space_invades</w:t>
+      </w:r>
+      <w:proofErr w:type="spellEnd"/>
+      <w:r>
+        <w:t xml:space="preserve"> &gt; </w:t>
+      </w:r>
+      <w:proofErr w:type="spellStart"/>
+      <w:r>
+        <w:t>backup_db_space_invaders.sql</w:t>
+      </w:r>
+      <w:proofErr w:type="spellEnd"/>
     </w:p>
     <w:p/>
     <w:p>
-      <w:r>
-        <w:t>Mysql -u votre_nom</w:t>
-      </w:r>
-      <w:r>
-        <w:t>_utilisateur -p db_space_invaders &lt; backup_db_space_invaders.sql</w:t>
-      </w:r>
+      <w:proofErr w:type="spellStart"/>
+      <w:r>
+        <w:t>Mysql</w:t>
+      </w:r>
+      <w:proofErr w:type="spellEnd"/>
+      <w:r>
+        <w:t xml:space="preserve"> -u </w:t>
+      </w:r>
+      <w:proofErr w:type="spellStart"/>
+      <w:r>
+        <w:t>votre_nom</w:t>
+      </w:r>
+      <w:r>
+        <w:t>_utilisateur</w:t>
+      </w:r>
+      <w:proofErr w:type="spellEnd"/>
+      <w:r>
+        <w:t xml:space="preserve"> -p </w:t>
+      </w:r>
+      <w:proofErr w:type="spellStart"/>
+      <w:r>
+        <w:t>db_space_invaders</w:t>
+      </w:r>
+      <w:proofErr w:type="spellEnd"/>
+      <w:r>
+        <w:t xml:space="preserve"> &lt; </w:t>
+      </w:r>
+      <w:proofErr w:type="spellStart"/>
+      <w:r>
+        <w:t>backup_db_space_invaders.sql</w:t>
+      </w:r>
+      <w:proofErr w:type="spellEnd"/>
       <w:r>
         <w:br/>
       </w:r>
     </w:p>
     <w:p>
       <w:r>
-        <w:t>Dans le cadre de la gestion de bases de données, l'une des tâches cruciales est de garantir la sécurité des données. Cela implique de mettre en place des mécanismes robustes pour sauvegarder régulièrement les informations stockées dans une base de données et de disposer de la possibilité de restaurer ces données en cas de besoin. Dans cette section, je vais aborder les processus de sauvegarde et de restauration d'une base de données, en mettant l'accent sur la base de données `db_space_invaders`.</w:t>
+        <w:t>Dans le cadre de la gestion de bases de données, l'une des tâches cruciales est de garantir la sécurité des données. Cela implique de mettre en place des mécanismes robustes pour sauvegarder régulièrement les informations stockées dans une base de données et de disposer de la possibilité de restaurer ces données en cas de besoin. Dans cette section, je vais aborder les processus de sauvegarde et de restauration d'une base de données, en mettant l'accent sur la base de données `</w:t>
+      </w:r>
+      <w:proofErr w:type="spellStart"/>
+      <w:r>
+        <w:t>db_space_invaders</w:t>
+      </w:r>
+      <w:proofErr w:type="spellEnd"/>
+      <w:r>
+        <w:t>`.</w:t>
       </w:r>
     </w:p>
     <w:p/>
@@ -8301,14 +9758,30 @@
       </w:pPr>
       <w:bookmarkStart w:id="39" w:name="_Toc149838020"/>
       <w:r>
-        <w:t>Sauvegarde de la Base de Données `db_space_invaders`</w:t>
+        <w:t>Sauvegarde de la Base de Données `</w:t>
+      </w:r>
+      <w:proofErr w:type="spellStart"/>
+      <w:r>
+        <w:t>db_space_invaders</w:t>
+      </w:r>
+      <w:proofErr w:type="spellEnd"/>
+      <w:r>
+        <w:t>`</w:t>
       </w:r>
       <w:bookmarkEnd w:id="39"/>
     </w:p>
     <w:p/>
     <w:p>
       <w:r>
-        <w:t>La sauvegarde d'une base de données MySQL peut être effectuée à l'aide de la commande `mysqldump` suivante :</w:t>
+        <w:t>La sauvegarde d'une base de données MySQL peut être effectuée à l'aide de la commande `</w:t>
+      </w:r>
+      <w:proofErr w:type="spellStart"/>
+      <w:r>
+        <w:t>mysqldump</w:t>
+      </w:r>
+      <w:proofErr w:type="spellEnd"/>
+      <w:r>
+        <w:t>` suivante :</w:t>
       </w:r>
     </w:p>
     <w:p/>
@@ -8396,7 +9869,15 @@
         <w:t xml:space="preserve">1. </w:t>
       </w:r>
       <w:r>
-        <w:t>`mysqldump` est l'utilitaire MySQL pour les sauvegardes.</w:t>
+        <w:t>`</w:t>
+      </w:r>
+      <w:proofErr w:type="spellStart"/>
+      <w:r>
+        <w:t>mysqldump</w:t>
+      </w:r>
+      <w:proofErr w:type="spellEnd"/>
+      <w:r>
+        <w:t>` est l'utilitaire MySQL pour les sauvegardes.</w:t>
       </w:r>
     </w:p>
     <w:p>
@@ -8420,7 +9901,15 @@
         <w:t xml:space="preserve">4. </w:t>
       </w:r>
       <w:r>
-        <w:t xml:space="preserve"> `db_space_invaders` est le nom de la base de données à sauvegarder.</w:t>
+        <w:t xml:space="preserve"> `</w:t>
+      </w:r>
+      <w:proofErr w:type="spellStart"/>
+      <w:r>
+        <w:t>db_space_invaders</w:t>
+      </w:r>
+      <w:proofErr w:type="spellEnd"/>
+      <w:r>
+        <w:t>` est le nom de la base de données à sauvegarder.</w:t>
       </w:r>
     </w:p>
     <w:p>
@@ -8428,13 +9917,29 @@
         <w:t xml:space="preserve">5. </w:t>
       </w:r>
       <w:r>
-        <w:t xml:space="preserve">`&gt; backup_db_space_invaders.sql` redirige la sortie de la commande vers </w:t>
+        <w:t xml:space="preserve">`&gt; </w:t>
+      </w:r>
+      <w:proofErr w:type="spellStart"/>
+      <w:r>
+        <w:t>backup_db_space_invaders.sql</w:t>
+      </w:r>
+      <w:proofErr w:type="spellEnd"/>
+      <w:r>
+        <w:t xml:space="preserve">` redirige la sortie de la commande vers </w:t>
       </w:r>
       <w:r>
         <w:t>le</w:t>
       </w:r>
       <w:r>
-        <w:t xml:space="preserve"> fichier `backup_db_space_invaders.sql`, qui contiendra la sauvegarde de la base de données.</w:t>
+        <w:t xml:space="preserve"> fichier `</w:t>
+      </w:r>
+      <w:proofErr w:type="spellStart"/>
+      <w:r>
+        <w:t>backup_db_space_invaders.sql</w:t>
+      </w:r>
+      <w:proofErr w:type="spellEnd"/>
+      <w:r>
+        <w:t>`, qui contiendra la sauvegarde de la base de données.</w:t>
       </w:r>
     </w:p>
     <w:p>
@@ -8449,14 +9954,30 @@
       <w:bookmarkStart w:id="40" w:name="_Toc149838021"/>
       <w:r>
         <w:lastRenderedPageBreak/>
-        <w:t>Restauration de la Base de Données `db_space_invaders`</w:t>
+        <w:t>Restauration de la Base de Données `</w:t>
+      </w:r>
+      <w:proofErr w:type="spellStart"/>
+      <w:r>
+        <w:t>db_space_invaders</w:t>
+      </w:r>
+      <w:proofErr w:type="spellEnd"/>
+      <w:r>
+        <w:t>`</w:t>
       </w:r>
       <w:bookmarkEnd w:id="40"/>
     </w:p>
     <w:p/>
     <w:p>
       <w:r>
-        <w:t>La restauration de la base de données à partir d'une sauvegarde s'effectue à l'aide de la commande `mysql`</w:t>
+        <w:t>La restauration de la base de données à partir d'une sauvegarde s'effectue à l'aide de la commande `</w:t>
+      </w:r>
+      <w:proofErr w:type="spellStart"/>
+      <w:r>
+        <w:t>mysql</w:t>
+      </w:r>
+      <w:proofErr w:type="spellEnd"/>
+      <w:r>
+        <w:t>`</w:t>
       </w:r>
       <w:r>
         <w:t xml:space="preserve"> suivante :</w:t>
@@ -8545,7 +10066,15 @@
         <w:t>1.</w:t>
       </w:r>
       <w:r>
-        <w:t xml:space="preserve"> `mysql` est l'utilitaire MySQL pour restaurer une base de données.</w:t>
+        <w:t xml:space="preserve"> `</w:t>
+      </w:r>
+      <w:proofErr w:type="spellStart"/>
+      <w:r>
+        <w:t>mysql</w:t>
+      </w:r>
+      <w:proofErr w:type="spellEnd"/>
+      <w:r>
+        <w:t>` est l'utilitaire MySQL pour restaurer une base de données.</w:t>
       </w:r>
     </w:p>
     <w:p>
@@ -8569,7 +10098,15 @@
         <w:t>4.</w:t>
       </w:r>
       <w:r>
-        <w:t xml:space="preserve"> `db_space_invaders` est le nom de la base de données dans laquelle la sauvegarde sera restaurée.</w:t>
+        <w:t xml:space="preserve"> `</w:t>
+      </w:r>
+      <w:proofErr w:type="spellStart"/>
+      <w:r>
+        <w:t>db_space_invaders</w:t>
+      </w:r>
+      <w:proofErr w:type="spellEnd"/>
+      <w:r>
+        <w:t>` est le nom de la base de données dans laquelle la sauvegarde sera restaurée.</w:t>
       </w:r>
     </w:p>
     <w:p>
@@ -8577,7 +10114,23 @@
         <w:t>5.</w:t>
       </w:r>
       <w:r>
-        <w:t xml:space="preserve"> `&lt; backup_db_space_invaders.sql` indique à MySQL de lire le fichier `backup_db_space_invaders.sql` et de restaurer la base de données à partir de ce fichier.</w:t>
+        <w:t xml:space="preserve"> `&lt; </w:t>
+      </w:r>
+      <w:proofErr w:type="spellStart"/>
+      <w:r>
+        <w:t>backup_db_space_invaders.sql</w:t>
+      </w:r>
+      <w:proofErr w:type="spellEnd"/>
+      <w:r>
+        <w:t>` indique à MySQL de lire le fichier `</w:t>
+      </w:r>
+      <w:proofErr w:type="spellStart"/>
+      <w:r>
+        <w:t>backup_db_space_invaders.sql</w:t>
+      </w:r>
+      <w:proofErr w:type="spellEnd"/>
+      <w:r>
+        <w:t>` et de restaurer la base de données à partir de ce fichier.</w:t>
       </w:r>
     </w:p>
     <w:p>
@@ -8635,7 +10188,23 @@
         <w:t>. Le tout dans le but de</w:t>
       </w:r>
       <w:r>
-        <w:t xml:space="preserve"> rendre le jeu Space Invader plus compétitif</w:t>
+        <w:t xml:space="preserve"> rendre le jeu </w:t>
+      </w:r>
+      <w:proofErr w:type="spellStart"/>
+      <w:r>
+        <w:t>Space</w:t>
+      </w:r>
+      <w:proofErr w:type="spellEnd"/>
+      <w:r>
+        <w:t xml:space="preserve"> </w:t>
+      </w:r>
+      <w:proofErr w:type="spellStart"/>
+      <w:r>
+        <w:t>Invader</w:t>
+      </w:r>
+      <w:proofErr w:type="spellEnd"/>
+      <w:r>
+        <w:t xml:space="preserve"> plus compétitif</w:t>
       </w:r>
       <w:r>
         <w:t>.</w:t>
@@ -8646,7 +10215,23 @@
         <w:jc w:val="both"/>
       </w:pPr>
       <w:r>
-        <w:t>Afin d’effectuer la connexion j’ai dû installer le package NuGet Mysql.Data dans mon programme.</w:t>
+        <w:t xml:space="preserve">Afin d’effectuer la connexion j’ai dû installer le package </w:t>
+      </w:r>
+      <w:proofErr w:type="spellStart"/>
+      <w:r>
+        <w:t>NuGet</w:t>
+      </w:r>
+      <w:proofErr w:type="spellEnd"/>
+      <w:r>
+        <w:t xml:space="preserve"> </w:t>
+      </w:r>
+      <w:proofErr w:type="spellStart"/>
+      <w:r>
+        <w:t>Mysql.Data</w:t>
+      </w:r>
+      <w:proofErr w:type="spellEnd"/>
+      <w:r>
+        <w:t xml:space="preserve"> dans mon programme.</w:t>
       </w:r>
     </w:p>
     <w:p/>
@@ -8666,123 +10251,220 @@
         <w:jc w:val="both"/>
       </w:pPr>
       <w:r>
-        <w:t>Afin de sauvegarder le score dans la base de données je dois d’abord avoir accès au score que l’utilisateur à effectuer. Pour ce faire dans la page MainWindows.xaml.cs (page ou le jeu se déroule) je sauvegarde le score effectuer dans la page GameOver.xaml.cs (page qui s’ouvre automatiquement lorsque l’on perd la partie) via cette commande : « </w:t>
-      </w:r>
+        <w:t xml:space="preserve">Afin de sauvegarder le score dans la base de données je dois d’abord avoir accès au score que l’utilisateur à effectuer. Pour ce faire dans la page </w:t>
+      </w:r>
+      <w:proofErr w:type="spellStart"/>
+      <w:r>
+        <w:t>MainWindows.xaml.cs</w:t>
+      </w:r>
+      <w:proofErr w:type="spellEnd"/>
+      <w:r>
+        <w:t xml:space="preserve"> (page ou le jeu se déroule) je sauvegarde le score effectuer dans la page </w:t>
+      </w:r>
+      <w:proofErr w:type="spellStart"/>
+      <w:r>
+        <w:t>GameOver.xaml.cs</w:t>
+      </w:r>
+      <w:proofErr w:type="spellEnd"/>
+      <w:r>
+        <w:t xml:space="preserve"> (page qui s’ouvre automatiquement lorsque l’on perd la partie) via cette commande : « </w:t>
+      </w:r>
+      <w:proofErr w:type="spellStart"/>
       <w:r>
         <w:rPr>
           <w:i/>
           <w:iCs/>
         </w:rPr>
-        <w:t xml:space="preserve">gameOverWindow.score = </w:t>
-      </w:r>
+        <w:t>gameOverWindow.score</w:t>
+      </w:r>
+      <w:proofErr w:type="spellEnd"/>
       <w:r>
         <w:rPr>
           <w:i/>
           <w:iCs/>
         </w:rPr>
-        <w:t>score ;</w:t>
-      </w:r>
-      <w:r>
-        <w:t xml:space="preserve"> » Dans le cas </w:t>
-      </w:r>
-      <w:r>
-        <w:t>où</w:t>
-      </w:r>
-      <w:r>
-        <w:t xml:space="preserve"> le joueur veut sauvegarder son score (en appuient sur le bouton « Save Score » qui redirige vers la page SaveScore.xaml), il faut faire passer la valeur du score effectuer via cette commande :</w:t>
-      </w:r>
-      <w:r>
-        <w:t xml:space="preserve"> « </w:t>
+        <w:t xml:space="preserve"> = </w:t>
       </w:r>
       <w:r>
         <w:rPr>
           <w:i/>
           <w:iCs/>
         </w:rPr>
-        <w:t>saveScoreWindow.score = score</w:t>
-      </w:r>
+        <w:t>score ;</w:t>
+      </w:r>
+      <w:r>
+        <w:t xml:space="preserve"> » Dans le cas </w:t>
+      </w:r>
+      <w:r>
+        <w:t>où</w:t>
+      </w:r>
+      <w:r>
+        <w:t xml:space="preserve"> le joueur veut sauvegarder son score (en appuient sur le bouton « Save Score » qui redirige vers la page </w:t>
+      </w:r>
+      <w:proofErr w:type="spellStart"/>
+      <w:r>
+        <w:t>SaveScore.xaml</w:t>
+      </w:r>
+      <w:proofErr w:type="spellEnd"/>
+      <w:r>
+        <w:t>), il faut faire passer la valeur du score effectuer via cette commande :</w:t>
+      </w:r>
+      <w:r>
+        <w:t xml:space="preserve"> « </w:t>
+      </w:r>
+      <w:proofErr w:type="spellStart"/>
       <w:r>
         <w:rPr>
           <w:i/>
           <w:iCs/>
         </w:rPr>
-        <w:t xml:space="preserve"> </w:t>
-      </w:r>
+        <w:t>saveScoreWindow.score</w:t>
+      </w:r>
+      <w:proofErr w:type="spellEnd"/>
       <w:r>
         <w:rPr>
           <w:i/>
           <w:iCs/>
         </w:rPr>
-        <w:t>;</w:t>
-      </w:r>
-      <w:r>
-        <w:t> ».</w:t>
-      </w:r>
-    </w:p>
-    <w:p>
-      <w:pPr>
-        <w:jc w:val="both"/>
-      </w:pPr>
-      <w:r>
-        <w:t xml:space="preserve">Ensuite il faut avoir accès au pseudo du joueur, pour ce faire dans le code SaveScore.xaml la </w:t>
-      </w:r>
-      <w:r>
-        <w:t>TextBox</w:t>
-      </w:r>
-      <w:r>
-        <w:t> « </w:t>
-      </w:r>
-      <w:bookmarkStart w:id="44" w:name="_Hlk149826339"/>
+        <w:t xml:space="preserve"> = score</w:t>
+      </w:r>
       <w:r>
         <w:rPr>
           <w:i/>
           <w:iCs/>
         </w:rPr>
-        <w:t>TextBoxPseudo</w:t>
-      </w:r>
-      <w:r>
-        <w:t> </w:t>
-      </w:r>
-      <w:bookmarkEnd w:id="44"/>
-      <w:r>
-        <w:t>» à été crée ce qui permet à l’utilisateur de rentrer son pseudo. La valeur de « </w:t>
+        <w:t xml:space="preserve"> </w:t>
       </w:r>
       <w:r>
         <w:rPr>
           <w:i/>
           <w:iCs/>
         </w:rPr>
-        <w:t>TextBoxPseudo</w:t>
-      </w:r>
+        <w:t>;</w:t>
+      </w:r>
+      <w:r>
+        <w:t> ».</w:t>
+      </w:r>
+    </w:p>
+    <w:p>
+      <w:pPr>
+        <w:jc w:val="both"/>
+      </w:pPr>
+      <w:r>
+        <w:t xml:space="preserve">Ensuite il faut avoir accès au pseudo du joueur, pour ce faire dans le code </w:t>
+      </w:r>
+      <w:proofErr w:type="spellStart"/>
+      <w:r>
+        <w:t>SaveScore.xaml</w:t>
+      </w:r>
+      <w:proofErr w:type="spellEnd"/>
+      <w:r>
+        <w:t xml:space="preserve"> la </w:t>
+      </w:r>
+      <w:proofErr w:type="spellStart"/>
+      <w:r>
+        <w:t>TextBox</w:t>
+      </w:r>
+      <w:proofErr w:type="spellEnd"/>
+      <w:r>
+        <w:t> « </w:t>
+      </w:r>
+      <w:bookmarkStart w:id="44" w:name="_Hlk149826339"/>
+      <w:proofErr w:type="spellStart"/>
       <w:r>
         <w:rPr>
           <w:i/>
           <w:iCs/>
         </w:rPr>
-        <w:t> »</w:t>
-      </w:r>
-      <w:r>
-        <w:t xml:space="preserve"> et récupérer grâce à cette commande : « </w:t>
-      </w:r>
+        <w:t>TextBoxPseudo</w:t>
+      </w:r>
+      <w:proofErr w:type="spellEnd"/>
+      <w:r>
+        <w:t> </w:t>
+      </w:r>
+      <w:bookmarkEnd w:id="44"/>
+      <w:r>
+        <w:t xml:space="preserve">» </w:t>
+      </w:r>
+      <w:proofErr w:type="spellStart"/>
+      <w:r>
+        <w:t>à</w:t>
+      </w:r>
+      <w:proofErr w:type="spellEnd"/>
+      <w:r>
+        <w:t xml:space="preserve"> été </w:t>
+      </w:r>
+      <w:proofErr w:type="spellStart"/>
+      <w:r>
+        <w:t>crée</w:t>
+      </w:r>
+      <w:proofErr w:type="spellEnd"/>
+      <w:r>
+        <w:t xml:space="preserve"> ce qui permet à l’utilisateur de rentrer son pseudo. La valeur de « </w:t>
+      </w:r>
+      <w:proofErr w:type="spellStart"/>
       <w:r>
         <w:rPr>
           <w:i/>
           <w:iCs/>
         </w:rPr>
-        <w:t>string player = TextBoxPseudo.Text</w:t>
-      </w:r>
+        <w:t>TextBoxPseudo</w:t>
+      </w:r>
+      <w:proofErr w:type="spellEnd"/>
       <w:r>
         <w:rPr>
           <w:i/>
           <w:iCs/>
         </w:rPr>
-        <w:t xml:space="preserve"> </w:t>
+        <w:t> »</w:t>
+      </w:r>
+      <w:r>
+        <w:t xml:space="preserve"> et récupérer grâce à cette commande : « </w:t>
       </w:r>
       <w:r>
         <w:rPr>
           <w:i/>
           <w:iCs/>
         </w:rPr>
+        <w:t xml:space="preserve">string </w:t>
+      </w:r>
+      <w:proofErr w:type="spellStart"/>
+      <w:r>
+        <w:rPr>
+          <w:i/>
+          <w:iCs/>
+        </w:rPr>
+        <w:t>player</w:t>
+      </w:r>
+      <w:proofErr w:type="spellEnd"/>
+      <w:r>
+        <w:rPr>
+          <w:i/>
+          <w:iCs/>
+        </w:rPr>
+        <w:t xml:space="preserve"> = </w:t>
+      </w:r>
+      <w:proofErr w:type="spellStart"/>
+      <w:r>
+        <w:rPr>
+          <w:i/>
+          <w:iCs/>
+        </w:rPr>
+        <w:t>TextBoxPseudo.Text</w:t>
+      </w:r>
+      <w:proofErr w:type="spellEnd"/>
+      <w:r>
+        <w:rPr>
+          <w:i/>
+          <w:iCs/>
+        </w:rPr>
+        <w:t xml:space="preserve"> </w:t>
+      </w:r>
+      <w:r>
+        <w:rPr>
+          <w:i/>
+          <w:iCs/>
+        </w:rPr>
         <w:t>;</w:t>
       </w:r>
       <w:r>
@@ -8809,7 +10491,23 @@
         <w:t>.</w:t>
       </w:r>
       <w:r>
-        <w:t xml:space="preserve"> Il est facile de se connecter à la base de données via le package NuGet Mysql.Data, car il ne faut que deux commandes : </w:t>
+        <w:t xml:space="preserve"> Il est facile de se connecter à la base de données via le package </w:t>
+      </w:r>
+      <w:proofErr w:type="spellStart"/>
+      <w:r>
+        <w:t>NuGet</w:t>
+      </w:r>
+      <w:proofErr w:type="spellEnd"/>
+      <w:r>
+        <w:t xml:space="preserve"> </w:t>
+      </w:r>
+      <w:proofErr w:type="spellStart"/>
+      <w:r>
+        <w:t>Mysql.Data</w:t>
+      </w:r>
+      <w:proofErr w:type="spellEnd"/>
+      <w:r>
+        <w:t xml:space="preserve">, car il ne faut que deux commandes : </w:t>
       </w:r>
     </w:p>
     <w:p>
@@ -8913,7 +10611,15 @@
         <w:jc w:val="both"/>
       </w:pPr>
       <w:r>
-        <w:t>Cette commande est un élément clé pour établir une connexion à une base de données MySQL, car c’est le string « connectionString » qui contient toutes les informations nécessaires à la connexion.</w:t>
+        <w:t>Cette commande est un élément clé pour établir une connexion à une base de données MySQL, car c’est le string « </w:t>
+      </w:r>
+      <w:proofErr w:type="spellStart"/>
+      <w:r>
+        <w:t>connectionString</w:t>
+      </w:r>
+      <w:proofErr w:type="spellEnd"/>
+      <w:r>
+        <w:t> » qui contient toutes les informations nécessaires à la connexion.</w:t>
       </w:r>
     </w:p>
     <w:p>
@@ -8964,7 +10670,15 @@
         <w:jc w:val="both"/>
       </w:pPr>
       <w:r>
-        <w:t>2. `uid=root</w:t>
+        <w:t>2. `</w:t>
+      </w:r>
+      <w:proofErr w:type="spellStart"/>
+      <w:r>
+        <w:t>uid</w:t>
+      </w:r>
+      <w:proofErr w:type="spellEnd"/>
+      <w:r>
+        <w:t>=root</w:t>
       </w:r>
       <w:r>
         <w:t>` :</w:t>
@@ -8990,7 +10704,15 @@
         <w:jc w:val="both"/>
       </w:pPr>
       <w:r>
-        <w:t>3. `pwd=root</w:t>
+        <w:t>3. `</w:t>
+      </w:r>
+      <w:proofErr w:type="spellStart"/>
+      <w:r>
+        <w:t>pwd</w:t>
+      </w:r>
+      <w:proofErr w:type="spellEnd"/>
+      <w:r>
+        <w:t>=root</w:t>
       </w:r>
       <w:r>
         <w:t>` :</w:t>
@@ -9016,8 +10738,21 @@
         <w:jc w:val="both"/>
       </w:pPr>
       <w:r>
-        <w:t>4. `database=db_space_invaders</w:t>
-      </w:r>
+        <w:t>4. `</w:t>
+      </w:r>
+      <w:proofErr w:type="spellStart"/>
+      <w:r>
+        <w:t>database</w:t>
+      </w:r>
+      <w:proofErr w:type="spellEnd"/>
+      <w:r>
+        <w:t>=</w:t>
+      </w:r>
+      <w:proofErr w:type="spellStart"/>
+      <w:r>
+        <w:t>db_space_invaders</w:t>
+      </w:r>
+      <w:proofErr w:type="spellEnd"/>
       <w:r>
         <w:t>` :</w:t>
       </w:r>
@@ -9052,7 +10787,15 @@
         <w:t>cas</w:t>
       </w:r>
       <w:r>
-        <w:t>, la base de données est "db_space_invaders".</w:t>
+        <w:t>, la base de données est "</w:t>
+      </w:r>
+      <w:proofErr w:type="spellStart"/>
+      <w:r>
+        <w:t>db_space_invaders</w:t>
+      </w:r>
+      <w:proofErr w:type="spellEnd"/>
+      <w:r>
+        <w:t>".</w:t>
       </w:r>
     </w:p>
     <w:p>
@@ -9206,28 +10949,110 @@
     </w:p>
     <w:p>
       <w:r>
-        <w:t>Cette commande établie une connexion à la base de données MySQL. La variable `connection` devient l'objet de connexion que l’on utilise pour interagir avec la base de données, exécuter des requêtes SQL et effectuer d'autres opérations de base de données.</w:t>
-      </w:r>
-    </w:p>
-    <w:p>
-      <w:r>
-        <w:t>1. `MySqlConnection` : C'est le type de l'objet que l’on est en train de créer. Dans ce cas, il s'agit d'une instance de la classe `MySqlConnection`. Cette classe est utilisée pour représenter une connexion à une base de données MySQL.</w:t>
-      </w:r>
-    </w:p>
-    <w:p>
-      <w:r>
-        <w:t xml:space="preserve">2. `connection` : C'est le nom de la variable que l’on a créez pour stocker l'instance de la connexion. </w:t>
-      </w:r>
-    </w:p>
-    <w:p>
-      <w:r>
-        <w:t>3. `= new MySqlConnection(connectionString); ` : Cela crée une nouvelle instance de la classe `MySqlConnection` en utilisant la chaîne de connexion `connectionString` que l’on a déclaré plus tôt dans le code.</w:t>
-      </w:r>
-    </w:p>
-    <w:p>
-      <w:r>
-        <w:t>Une fois la connexion établis il suffit d’effectuer la requête suivante afin d’enregistrer le score et le player</w:t>
-      </w:r>
+        <w:t>Cette commande établie une connexion à la base de données MySQL. La variable `</w:t>
+      </w:r>
+      <w:proofErr w:type="spellStart"/>
+      <w:r>
+        <w:t>connection</w:t>
+      </w:r>
+      <w:proofErr w:type="spellEnd"/>
+      <w:r>
+        <w:t>` devient l'objet de connexion que l’on utilise pour interagir avec la base de données, exécuter des requêtes SQL et effectuer d'autres opérations de base de données.</w:t>
+      </w:r>
+    </w:p>
+    <w:p>
+      <w:r>
+        <w:t>1. `</w:t>
+      </w:r>
+      <w:proofErr w:type="spellStart"/>
+      <w:r>
+        <w:t>MySqlConnection</w:t>
+      </w:r>
+      <w:proofErr w:type="spellEnd"/>
+      <w:r>
+        <w:t>` : C'est le type de l'objet que l’on est en train de créer. Dans ce cas, il s'agit d'une instance de la classe `</w:t>
+      </w:r>
+      <w:proofErr w:type="spellStart"/>
+      <w:r>
+        <w:t>MySqlConnection</w:t>
+      </w:r>
+      <w:proofErr w:type="spellEnd"/>
+      <w:r>
+        <w:t>`. Cette classe est utilisée pour représenter une connexion à une base de données MySQL.</w:t>
+      </w:r>
+    </w:p>
+    <w:p>
+      <w:r>
+        <w:t>2. `</w:t>
+      </w:r>
+      <w:proofErr w:type="spellStart"/>
+      <w:r>
+        <w:t>connection</w:t>
+      </w:r>
+      <w:proofErr w:type="spellEnd"/>
+      <w:r>
+        <w:t xml:space="preserve">` : C'est le nom de la variable que l’on a </w:t>
+      </w:r>
+      <w:proofErr w:type="gramStart"/>
+      <w:r>
+        <w:t>créez</w:t>
+      </w:r>
+      <w:proofErr w:type="gramEnd"/>
+      <w:r>
+        <w:t xml:space="preserve"> pour stocker l'instance de la connexion. </w:t>
+      </w:r>
+    </w:p>
+    <w:p>
+      <w:r>
+        <w:t xml:space="preserve">3. `= new </w:t>
+      </w:r>
+      <w:proofErr w:type="spellStart"/>
+      <w:r>
+        <w:t>MySqlConnection</w:t>
+      </w:r>
+      <w:proofErr w:type="spellEnd"/>
+      <w:r>
+        <w:t>(</w:t>
+      </w:r>
+      <w:proofErr w:type="spellStart"/>
+      <w:r>
+        <w:t>connectionString</w:t>
+      </w:r>
+      <w:proofErr w:type="spellEnd"/>
+      <w:proofErr w:type="gramStart"/>
+      <w:r>
+        <w:t>);</w:t>
+      </w:r>
+      <w:proofErr w:type="gramEnd"/>
+      <w:r>
+        <w:t xml:space="preserve"> ` : Cela crée une nouvelle instance de la classe `</w:t>
+      </w:r>
+      <w:proofErr w:type="spellStart"/>
+      <w:r>
+        <w:t>MySqlConnection</w:t>
+      </w:r>
+      <w:proofErr w:type="spellEnd"/>
+      <w:r>
+        <w:t>` en utilisant la chaîne de connexion `</w:t>
+      </w:r>
+      <w:proofErr w:type="spellStart"/>
+      <w:r>
+        <w:t>connectionString</w:t>
+      </w:r>
+      <w:proofErr w:type="spellEnd"/>
+      <w:r>
+        <w:t>` que l’on a déclaré plus tôt dans le code.</w:t>
+      </w:r>
+    </w:p>
+    <w:p>
+      <w:r>
+        <w:t xml:space="preserve">Une fois la connexion établis il suffit d’effectuer la requête suivante afin d’enregistrer le score et le </w:t>
+      </w:r>
+      <w:proofErr w:type="spellStart"/>
+      <w:r>
+        <w:t>player</w:t>
+      </w:r>
+      <w:proofErr w:type="spellEnd"/>
       <w:r>
         <w:t xml:space="preserve"> : </w:t>
       </w:r>
@@ -9317,15 +11142,33 @@
       <w:bookmarkStart w:id="45" w:name="_Toc149838025"/>
       <w:r>
         <w:lastRenderedPageBreak/>
-        <w:t>Affichage du HighScore</w:t>
+        <w:t xml:space="preserve">Affichage du </w:t>
+      </w:r>
+      <w:proofErr w:type="spellStart"/>
+      <w:r>
+        <w:t>HighScore</w:t>
       </w:r>
       <w:bookmarkEnd w:id="45"/>
+      <w:proofErr w:type="spellEnd"/>
     </w:p>
     <w:p/>
     <w:p>
       <w:r>
-        <w:t>Pour pouvoir afficher le HighScore (le pseudo, le score et le rang) des 10 meilleur joueur dans la page highScore.xaml</w:t>
-      </w:r>
+        <w:t xml:space="preserve">Pour pouvoir afficher le </w:t>
+      </w:r>
+      <w:proofErr w:type="spellStart"/>
+      <w:r>
+        <w:t>HighScore</w:t>
+      </w:r>
+      <w:proofErr w:type="spellEnd"/>
+      <w:r>
+        <w:t xml:space="preserve"> (le pseudo, le score et le rang) des 10 meilleur joueur dans la page </w:t>
+      </w:r>
+      <w:proofErr w:type="spellStart"/>
+      <w:r>
+        <w:t>highScore.xaml</w:t>
+      </w:r>
+      <w:proofErr w:type="spellEnd"/>
       <w:r>
         <w:t xml:space="preserve">. Il faut tout d’abord établir la </w:t>
       </w:r>
@@ -9461,13 +11304,66 @@
         <w:t>où</w:t>
       </w:r>
       <w:r>
-        <w:t xml:space="preserve"> vous voulez en savoir plus sur la logique du code il faut aller regarder ces 4 fichier : GameOver.xaml, GameOver.xaml.cs , SaveScore.xaml et SaveScore.xaml.cs .Attention </w:t>
+        <w:t xml:space="preserve"> vous voulez en savoir plus sur la logique du code il faut aller regarder ces 4 fichier : </w:t>
+      </w:r>
+      <w:proofErr w:type="spellStart"/>
+      <w:r>
+        <w:t>GameOver.xaml</w:t>
+      </w:r>
+      <w:proofErr w:type="spellEnd"/>
+      <w:r>
+        <w:t xml:space="preserve">, </w:t>
+      </w:r>
+      <w:proofErr w:type="spellStart"/>
+      <w:proofErr w:type="gramStart"/>
+      <w:r>
+        <w:t>GameOver.xaml.cs</w:t>
+      </w:r>
+      <w:proofErr w:type="spellEnd"/>
+      <w:r>
+        <w:t xml:space="preserve"> ,</w:t>
+      </w:r>
+      <w:proofErr w:type="gramEnd"/>
+      <w:r>
+        <w:t xml:space="preserve"> </w:t>
+      </w:r>
+      <w:proofErr w:type="spellStart"/>
+      <w:r>
+        <w:t>SaveScore.xaml</w:t>
+      </w:r>
+      <w:proofErr w:type="spellEnd"/>
+      <w:r>
+        <w:t xml:space="preserve"> et </w:t>
+      </w:r>
+      <w:proofErr w:type="spellStart"/>
+      <w:r>
+        <w:t>SaveScore.xaml.cs</w:t>
+      </w:r>
+      <w:proofErr w:type="spellEnd"/>
+      <w:r>
+        <w:t xml:space="preserve"> .Attention </w:t>
       </w:r>
       <w:r>
         <w:t>d</w:t>
       </w:r>
       <w:r>
-        <w:t>ans le cas d'une erreur désinstallée le package NuGet "MySql.Data" et réinstaller</w:t>
+        <w:t xml:space="preserve">ans le cas d'une erreur désinstallée le package </w:t>
+      </w:r>
+      <w:proofErr w:type="spellStart"/>
+      <w:r>
+        <w:t>NuGet</w:t>
+      </w:r>
+      <w:proofErr w:type="spellEnd"/>
+      <w:r>
+        <w:t xml:space="preserve"> "</w:t>
+      </w:r>
+      <w:proofErr w:type="spellStart"/>
+      <w:r>
+        <w:t>MySql.Data</w:t>
+      </w:r>
+      <w:proofErr w:type="spellEnd"/>
+      <w:r>
+        <w:t>" et réinstaller</w:t>
       </w:r>
       <w:r>
         <w:t xml:space="preserve"> cela devrait réglé l’erreur.</w:t>
@@ -9489,31 +11385,7 @@
     <w:p/>
     <w:p>
       <w:r>
-        <w:t xml:space="preserve">Cette partie </w:t>
-      </w:r>
-      <w:r>
-        <w:t>du projet m’a</w:t>
-      </w:r>
-      <w:r>
-        <w:t xml:space="preserve"> permis de renforcer </w:t>
-      </w:r>
-      <w:r>
-        <w:t>mes capaciter</w:t>
-      </w:r>
-      <w:r>
-        <w:t xml:space="preserve"> MySQL et m’a </w:t>
-      </w:r>
-      <w:r>
-        <w:t>fait</w:t>
-      </w:r>
-      <w:r>
-        <w:t xml:space="preserve"> découvrir comment intégrer la base de données dans </w:t>
-      </w:r>
-      <w:r>
-        <w:t>un</w:t>
-      </w:r>
-      <w:r>
-        <w:t xml:space="preserve"> code c#. </w:t>
+        <w:t xml:space="preserve">Cette partie du projet m’a permis de renforcer mes capaciter MySQL et m’a fait découvrir comment intégrer la base de données dans un code c#. </w:t>
       </w:r>
     </w:p>
     <w:p>
@@ -9523,7 +11395,15 @@
     </w:p>
     <w:p>
       <w:r>
-        <w:t xml:space="preserve">Dans le cas ou le projet devrait être réaliser à nouveau je passerais moins de temp à crée </w:t>
+        <w:t xml:space="preserve">Dans le cas </w:t>
+      </w:r>
+      <w:proofErr w:type="spellStart"/>
+      <w:r>
+        <w:t>ou</w:t>
+      </w:r>
+      <w:proofErr w:type="spellEnd"/>
+      <w:r>
+        <w:t xml:space="preserve"> le projet devrait être réaliser à nouveau je passerais moins de temp à crée </w:t>
       </w:r>
       <w:r>
         <w:t>les requêtes</w:t>
@@ -9559,6 +11439,678 @@
       </w:r>
     </w:p>
     <w:p>
+      <w:r>
+        <w:br w:type="page"/>
+      </w:r>
+    </w:p>
+    <w:p>
+      <w:pPr>
+        <w:pStyle w:val="Titre1"/>
+      </w:pPr>
+      <w:r>
+        <w:lastRenderedPageBreak/>
+        <w:t>Programmation Orientée objets</w:t>
+      </w:r>
+    </w:p>
+    <w:p>
+      <w:pPr>
+        <w:pStyle w:val="Titre2"/>
+      </w:pPr>
+      <w:r>
+        <w:t>Introduction</w:t>
+      </w:r>
+    </w:p>
+    <w:p/>
+    <w:p>
+      <w:r>
+        <w:t>Dans le cadre du projet de programmation orientée objet à l'ETML, l'objectif est de créer une réplique du célèbre jeu "</w:t>
+      </w:r>
+      <w:proofErr w:type="spellStart"/>
+      <w:r>
+        <w:t>Space</w:t>
+      </w:r>
+      <w:proofErr w:type="spellEnd"/>
+      <w:r>
+        <w:t xml:space="preserve"> </w:t>
+      </w:r>
+      <w:proofErr w:type="spellStart"/>
+      <w:r>
+        <w:t>Invaders</w:t>
+      </w:r>
+      <w:proofErr w:type="spellEnd"/>
+      <w:r>
+        <w:t xml:space="preserve">". </w:t>
+      </w:r>
+    </w:p>
+    <w:p>
+      <w:r>
+        <w:t>Le projet peut être mis en œuvre soit en version console, soit en utilisant WPF. Pour ma part, j'ai décidé de le développer en utilisant WPF, car je considère que c'est une opportunité exceptionnelle d'approfondir mes connaissances en programmation WPF. Avant ce projet, je n'avais jamais eu l'occasion de m'y essayer, mais j'ai toujours ressenti l'envie de le faire.</w:t>
+      </w:r>
+    </w:p>
+    <w:p>
+      <w:r>
+        <w:t>Pour la gestion du projet, IceScrum est utilisé, et toutes les Stories doivent être validées par le chef de projet avant de commencer l'implémentation. Chaque Story comprend des tests d'acceptance et éventuellement des maquettes. Le projet se déroule en un seul sprint et doit inclure des tests unitaires pour évaluer la fonctionnalité de chaque fonction.</w:t>
+      </w:r>
+    </w:p>
+    <w:p/>
+    <w:p>
+      <w:pPr>
+        <w:pStyle w:val="Titre2"/>
+      </w:pPr>
+      <w:r>
+        <w:t>Analyse fonctionnelle</w:t>
+      </w:r>
+    </w:p>
+    <w:p>
+      <w:r>
+        <w:t>Mon analyse fonctionnelle</w:t>
+      </w:r>
+      <w:r>
+        <w:t xml:space="preserve"> a été généré automatiquement par </w:t>
+      </w:r>
+      <w:r>
+        <w:t>Ice Scrub</w:t>
+      </w:r>
+      <w:r>
+        <w:t xml:space="preserve"> et se situe dans « doc/</w:t>
+      </w:r>
+      <w:proofErr w:type="spellStart"/>
+      <w:r>
+        <w:t>Analyse_fonctionnel</w:t>
+      </w:r>
+      <w:proofErr w:type="spellEnd"/>
+      <w:r>
+        <w:t xml:space="preserve"> »</w:t>
+      </w:r>
+    </w:p>
+    <w:p>
+      <w:r>
+        <w:br w:type="page"/>
+      </w:r>
+    </w:p>
+    <w:p>
+      <w:pPr>
+        <w:pStyle w:val="Titre2"/>
+      </w:pPr>
+      <w:r>
+        <w:lastRenderedPageBreak/>
+        <w:t xml:space="preserve">Analyse Technique </w:t>
+      </w:r>
+    </w:p>
+    <w:p>
+      <w:pPr>
+        <w:pStyle w:val="Titre3"/>
+      </w:pPr>
+      <w:r>
+        <w:t>Diagramme de classe</w:t>
+      </w:r>
+    </w:p>
+    <w:p>
+      <w:pPr>
+        <w:keepNext/>
+        <w:jc w:val="center"/>
+      </w:pPr>
+      <w:r>
+        <w:rPr>
+          <w:noProof/>
+        </w:rPr>
+        <w:drawing>
+          <wp:inline distT="0" distB="0" distL="0" distR="0" wp14:anchorId="70557D32" wp14:editId="5277BB4C">
+            <wp:extent cx="1263707" cy="7761817"/>
+            <wp:effectExtent l="19050" t="19050" r="0" b="0"/>
+            <wp:docPr id="867179745" name="Image 1" descr="Une image contenant texte, capture d’écran, ligne, Parallèle&#10;&#10;Description générée automatiquement"/>
+            <wp:cNvGraphicFramePr>
+              <a:graphicFrameLocks xmlns:a="http://schemas.openxmlformats.org/drawingml/2006/main" noChangeAspect="1"/>
+            </wp:cNvGraphicFramePr>
+            <a:graphic xmlns:a="http://schemas.openxmlformats.org/drawingml/2006/main">
+              <a:graphicData uri="http://schemas.openxmlformats.org/drawingml/2006/picture">
+                <pic:pic xmlns:pic="http://schemas.openxmlformats.org/drawingml/2006/picture">
+                  <pic:nvPicPr>
+                    <pic:cNvPr id="867179745" name="Image 1" descr="Une image contenant texte, capture d’écran, ligne, Parallèle&#10;&#10;Description générée automatiquement"/>
+                    <pic:cNvPicPr/>
+                  </pic:nvPicPr>
+                  <pic:blipFill>
+                    <a:blip r:embed="rId43">
+                      <a:extLst>
+                        <a:ext uri="{28A0092B-C50C-407E-A947-70E740481C1C}">
+                          <a14:useLocalDpi xmlns:a14="http://schemas.microsoft.com/office/drawing/2010/main" val="0"/>
+                        </a:ext>
+                      </a:extLst>
+                    </a:blip>
+                    <a:stretch>
+                      <a:fillRect/>
+                    </a:stretch>
+                  </pic:blipFill>
+                  <pic:spPr>
+                    <a:xfrm>
+                      <a:off x="0" y="0"/>
+                      <a:ext cx="1279327" cy="7857755"/>
+                    </a:xfrm>
+                    <a:prstGeom prst="rect">
+                      <a:avLst/>
+                    </a:prstGeom>
+                    <a:ln w="9525" cap="flat" cmpd="sng" algn="ctr">
+                      <a:solidFill>
+                        <a:sysClr val="windowText" lastClr="000000"/>
+                      </a:solidFill>
+                      <a:prstDash val="solid"/>
+                      <a:round/>
+                      <a:headEnd type="none" w="med" len="med"/>
+                      <a:tailEnd type="none" w="med" len="med"/>
+                      <a:extLst>
+                        <a:ext uri="{C807C97D-BFC1-408E-A445-0C87EB9F89A2}">
+                          <ask:lineSketchStyleProps xmlns:ask="http://schemas.microsoft.com/office/drawing/2018/sketchyshapes" sd="0">
+                            <a:custGeom>
+                              <a:avLst/>
+                              <a:gdLst/>
+                              <a:ahLst/>
+                              <a:cxnLst/>
+                              <a:rect l="0" t="0" r="0" b="0"/>
+                              <a:pathLst/>
+                            </a:custGeom>
+                            <ask:type/>
+                          </ask:lineSketchStyleProps>
+                        </a:ext>
+                      </a:extLst>
+                    </a:ln>
+                  </pic:spPr>
+                </pic:pic>
+              </a:graphicData>
+            </a:graphic>
+          </wp:inline>
+        </w:drawing>
+      </w:r>
+    </w:p>
+    <w:p>
+      <w:pPr>
+        <w:pStyle w:val="Lgende"/>
+        <w:jc w:val="center"/>
+      </w:pPr>
+      <w:r>
+        <w:t xml:space="preserve">Diagramme de </w:t>
+      </w:r>
+      <w:r>
+        <w:t>la page Main Windows</w:t>
+      </w:r>
+    </w:p>
+    <w:p>
+      <w:pPr>
+        <w:jc w:val="center"/>
+      </w:pPr>
+      <w:r>
+        <w:rPr>
+          <w:noProof/>
+        </w:rPr>
+        <w:lastRenderedPageBreak/>
+        <w:drawing>
+          <wp:inline distT="0" distB="0" distL="0" distR="0" wp14:anchorId="55FC26BD" wp14:editId="694ACB40">
+            <wp:extent cx="4755292" cy="3368332"/>
+            <wp:effectExtent l="19050" t="19050" r="7620" b="3810"/>
+            <wp:docPr id="481001030" name="Image 2" descr="Une image contenant texte, capture d’écran, nombre, Police&#10;&#10;Description générée automatiquement"/>
+            <wp:cNvGraphicFramePr>
+              <a:graphicFrameLocks xmlns:a="http://schemas.openxmlformats.org/drawingml/2006/main" noChangeAspect="1"/>
+            </wp:cNvGraphicFramePr>
+            <a:graphic xmlns:a="http://schemas.openxmlformats.org/drawingml/2006/main">
+              <a:graphicData uri="http://schemas.openxmlformats.org/drawingml/2006/picture">
+                <pic:pic xmlns:pic="http://schemas.openxmlformats.org/drawingml/2006/picture">
+                  <pic:nvPicPr>
+                    <pic:cNvPr id="481001030" name="Image 2" descr="Une image contenant texte, capture d’écran, nombre, Police&#10;&#10;Description générée automatiquement"/>
+                    <pic:cNvPicPr/>
+                  </pic:nvPicPr>
+                  <pic:blipFill>
+                    <a:blip r:embed="rId44">
+                      <a:extLst>
+                        <a:ext uri="{28A0092B-C50C-407E-A947-70E740481C1C}">
+                          <a14:useLocalDpi xmlns:a14="http://schemas.microsoft.com/office/drawing/2010/main" val="0"/>
+                        </a:ext>
+                      </a:extLst>
+                    </a:blip>
+                    <a:stretch>
+                      <a:fillRect/>
+                    </a:stretch>
+                  </pic:blipFill>
+                  <pic:spPr>
+                    <a:xfrm>
+                      <a:off x="0" y="0"/>
+                      <a:ext cx="4755292" cy="3368332"/>
+                    </a:xfrm>
+                    <a:prstGeom prst="rect">
+                      <a:avLst/>
+                    </a:prstGeom>
+                    <a:ln w="9525" cap="flat" cmpd="sng" algn="ctr">
+                      <a:solidFill>
+                        <a:sysClr val="windowText" lastClr="000000"/>
+                      </a:solidFill>
+                      <a:prstDash val="solid"/>
+                      <a:round/>
+                      <a:headEnd type="none" w="med" len="med"/>
+                      <a:tailEnd type="none" w="med" len="med"/>
+                      <a:extLst>
+                        <a:ext uri="{C807C97D-BFC1-408E-A445-0C87EB9F89A2}">
+                          <ask:lineSketchStyleProps xmlns:ask="http://schemas.microsoft.com/office/drawing/2018/sketchyshapes" sd="0">
+                            <a:custGeom>
+                              <a:avLst/>
+                              <a:gdLst/>
+                              <a:ahLst/>
+                              <a:cxnLst/>
+                              <a:rect l="0" t="0" r="0" b="0"/>
+                              <a:pathLst/>
+                            </a:custGeom>
+                            <ask:type/>
+                          </ask:lineSketchStyleProps>
+                        </a:ext>
+                      </a:extLst>
+                    </a:ln>
+                  </pic:spPr>
+                </pic:pic>
+              </a:graphicData>
+            </a:graphic>
+          </wp:inline>
+        </w:drawing>
+      </w:r>
+    </w:p>
+    <w:p>
+      <w:pPr>
+        <w:pStyle w:val="Lgende"/>
+        <w:jc w:val="center"/>
+      </w:pPr>
+      <w:r>
+        <w:t>Diagramme d</w:t>
+      </w:r>
+      <w:r>
+        <w:t>u projet Model.csproj</w:t>
+      </w:r>
+    </w:p>
+    <w:p>
+      <w:pPr>
+        <w:pStyle w:val="Titre3"/>
+      </w:pPr>
+      <w:r>
+        <w:t>Doc Fx</w:t>
+      </w:r>
+    </w:p>
+    <w:p>
+      <w:pPr>
+        <w:pStyle w:val="Titre3"/>
+        <w:rPr>
+          <w:rFonts w:asciiTheme="minorHAnsi" w:eastAsiaTheme="minorHAnsi" w:hAnsiTheme="minorHAnsi" w:cstheme="minorBidi"/>
+          <w:color w:val="auto"/>
+          <w:sz w:val="22"/>
+          <w:szCs w:val="22"/>
+        </w:rPr>
+      </w:pPr>
+      <w:r>
+        <w:rPr>
+          <w:rFonts w:asciiTheme="minorHAnsi" w:eastAsiaTheme="minorHAnsi" w:hAnsiTheme="minorHAnsi" w:cstheme="minorBidi"/>
+          <w:color w:val="auto"/>
+          <w:sz w:val="22"/>
+          <w:szCs w:val="22"/>
+        </w:rPr>
+        <w:t xml:space="preserve">J'ai généré l'explication de mon code à l'aide de </w:t>
+      </w:r>
+      <w:proofErr w:type="spellStart"/>
+      <w:r>
+        <w:rPr>
+          <w:rFonts w:asciiTheme="minorHAnsi" w:eastAsiaTheme="minorHAnsi" w:hAnsiTheme="minorHAnsi" w:cstheme="minorBidi"/>
+          <w:color w:val="auto"/>
+          <w:sz w:val="22"/>
+          <w:szCs w:val="22"/>
+        </w:rPr>
+        <w:t>Docfx</w:t>
+      </w:r>
+      <w:proofErr w:type="spellEnd"/>
+      <w:r>
+        <w:rPr>
+          <w:rFonts w:asciiTheme="minorHAnsi" w:eastAsiaTheme="minorHAnsi" w:hAnsiTheme="minorHAnsi" w:cstheme="minorBidi"/>
+          <w:color w:val="auto"/>
+          <w:sz w:val="22"/>
+          <w:szCs w:val="22"/>
+        </w:rPr>
+        <w:t>, et les fichiers correspondants se trouvent dans le répertoire "doc/</w:t>
+      </w:r>
+      <w:proofErr w:type="spellStart"/>
+      <w:r>
+        <w:rPr>
+          <w:rFonts w:asciiTheme="minorHAnsi" w:eastAsiaTheme="minorHAnsi" w:hAnsiTheme="minorHAnsi" w:cstheme="minorBidi"/>
+          <w:color w:val="auto"/>
+          <w:sz w:val="22"/>
+          <w:szCs w:val="22"/>
+        </w:rPr>
+        <w:t>Analyse_</w:t>
+      </w:r>
+      <w:r>
+        <w:rPr>
+          <w:rFonts w:asciiTheme="minorHAnsi" w:eastAsiaTheme="minorHAnsi" w:hAnsiTheme="minorHAnsi" w:cstheme="minorBidi"/>
+          <w:color w:val="auto"/>
+          <w:sz w:val="22"/>
+          <w:szCs w:val="22"/>
+        </w:rPr>
+        <w:t>t</w:t>
+      </w:r>
+      <w:r>
+        <w:rPr>
+          <w:rFonts w:asciiTheme="minorHAnsi" w:eastAsiaTheme="minorHAnsi" w:hAnsiTheme="minorHAnsi" w:cstheme="minorBidi"/>
+          <w:color w:val="auto"/>
+          <w:sz w:val="22"/>
+          <w:szCs w:val="22"/>
+        </w:rPr>
+        <w:t>echnique</w:t>
+      </w:r>
+      <w:proofErr w:type="spellEnd"/>
+      <w:r>
+        <w:rPr>
+          <w:rFonts w:asciiTheme="minorHAnsi" w:eastAsiaTheme="minorHAnsi" w:hAnsiTheme="minorHAnsi" w:cstheme="minorBidi"/>
+          <w:color w:val="auto"/>
+          <w:sz w:val="22"/>
+          <w:szCs w:val="22"/>
+        </w:rPr>
+        <w:t>_</w:t>
+      </w:r>
+      <w:r>
+        <w:rPr>
+          <w:rFonts w:asciiTheme="minorHAnsi" w:eastAsiaTheme="minorHAnsi" w:hAnsiTheme="minorHAnsi" w:cstheme="minorBidi"/>
+          <w:color w:val="auto"/>
+          <w:sz w:val="22"/>
+          <w:szCs w:val="22"/>
+        </w:rPr>
+        <w:t>(</w:t>
+      </w:r>
+      <w:proofErr w:type="spellStart"/>
+      <w:r>
+        <w:rPr>
+          <w:rFonts w:asciiTheme="minorHAnsi" w:eastAsiaTheme="minorHAnsi" w:hAnsiTheme="minorHAnsi" w:cstheme="minorBidi"/>
+          <w:color w:val="auto"/>
+          <w:sz w:val="22"/>
+          <w:szCs w:val="22"/>
+        </w:rPr>
+        <w:t>docfx</w:t>
+      </w:r>
+      <w:proofErr w:type="spellEnd"/>
+      <w:r>
+        <w:rPr>
+          <w:rFonts w:asciiTheme="minorHAnsi" w:eastAsiaTheme="minorHAnsi" w:hAnsiTheme="minorHAnsi" w:cstheme="minorBidi"/>
+          <w:color w:val="auto"/>
+          <w:sz w:val="22"/>
+          <w:szCs w:val="22"/>
+        </w:rPr>
+        <w:t xml:space="preserve">)". Ils sont ensuite organisés en dossiers en fonction </w:t>
+      </w:r>
+      <w:r>
+        <w:rPr>
+          <w:rFonts w:asciiTheme="minorHAnsi" w:eastAsiaTheme="minorHAnsi" w:hAnsiTheme="minorHAnsi" w:cstheme="minorBidi"/>
+          <w:color w:val="auto"/>
+          <w:sz w:val="22"/>
+          <w:szCs w:val="22"/>
+        </w:rPr>
+        <w:t>du projet</w:t>
+      </w:r>
+      <w:r>
+        <w:rPr>
+          <w:rFonts w:asciiTheme="minorHAnsi" w:eastAsiaTheme="minorHAnsi" w:hAnsiTheme="minorHAnsi" w:cstheme="minorBidi"/>
+          <w:color w:val="auto"/>
+          <w:sz w:val="22"/>
+          <w:szCs w:val="22"/>
+        </w:rPr>
+        <w:t xml:space="preserve"> de classe </w:t>
+      </w:r>
+      <w:r>
+        <w:rPr>
+          <w:rFonts w:asciiTheme="minorHAnsi" w:eastAsiaTheme="minorHAnsi" w:hAnsiTheme="minorHAnsi" w:cstheme="minorBidi"/>
+          <w:color w:val="auto"/>
+          <w:sz w:val="22"/>
+          <w:szCs w:val="22"/>
+        </w:rPr>
+        <w:t>auq</w:t>
+      </w:r>
+      <w:r>
+        <w:rPr>
+          <w:rFonts w:asciiTheme="minorHAnsi" w:eastAsiaTheme="minorHAnsi" w:hAnsiTheme="minorHAnsi" w:cstheme="minorBidi"/>
+          <w:color w:val="auto"/>
+          <w:sz w:val="22"/>
+          <w:szCs w:val="22"/>
+        </w:rPr>
+        <w:t>uel</w:t>
+      </w:r>
+      <w:r>
+        <w:rPr>
+          <w:rFonts w:asciiTheme="minorHAnsi" w:eastAsiaTheme="minorHAnsi" w:hAnsiTheme="minorHAnsi" w:cstheme="minorBidi"/>
+          <w:color w:val="auto"/>
+          <w:sz w:val="22"/>
+          <w:szCs w:val="22"/>
+        </w:rPr>
+        <w:t xml:space="preserve"> ils appartiennent.</w:t>
+      </w:r>
+    </w:p>
+    <w:p>
+      <w:pPr>
+        <w:pStyle w:val="Titre3"/>
+      </w:pPr>
+      <w:r>
+        <w:t>Tests Unitaires</w:t>
+      </w:r>
+    </w:p>
+    <w:p>
+      <w:r>
+        <w:t xml:space="preserve">Dans le cadre de ce projet j’ai réalisé quatre Tests unitaires c#. Deux pour la méthode « move » de la classe alien et </w:t>
+      </w:r>
+      <w:r>
+        <w:t>deux autres pour la méthode « </w:t>
+      </w:r>
+      <w:proofErr w:type="spellStart"/>
+      <w:r>
+        <w:t>G</w:t>
+      </w:r>
+      <w:r>
+        <w:t>oRight</w:t>
+      </w:r>
+      <w:proofErr w:type="spellEnd"/>
+      <w:r>
+        <w:t xml:space="preserve"> » de la classe </w:t>
+      </w:r>
+      <w:proofErr w:type="spellStart"/>
+      <w:r>
+        <w:t>player</w:t>
+      </w:r>
+      <w:proofErr w:type="spellEnd"/>
+    </w:p>
+    <w:p>
+      <w:pPr>
+        <w:pStyle w:val="Titre3"/>
+      </w:pPr>
+      <w:r>
+        <w:t>Logique du code</w:t>
+      </w:r>
+    </w:p>
+    <w:p>
+      <w:r>
+        <w:br w:type="page"/>
+      </w:r>
+    </w:p>
+    <w:p>
+      <w:pPr>
+        <w:pStyle w:val="Titre2"/>
+      </w:pPr>
+      <w:r>
+        <w:lastRenderedPageBreak/>
+        <w:t>Conclusion</w:t>
+      </w:r>
+    </w:p>
+    <w:p/>
+    <w:p>
+      <w:r>
+        <w:t>Ce projet m'a offert une opportunité précieuse d'approfondir mes compétences en programmation orientée objet</w:t>
+      </w:r>
+      <w:r>
+        <w:t xml:space="preserve"> et </w:t>
+      </w:r>
+      <w:r>
+        <w:t>notamment en WPF</w:t>
+      </w:r>
+      <w:r>
+        <w:t xml:space="preserve">. </w:t>
+      </w:r>
+    </w:p>
+    <w:p>
+      <w:r>
+        <w:t xml:space="preserve">J’estime </w:t>
+      </w:r>
+      <w:r>
+        <w:t>a</w:t>
+      </w:r>
+      <w:r>
+        <w:t>voir</w:t>
+      </w:r>
+      <w:r>
+        <w:t xml:space="preserve"> satisfait toutes les exigences du cahier des charges, mais je reconnais qu'il subsiste des possibilités d'amélioration, notamment en ce qui concerne</w:t>
+      </w:r>
+      <w:r>
+        <w:t xml:space="preserve"> la séparation </w:t>
+      </w:r>
+      <w:r>
+        <w:t>MVC</w:t>
+      </w:r>
+      <w:r>
+        <w:t xml:space="preserve">. Par exemple les trois liste « Pair » qui contienne un modèle logique et un </w:t>
+      </w:r>
+      <w:r>
+        <w:t xml:space="preserve">modèle </w:t>
+      </w:r>
+      <w:r>
+        <w:t>graphique, je</w:t>
+      </w:r>
+      <w:r>
+        <w:t xml:space="preserve"> devrais aussi séparer les méthodes « draw » de </w:t>
+      </w:r>
+      <w:r>
+        <w:t>mes updates</w:t>
+      </w:r>
+      <w:r>
+        <w:t xml:space="preserve"> et les implémenter dans la méthode </w:t>
+      </w:r>
+      <w:proofErr w:type="spellStart"/>
+      <w:r>
+        <w:t>UpdateScreen</w:t>
+      </w:r>
+      <w:proofErr w:type="spellEnd"/>
+      <w:r>
+        <w:t xml:space="preserve">. </w:t>
+      </w:r>
+    </w:p>
+    <w:p>
+      <w:r>
+        <w:t>De plus, il reste à implémenter des fonctionnalités telles que le menu des options</w:t>
+      </w:r>
+      <w:r>
+        <w:t>,</w:t>
+      </w:r>
+      <w:r>
+        <w:t xml:space="preserve"> le menu des </w:t>
+      </w:r>
+      <w:r>
+        <w:t>règles, le shop et le jeu multijoueur bien qu’il ne soit pas obligatoire</w:t>
+      </w:r>
+      <w:r>
+        <w:t>.</w:t>
+      </w:r>
+    </w:p>
+    <w:p>
+      <w:r>
+        <w:t xml:space="preserve">Le recours à IceScrum a été complexe au début, principalement parce que nous n'avons pas immédiatement </w:t>
+      </w:r>
+      <w:r>
+        <w:t>eu l’information que nous l’utiliserons</w:t>
+      </w:r>
+      <w:r>
+        <w:t xml:space="preserve">. La gestion par un unique Scrum Master pour l'ensemble des élèves a parfois posé </w:t>
+      </w:r>
+      <w:r>
+        <w:t>des problèmes</w:t>
+      </w:r>
+      <w:r>
+        <w:t xml:space="preserve"> car </w:t>
+      </w:r>
+      <w:r>
+        <w:t xml:space="preserve">on </w:t>
+      </w:r>
+      <w:r>
+        <w:t>devait</w:t>
+      </w:r>
+      <w:r>
+        <w:t xml:space="preserve"> </w:t>
+      </w:r>
+      <w:r>
+        <w:t>attendre la validation</w:t>
+      </w:r>
+      <w:r>
+        <w:t xml:space="preserve"> des story</w:t>
+      </w:r>
+      <w:r>
+        <w:t xml:space="preserve">, car nous ne pouvions techniquement pas commencer tant que l'User Story n'était pas </w:t>
+      </w:r>
+      <w:proofErr w:type="gramStart"/>
+      <w:r>
+        <w:t>validée</w:t>
+      </w:r>
+      <w:r>
+        <w:t xml:space="preserve"> </w:t>
+      </w:r>
+      <w:r>
+        <w:t>.</w:t>
+      </w:r>
+      <w:proofErr w:type="gramEnd"/>
+      <w:r>
+        <w:t xml:space="preserve"> De plus durant l’ensemble du projet j’ai </w:t>
+      </w:r>
+      <w:proofErr w:type="gramStart"/>
+      <w:r>
+        <w:t>repousser</w:t>
+      </w:r>
+      <w:proofErr w:type="gramEnd"/>
+      <w:r>
+        <w:t xml:space="preserve"> mon utilisation d’iceSrum car je le voyais surtout coder et apprendre de nouvelle chose.</w:t>
+      </w:r>
+    </w:p>
+    <w:p>
+      <w:r>
+        <w:t xml:space="preserve">A la fin du projet après une </w:t>
+      </w:r>
+      <w:r>
+        <w:t>discussion</w:t>
+      </w:r>
+      <w:r>
+        <w:t xml:space="preserve"> avec le chef de projet j’ai compris que l</w:t>
+      </w:r>
+      <w:r>
+        <w:t>’utilisation d’iceScrum dans ce projet servait à nous familiariser avec cette méthode de gestion de projet.</w:t>
+      </w:r>
+      <w:r>
+        <w:t xml:space="preserve"> Et que pour </w:t>
+      </w:r>
+      <w:r>
+        <w:t>notre future vie professionnelle</w:t>
+      </w:r>
+      <w:r>
+        <w:t xml:space="preserve"> il sera essentiel de savoir travailler avec </w:t>
+      </w:r>
+      <w:r>
+        <w:t>ce genre de logiciel/gestion de projet.</w:t>
+      </w:r>
+    </w:p>
+    <w:p>
+      <w:r>
+        <w:t>Dans le cas ou je devrais recommencer ce projet je ne changerais pas grand-chose de ma méthodologie de travaille</w:t>
+      </w:r>
+      <w:r>
+        <w:t>. La chose la plus importante que je dois changer et mon utilisation de iceScrum qui fait tache dans mon projet.</w:t>
+      </w:r>
+    </w:p>
+    <w:p>
+      <w:pPr>
+        <w:rPr>
+          <w:sz w:val="32"/>
+          <w:szCs w:val="32"/>
+        </w:rPr>
+      </w:pPr>
       <w:r>
         <w:br w:type="page"/>
       </w:r>
@@ -9571,6 +12123,9 @@
         <w:lastRenderedPageBreak/>
         <w:t>Utilisation de l’IA</w:t>
       </w:r>
+      <w:r>
+        <w:br/>
+      </w:r>
     </w:p>
     <w:p>
       <w:pPr>
@@ -9581,6 +12136,35 @@
       </w:r>
     </w:p>
     <w:p>
+      <w:r>
+        <w:t>Pour la partie UX</w:t>
+      </w:r>
+      <w:r>
+        <w:t xml:space="preserve"> j’ai </w:t>
+      </w:r>
+      <w:r>
+        <w:t>utilisé</w:t>
+      </w:r>
+      <w:r>
+        <w:t xml:space="preserve"> l’IA chatGPT durant la création des </w:t>
+      </w:r>
+      <w:r>
+        <w:t>Persona</w:t>
+      </w:r>
+      <w:r>
+        <w:t xml:space="preserve">. J’ai aussi </w:t>
+      </w:r>
+      <w:r>
+        <w:t>utilisé</w:t>
+      </w:r>
+      <w:r>
+        <w:t xml:space="preserve"> </w:t>
+      </w:r>
+      <w:r>
+        <w:t>le site SpaceColor (générateur de palette de couleur) qui utilise peut-être une IA.</w:t>
+      </w:r>
+    </w:p>
+    <w:p>
       <w:pPr>
         <w:pStyle w:val="Titre2"/>
       </w:pPr>
@@ -9601,8 +12185,13 @@
         <w:t>POO</w:t>
       </w:r>
     </w:p>
+    <w:p>
+      <w:r>
+        <w:t>Dans la partie POO j’ai principalement utiliser l’IA ChatGPT afin de commenter mon code.</w:t>
+      </w:r>
+    </w:p>
     <w:sectPr>
-      <w:footerReference w:type="default" r:id="rId43"/>
+      <w:footerReference w:type="default" r:id="rId45"/>
       <w:pgSz w:w="11906" w:h="16838"/>
       <w:pgMar w:top="1417" w:right="1417" w:bottom="1417" w:left="1417" w:header="708" w:footer="708" w:gutter="0"/>
       <w:pgBorders w:offsetFrom="page">
@@ -9658,14 +12247,27 @@
     <w:r>
       <w:t xml:space="preserve">Auteur : </w:t>
     </w:r>
-    <w:fldSimple w:instr=" AUTHOR  \* FirstCap  \* MERGEFORMAT ">
-      <w:r>
-        <w:rPr>
-          <w:noProof/>
-        </w:rPr>
-        <w:t>Lucas Lordon</w:t>
-      </w:r>
-    </w:fldSimple>
+    <w:r>
+      <w:fldChar w:fldCharType="begin"/>
+    </w:r>
+    <w:r>
+      <w:instrText xml:space="preserve"> AUTHOR  \* FirstCap  \* MERGEFORMAT </w:instrText>
+    </w:r>
+    <w:r>
+      <w:fldChar w:fldCharType="separate"/>
+    </w:r>
+    <w:r>
+      <w:rPr>
+        <w:noProof/>
+      </w:rPr>
+      <w:t>Lucas Lordon</w:t>
+    </w:r>
+    <w:r>
+      <w:rPr>
+        <w:noProof/>
+      </w:rPr>
+      <w:fldChar w:fldCharType="end"/>
+    </w:r>
     <w:r>
       <w:rPr>
         <w:noProof/>
@@ -9726,14 +12328,27 @@
     <w:r>
       <w:t xml:space="preserve"> </w:t>
     </w:r>
-    <w:fldSimple w:instr=" LASTSAVEDBY ">
-      <w:r>
-        <w:rPr>
-          <w:noProof/>
-        </w:rPr>
-        <w:t>Lucas Lordon</w:t>
-      </w:r>
-    </w:fldSimple>
+    <w:r>
+      <w:fldChar w:fldCharType="begin"/>
+    </w:r>
+    <w:r>
+      <w:instrText xml:space="preserve"> LASTSAVEDBY </w:instrText>
+    </w:r>
+    <w:r>
+      <w:fldChar w:fldCharType="separate"/>
+    </w:r>
+    <w:r>
+      <w:rPr>
+        <w:noProof/>
+      </w:rPr>
+      <w:t>Lucas Lordon</w:t>
+    </w:r>
+    <w:r>
+      <w:rPr>
+        <w:noProof/>
+      </w:rPr>
+      <w:fldChar w:fldCharType="end"/>
+    </w:r>
     <w:r>
       <w:tab/>
     </w:r>
@@ -9788,11 +12403,21 @@
     <w:r>
       <w:t xml:space="preserve"> </w:t>
     </w:r>
-    <w:fldSimple w:instr=" INFO RevNum ">
-      <w:r>
-        <w:t>24</w:t>
-      </w:r>
-    </w:fldSimple>
+    <w:r>
+      <w:fldChar w:fldCharType="begin"/>
+    </w:r>
+    <w:r>
+      <w:instrText xml:space="preserve"> INFO RevNum </w:instrText>
+    </w:r>
+    <w:r>
+      <w:fldChar w:fldCharType="separate"/>
+    </w:r>
+    <w:r>
+      <w:t>24</w:t>
+    </w:r>
+    <w:r>
+      <w:fldChar w:fldCharType="end"/>
+    </w:r>
     <w:r>
       <w:tab/>
     </w:r>
@@ -9866,8 +12491,21 @@
       <w:tab/>
     </w:r>
     <w:r>
-      <w:t>Projet Space Invader</w:t>
+      <w:t xml:space="preserve">Projet </w:t>
     </w:r>
+    <w:proofErr w:type="spellStart"/>
+    <w:r>
+      <w:t>Space</w:t>
+    </w:r>
+    <w:proofErr w:type="spellEnd"/>
+    <w:r>
+      <w:t xml:space="preserve"> </w:t>
+    </w:r>
+    <w:proofErr w:type="spellStart"/>
+    <w:r>
+      <w:t>Invader</w:t>
+    </w:r>
+    <w:proofErr w:type="spellEnd"/>
   </w:p>
 </w:hdr>
 </file>
@@ -11517,7 +14155,6 @@
   <w:style w:type="character" w:default="1" w:styleId="Policepardfaut">
     <w:name w:val="Default Paragraph Font"/>
     <w:uiPriority w:val="1"/>
-    <w:semiHidden/>
     <w:unhideWhenUsed/>
   </w:style>
   <w:style w:type="table" w:default="1" w:styleId="TableauNormal">

</xml_diff>

<commit_message>
Edit Test and Rapport
</commit_message>
<xml_diff>
--- a/Doc/Rapport_Space_Invader.docx
+++ b/Doc/Rapport_Space_Invader.docx
@@ -34,7 +34,7 @@
           <w:noProof/>
         </w:rPr>
         <w:drawing>
-          <wp:inline distT="0" distB="0" distL="0" distR="0" wp14:anchorId="09C5D9E9" wp14:editId="4D79A7FE">
+          <wp:inline distT="0" distB="0" distL="0" distR="0" wp14:anchorId="09C5D9E9" wp14:editId="086EF29A">
             <wp:extent cx="5753100" cy="3238500"/>
             <wp:effectExtent l="0" t="0" r="0" b="0"/>
             <wp:docPr id="2" name="Image 2"/>
@@ -4752,7 +4752,7 @@
           <w:noProof/>
         </w:rPr>
         <w:drawing>
-          <wp:inline distT="0" distB="0" distL="0" distR="0" wp14:anchorId="65BAD007" wp14:editId="5AFA4017">
+          <wp:inline distT="0" distB="0" distL="0" distR="0" wp14:anchorId="65BAD007" wp14:editId="0AA57465">
             <wp:extent cx="5753100" cy="2686050"/>
             <wp:effectExtent l="19050" t="19050" r="0" b="0"/>
             <wp:docPr id="6" name="Image 6"/>
@@ -11397,11 +11397,9 @@
       <w:r>
         <w:t xml:space="preserve">Dans le cas </w:t>
       </w:r>
-      <w:proofErr w:type="spellStart"/>
-      <w:r>
-        <w:t>ou</w:t>
-      </w:r>
-      <w:proofErr w:type="spellEnd"/>
+      <w:r>
+        <w:t>où</w:t>
+      </w:r>
       <w:r>
         <w:t xml:space="preserve"> le projet devrait être réaliser à nouveau je passerais moins de temp à crée </w:t>
       </w:r>
@@ -11432,7 +11430,10 @@
         <w:t xml:space="preserve"> pas eu le temps de me pencher sur </w:t>
       </w:r>
       <w:r>
-        <w:t>des fonctionnalités supplémentaires</w:t>
+        <w:t>l’ajout de</w:t>
+      </w:r>
+      <w:r>
+        <w:t xml:space="preserve"> fonctionnalités supplémentaires</w:t>
       </w:r>
       <w:r>
         <w:t>.</w:t>
@@ -11730,162 +11731,69 @@
       </w:r>
     </w:p>
     <w:p>
+      <w:r>
+        <w:t xml:space="preserve">J'ai généré l'explication de mon code à l'aide de </w:t>
+      </w:r>
+      <w:proofErr w:type="spellStart"/>
+      <w:r>
+        <w:t>Docfx</w:t>
+      </w:r>
+      <w:proofErr w:type="spellEnd"/>
+      <w:r>
+        <w:t>, et les fichiers correspondants se trouvent dans le répertoire "doc/</w:t>
+      </w:r>
+      <w:proofErr w:type="spellStart"/>
+      <w:r>
+        <w:t>Analyse_</w:t>
+      </w:r>
+      <w:r>
+        <w:t>t</w:t>
+      </w:r>
+      <w:r>
+        <w:t>echnique</w:t>
+      </w:r>
+      <w:proofErr w:type="spellEnd"/>
+      <w:r>
+        <w:t>_</w:t>
+      </w:r>
+      <w:r>
+        <w:t>(</w:t>
+      </w:r>
+      <w:proofErr w:type="spellStart"/>
+      <w:r>
+        <w:t>docfx</w:t>
+      </w:r>
+      <w:proofErr w:type="spellEnd"/>
+      <w:r>
+        <w:t xml:space="preserve">)". Ils sont ensuite organisés en dossiers en fonction </w:t>
+      </w:r>
+      <w:r>
+        <w:t>du projet</w:t>
+      </w:r>
+      <w:r>
+        <w:t xml:space="preserve"> de classe </w:t>
+      </w:r>
+      <w:r>
+        <w:t>auq</w:t>
+      </w:r>
+      <w:r>
+        <w:t>uel</w:t>
+      </w:r>
+      <w:r>
+        <w:t xml:space="preserve"> ils appartiennent.</w:t>
+      </w:r>
+    </w:p>
+    <w:p>
+      <w:r>
+        <w:br w:type="page"/>
+      </w:r>
+    </w:p>
+    <w:p>
       <w:pPr>
         <w:pStyle w:val="Titre3"/>
-        <w:rPr>
-          <w:rFonts w:asciiTheme="minorHAnsi" w:eastAsiaTheme="minorHAnsi" w:hAnsiTheme="minorHAnsi" w:cstheme="minorBidi"/>
-          <w:color w:val="auto"/>
-          <w:sz w:val="22"/>
-          <w:szCs w:val="22"/>
-        </w:rPr>
-      </w:pPr>
-      <w:r>
-        <w:rPr>
-          <w:rFonts w:asciiTheme="minorHAnsi" w:eastAsiaTheme="minorHAnsi" w:hAnsiTheme="minorHAnsi" w:cstheme="minorBidi"/>
-          <w:color w:val="auto"/>
-          <w:sz w:val="22"/>
-          <w:szCs w:val="22"/>
-        </w:rPr>
-        <w:t xml:space="preserve">J'ai généré l'explication de mon code à l'aide de </w:t>
-      </w:r>
-      <w:proofErr w:type="spellStart"/>
-      <w:r>
-        <w:rPr>
-          <w:rFonts w:asciiTheme="minorHAnsi" w:eastAsiaTheme="minorHAnsi" w:hAnsiTheme="minorHAnsi" w:cstheme="minorBidi"/>
-          <w:color w:val="auto"/>
-          <w:sz w:val="22"/>
-          <w:szCs w:val="22"/>
-        </w:rPr>
-        <w:t>Docfx</w:t>
-      </w:r>
-      <w:proofErr w:type="spellEnd"/>
-      <w:r>
-        <w:rPr>
-          <w:rFonts w:asciiTheme="minorHAnsi" w:eastAsiaTheme="minorHAnsi" w:hAnsiTheme="minorHAnsi" w:cstheme="minorBidi"/>
-          <w:color w:val="auto"/>
-          <w:sz w:val="22"/>
-          <w:szCs w:val="22"/>
-        </w:rPr>
-        <w:t>, et les fichiers correspondants se trouvent dans le répertoire "doc/</w:t>
-      </w:r>
-      <w:proofErr w:type="spellStart"/>
-      <w:r>
-        <w:rPr>
-          <w:rFonts w:asciiTheme="minorHAnsi" w:eastAsiaTheme="minorHAnsi" w:hAnsiTheme="minorHAnsi" w:cstheme="minorBidi"/>
-          <w:color w:val="auto"/>
-          <w:sz w:val="22"/>
-          <w:szCs w:val="22"/>
-        </w:rPr>
-        <w:t>Analyse_</w:t>
-      </w:r>
-      <w:r>
-        <w:rPr>
-          <w:rFonts w:asciiTheme="minorHAnsi" w:eastAsiaTheme="minorHAnsi" w:hAnsiTheme="minorHAnsi" w:cstheme="minorBidi"/>
-          <w:color w:val="auto"/>
-          <w:sz w:val="22"/>
-          <w:szCs w:val="22"/>
-        </w:rPr>
-        <w:t>t</w:t>
-      </w:r>
-      <w:r>
-        <w:rPr>
-          <w:rFonts w:asciiTheme="minorHAnsi" w:eastAsiaTheme="minorHAnsi" w:hAnsiTheme="minorHAnsi" w:cstheme="minorBidi"/>
-          <w:color w:val="auto"/>
-          <w:sz w:val="22"/>
-          <w:szCs w:val="22"/>
-        </w:rPr>
-        <w:t>echnique</w:t>
-      </w:r>
-      <w:proofErr w:type="spellEnd"/>
-      <w:r>
-        <w:rPr>
-          <w:rFonts w:asciiTheme="minorHAnsi" w:eastAsiaTheme="minorHAnsi" w:hAnsiTheme="minorHAnsi" w:cstheme="minorBidi"/>
-          <w:color w:val="auto"/>
-          <w:sz w:val="22"/>
-          <w:szCs w:val="22"/>
-        </w:rPr>
-        <w:t>_</w:t>
-      </w:r>
-      <w:r>
-        <w:rPr>
-          <w:rFonts w:asciiTheme="minorHAnsi" w:eastAsiaTheme="minorHAnsi" w:hAnsiTheme="minorHAnsi" w:cstheme="minorBidi"/>
-          <w:color w:val="auto"/>
-          <w:sz w:val="22"/>
-          <w:szCs w:val="22"/>
-        </w:rPr>
-        <w:t>(</w:t>
-      </w:r>
-      <w:proofErr w:type="spellStart"/>
-      <w:r>
-        <w:rPr>
-          <w:rFonts w:asciiTheme="minorHAnsi" w:eastAsiaTheme="minorHAnsi" w:hAnsiTheme="minorHAnsi" w:cstheme="minorBidi"/>
-          <w:color w:val="auto"/>
-          <w:sz w:val="22"/>
-          <w:szCs w:val="22"/>
-        </w:rPr>
-        <w:t>docfx</w:t>
-      </w:r>
-      <w:proofErr w:type="spellEnd"/>
-      <w:r>
-        <w:rPr>
-          <w:rFonts w:asciiTheme="minorHAnsi" w:eastAsiaTheme="minorHAnsi" w:hAnsiTheme="minorHAnsi" w:cstheme="minorBidi"/>
-          <w:color w:val="auto"/>
-          <w:sz w:val="22"/>
-          <w:szCs w:val="22"/>
-        </w:rPr>
-        <w:t xml:space="preserve">)". Ils sont ensuite organisés en dossiers en fonction </w:t>
-      </w:r>
-      <w:r>
-        <w:rPr>
-          <w:rFonts w:asciiTheme="minorHAnsi" w:eastAsiaTheme="minorHAnsi" w:hAnsiTheme="minorHAnsi" w:cstheme="minorBidi"/>
-          <w:color w:val="auto"/>
-          <w:sz w:val="22"/>
-          <w:szCs w:val="22"/>
-        </w:rPr>
-        <w:t>du projet</w:t>
-      </w:r>
-      <w:r>
-        <w:rPr>
-          <w:rFonts w:asciiTheme="minorHAnsi" w:eastAsiaTheme="minorHAnsi" w:hAnsiTheme="minorHAnsi" w:cstheme="minorBidi"/>
-          <w:color w:val="auto"/>
-          <w:sz w:val="22"/>
-          <w:szCs w:val="22"/>
-        </w:rPr>
-        <w:t xml:space="preserve"> de classe </w:t>
-      </w:r>
-      <w:r>
-        <w:rPr>
-          <w:rFonts w:asciiTheme="minorHAnsi" w:eastAsiaTheme="minorHAnsi" w:hAnsiTheme="minorHAnsi" w:cstheme="minorBidi"/>
-          <w:color w:val="auto"/>
-          <w:sz w:val="22"/>
-          <w:szCs w:val="22"/>
-        </w:rPr>
-        <w:t>auq</w:t>
-      </w:r>
-      <w:r>
-        <w:rPr>
-          <w:rFonts w:asciiTheme="minorHAnsi" w:eastAsiaTheme="minorHAnsi" w:hAnsiTheme="minorHAnsi" w:cstheme="minorBidi"/>
-          <w:color w:val="auto"/>
-          <w:sz w:val="22"/>
-          <w:szCs w:val="22"/>
-        </w:rPr>
-        <w:t>uel</w:t>
-      </w:r>
-      <w:r>
-        <w:rPr>
-          <w:rFonts w:asciiTheme="minorHAnsi" w:eastAsiaTheme="minorHAnsi" w:hAnsiTheme="minorHAnsi" w:cstheme="minorBidi"/>
-          <w:color w:val="auto"/>
-          <w:sz w:val="22"/>
-          <w:szCs w:val="22"/>
-        </w:rPr>
-        <w:t xml:space="preserve"> ils appartiennent.</w:t>
-      </w:r>
-    </w:p>
-    <w:p>
-      <w:pPr>
-        <w:pStyle w:val="Titre3"/>
-      </w:pPr>
-      <w:r>
+      </w:pPr>
+      <w:r>
+        <w:lastRenderedPageBreak/>
         <w:t>Tests Unitaires</w:t>
       </w:r>
     </w:p>
@@ -11907,18 +11815,654 @@
       <w:r>
         <w:t xml:space="preserve"> » de la classe </w:t>
       </w:r>
-      <w:proofErr w:type="spellStart"/>
-      <w:r>
-        <w:t>player</w:t>
-      </w:r>
-      <w:proofErr w:type="spellEnd"/>
-    </w:p>
-    <w:p>
-      <w:pPr>
-        <w:pStyle w:val="Titre3"/>
-      </w:pPr>
-      <w:r>
-        <w:t>Logique du code</w:t>
+      <w:r>
+        <w:t xml:space="preserve">Player. </w:t>
+      </w:r>
+      <w:proofErr w:type="gramStart"/>
+      <w:r>
+        <w:t>Ces test</w:t>
+      </w:r>
+      <w:proofErr w:type="gramEnd"/>
+      <w:r>
+        <w:t xml:space="preserve"> </w:t>
+      </w:r>
+      <w:r>
+        <w:t>vérifie</w:t>
+      </w:r>
+      <w:r>
+        <w:t xml:space="preserve"> si </w:t>
+      </w:r>
+      <w:r>
+        <w:t>le déplacement</w:t>
+      </w:r>
+      <w:r>
+        <w:t xml:space="preserve"> fonctionne </w:t>
+      </w:r>
+      <w:r>
+        <w:t>correctement.</w:t>
+      </w:r>
+      <w:r>
+        <w:t xml:space="preserve"> Les voici :</w:t>
+      </w:r>
+    </w:p>
+    <w:tbl>
+      <w:tblPr>
+        <w:tblStyle w:val="Grilledutableau"/>
+        <w:tblW w:w="0" w:type="auto"/>
+        <w:tblLook w:val="04A0" w:firstRow="1" w:lastRow="0" w:firstColumn="1" w:lastColumn="0" w:noHBand="0" w:noVBand="1"/>
+      </w:tblPr>
+      <w:tblGrid>
+        <w:gridCol w:w="1877"/>
+        <w:gridCol w:w="1842"/>
+        <w:gridCol w:w="1842"/>
+        <w:gridCol w:w="1843"/>
+        <w:gridCol w:w="1843"/>
+      </w:tblGrid>
+      <w:tr>
+        <w:tc>
+          <w:tcPr>
+            <w:tcW w:w="1842" w:type="dxa"/>
+          </w:tcPr>
+          <w:p>
+            <w:pPr>
+              <w:jc w:val="center"/>
+            </w:pPr>
+            <w:r>
+              <w:t>Nom test</w:t>
+            </w:r>
+          </w:p>
+        </w:tc>
+        <w:tc>
+          <w:tcPr>
+            <w:tcW w:w="1842" w:type="dxa"/>
+          </w:tcPr>
+          <w:p>
+            <w:pPr>
+              <w:jc w:val="center"/>
+            </w:pPr>
+            <w:r>
+              <w:t>Classe</w:t>
+            </w:r>
+          </w:p>
+        </w:tc>
+        <w:tc>
+          <w:tcPr>
+            <w:tcW w:w="1842" w:type="dxa"/>
+          </w:tcPr>
+          <w:p>
+            <w:pPr>
+              <w:jc w:val="center"/>
+            </w:pPr>
+            <w:r>
+              <w:t>Méthode testée</w:t>
+            </w:r>
+          </w:p>
+        </w:tc>
+        <w:tc>
+          <w:tcPr>
+            <w:tcW w:w="1843" w:type="dxa"/>
+          </w:tcPr>
+          <w:p>
+            <w:pPr>
+              <w:jc w:val="center"/>
+            </w:pPr>
+            <w:r>
+              <w:t>Description</w:t>
+            </w:r>
+          </w:p>
+        </w:tc>
+        <w:tc>
+          <w:tcPr>
+            <w:tcW w:w="1843" w:type="dxa"/>
+          </w:tcPr>
+          <w:p>
+            <w:pPr>
+              <w:jc w:val="center"/>
+            </w:pPr>
+            <w:r>
+              <w:t>Condition réussite</w:t>
+            </w:r>
+          </w:p>
+        </w:tc>
+      </w:tr>
+      <w:tr>
+        <w:tc>
+          <w:tcPr>
+            <w:tcW w:w="1842" w:type="dxa"/>
+          </w:tcPr>
+          <w:p>
+            <w:pPr>
+              <w:jc w:val="center"/>
+            </w:pPr>
+            <w:proofErr w:type="spellStart"/>
+            <w:proofErr w:type="gramStart"/>
+            <w:r>
+              <w:t>moveTest</w:t>
+            </w:r>
+            <w:proofErr w:type="spellEnd"/>
+            <w:proofErr w:type="gramEnd"/>
+          </w:p>
+        </w:tc>
+        <w:tc>
+          <w:tcPr>
+            <w:tcW w:w="1842" w:type="dxa"/>
+          </w:tcPr>
+          <w:p>
+            <w:pPr>
+              <w:jc w:val="center"/>
+            </w:pPr>
+            <w:r>
+              <w:t>Alien</w:t>
+            </w:r>
+          </w:p>
+        </w:tc>
+        <w:tc>
+          <w:tcPr>
+            <w:tcW w:w="1842" w:type="dxa"/>
+          </w:tcPr>
+          <w:p>
+            <w:pPr>
+              <w:jc w:val="center"/>
+            </w:pPr>
+            <w:r>
+              <w:t>Move</w:t>
+            </w:r>
+          </w:p>
+        </w:tc>
+        <w:tc>
+          <w:tcPr>
+            <w:tcW w:w="1843" w:type="dxa"/>
+          </w:tcPr>
+          <w:p>
+            <w:pPr>
+              <w:jc w:val="center"/>
+            </w:pPr>
+            <w:r>
+              <w:t xml:space="preserve">Déplace </w:t>
+            </w:r>
+            <w:r>
+              <w:t>l’Alien</w:t>
+            </w:r>
+          </w:p>
+        </w:tc>
+        <w:tc>
+          <w:tcPr>
+            <w:tcW w:w="1843" w:type="dxa"/>
+          </w:tcPr>
+          <w:p>
+            <w:r>
+              <w:t xml:space="preserve">L’Alien </w:t>
+            </w:r>
+            <w:r>
+              <w:t>se</w:t>
+            </w:r>
+            <w:r>
+              <w:t xml:space="preserve"> déplace </w:t>
+            </w:r>
+            <w:r>
+              <w:t>à droite</w:t>
+            </w:r>
+          </w:p>
+        </w:tc>
+      </w:tr>
+      <w:tr>
+        <w:tc>
+          <w:tcPr>
+            <w:tcW w:w="1842" w:type="dxa"/>
+          </w:tcPr>
+          <w:p>
+            <w:pPr>
+              <w:jc w:val="center"/>
+            </w:pPr>
+            <w:proofErr w:type="spellStart"/>
+            <w:proofErr w:type="gramStart"/>
+            <w:r>
+              <w:t>moveTest</w:t>
+            </w:r>
+            <w:r>
+              <w:t>Exeption</w:t>
+            </w:r>
+            <w:proofErr w:type="spellEnd"/>
+            <w:proofErr w:type="gramEnd"/>
+          </w:p>
+        </w:tc>
+        <w:tc>
+          <w:tcPr>
+            <w:tcW w:w="1842" w:type="dxa"/>
+          </w:tcPr>
+          <w:p>
+            <w:pPr>
+              <w:jc w:val="center"/>
+            </w:pPr>
+            <w:r>
+              <w:t>Alien</w:t>
+            </w:r>
+          </w:p>
+        </w:tc>
+        <w:tc>
+          <w:tcPr>
+            <w:tcW w:w="1842" w:type="dxa"/>
+          </w:tcPr>
+          <w:p>
+            <w:pPr>
+              <w:jc w:val="center"/>
+            </w:pPr>
+            <w:r>
+              <w:t>Move</w:t>
+            </w:r>
+          </w:p>
+        </w:tc>
+        <w:tc>
+          <w:tcPr>
+            <w:tcW w:w="1843" w:type="dxa"/>
+          </w:tcPr>
+          <w:p>
+            <w:pPr>
+              <w:jc w:val="center"/>
+            </w:pPr>
+            <w:r>
+              <w:t xml:space="preserve">Déplace </w:t>
+            </w:r>
+            <w:r>
+              <w:t>l’Alien</w:t>
+            </w:r>
+            <w:r>
+              <w:t xml:space="preserve"> en dehors de l’espace de jeu</w:t>
+            </w:r>
+          </w:p>
+        </w:tc>
+        <w:tc>
+          <w:tcPr>
+            <w:tcW w:w="1843" w:type="dxa"/>
+          </w:tcPr>
+          <w:p>
+            <w:pPr>
+              <w:jc w:val="center"/>
+            </w:pPr>
+            <w:r>
+              <w:t>L’Alien se déplace en bas à gauche) une colonne en dessous</w:t>
+            </w:r>
+          </w:p>
+        </w:tc>
+      </w:tr>
+      <w:tr>
+        <w:tc>
+          <w:tcPr>
+            <w:tcW w:w="1842" w:type="dxa"/>
+          </w:tcPr>
+          <w:p>
+            <w:pPr>
+              <w:jc w:val="center"/>
+            </w:pPr>
+            <w:proofErr w:type="spellStart"/>
+            <w:r>
+              <w:t>GoRightTest</w:t>
+            </w:r>
+            <w:proofErr w:type="spellEnd"/>
+          </w:p>
+        </w:tc>
+        <w:tc>
+          <w:tcPr>
+            <w:tcW w:w="1842" w:type="dxa"/>
+          </w:tcPr>
+          <w:p>
+            <w:pPr>
+              <w:jc w:val="center"/>
+            </w:pPr>
+            <w:r>
+              <w:t>Player</w:t>
+            </w:r>
+          </w:p>
+        </w:tc>
+        <w:tc>
+          <w:tcPr>
+            <w:tcW w:w="1842" w:type="dxa"/>
+          </w:tcPr>
+          <w:p>
+            <w:pPr>
+              <w:jc w:val="center"/>
+            </w:pPr>
+            <w:proofErr w:type="spellStart"/>
+            <w:r>
+              <w:t>GoRight</w:t>
+            </w:r>
+            <w:proofErr w:type="spellEnd"/>
+          </w:p>
+        </w:tc>
+        <w:tc>
+          <w:tcPr>
+            <w:tcW w:w="1843" w:type="dxa"/>
+          </w:tcPr>
+          <w:p>
+            <w:pPr>
+              <w:jc w:val="center"/>
+            </w:pPr>
+            <w:r>
+              <w:t>Déplace le Player à droite</w:t>
+            </w:r>
+          </w:p>
+        </w:tc>
+        <w:tc>
+          <w:tcPr>
+            <w:tcW w:w="1843" w:type="dxa"/>
+          </w:tcPr>
+          <w:p>
+            <w:pPr>
+              <w:jc w:val="center"/>
+            </w:pPr>
+            <w:r>
+              <w:t xml:space="preserve">Le Player </w:t>
+            </w:r>
+            <w:proofErr w:type="gramStart"/>
+            <w:r>
+              <w:t>ce</w:t>
+            </w:r>
+            <w:proofErr w:type="gramEnd"/>
+            <w:r>
+              <w:t xml:space="preserve"> déplace à droite</w:t>
+            </w:r>
+          </w:p>
+        </w:tc>
+      </w:tr>
+      <w:tr>
+        <w:tc>
+          <w:tcPr>
+            <w:tcW w:w="1842" w:type="dxa"/>
+          </w:tcPr>
+          <w:p>
+            <w:pPr>
+              <w:jc w:val="center"/>
+            </w:pPr>
+            <w:proofErr w:type="spellStart"/>
+            <w:r>
+              <w:t>GoRightWith</w:t>
+            </w:r>
+            <w:proofErr w:type="spellEnd"/>
+          </w:p>
+          <w:p>
+            <w:pPr>
+              <w:jc w:val="center"/>
+            </w:pPr>
+            <w:proofErr w:type="spellStart"/>
+            <w:r>
+              <w:t>MaxWidthTest</w:t>
+            </w:r>
+            <w:proofErr w:type="spellEnd"/>
+          </w:p>
+        </w:tc>
+        <w:tc>
+          <w:tcPr>
+            <w:tcW w:w="1842" w:type="dxa"/>
+          </w:tcPr>
+          <w:p>
+            <w:pPr>
+              <w:jc w:val="center"/>
+            </w:pPr>
+            <w:r>
+              <w:t>Player</w:t>
+            </w:r>
+          </w:p>
+        </w:tc>
+        <w:tc>
+          <w:tcPr>
+            <w:tcW w:w="1842" w:type="dxa"/>
+          </w:tcPr>
+          <w:p>
+            <w:pPr>
+              <w:jc w:val="center"/>
+            </w:pPr>
+            <w:proofErr w:type="spellStart"/>
+            <w:r>
+              <w:t>GoRight</w:t>
+            </w:r>
+            <w:proofErr w:type="spellEnd"/>
+          </w:p>
+        </w:tc>
+        <w:tc>
+          <w:tcPr>
+            <w:tcW w:w="1843" w:type="dxa"/>
+          </w:tcPr>
+          <w:p>
+            <w:pPr>
+              <w:jc w:val="center"/>
+            </w:pPr>
+            <w:r>
+              <w:t xml:space="preserve">Déplace le </w:t>
+            </w:r>
+            <w:r>
+              <w:t>Player</w:t>
+            </w:r>
+            <w:r>
+              <w:t xml:space="preserve"> à droite</w:t>
+            </w:r>
+            <w:r>
+              <w:t xml:space="preserve"> lorsqu’il</w:t>
+            </w:r>
+          </w:p>
+          <w:p>
+            <w:pPr>
+              <w:jc w:val="center"/>
+            </w:pPr>
+            <w:r>
+              <w:t>Est coller à la bordure</w:t>
+            </w:r>
+          </w:p>
+        </w:tc>
+        <w:tc>
+          <w:tcPr>
+            <w:tcW w:w="1843" w:type="dxa"/>
+          </w:tcPr>
+          <w:p>
+            <w:pPr>
+              <w:jc w:val="center"/>
+            </w:pPr>
+            <w:r>
+              <w:t xml:space="preserve">Le </w:t>
+            </w:r>
+            <w:r>
+              <w:t>Player</w:t>
+            </w:r>
+            <w:r>
+              <w:t xml:space="preserve"> ne </w:t>
+            </w:r>
+            <w:r>
+              <w:t>bouge pas</w:t>
+            </w:r>
+          </w:p>
+        </w:tc>
+      </w:tr>
+    </w:tbl>
+    <w:p/>
+    <w:p>
+      <w:pPr>
+        <w:keepNext/>
+        <w:jc w:val="center"/>
+      </w:pPr>
+      <w:r>
+        <w:drawing>
+          <wp:inline distT="0" distB="0" distL="0" distR="0" wp14:anchorId="09E09B66" wp14:editId="5C369445">
+            <wp:extent cx="4192249" cy="2155825"/>
+            <wp:effectExtent l="19050" t="19050" r="0" b="0"/>
+            <wp:docPr id="280621732" name="Image 1"/>
+            <wp:cNvGraphicFramePr>
+              <a:graphicFrameLocks xmlns:a="http://schemas.openxmlformats.org/drawingml/2006/main" noChangeAspect="1"/>
+            </wp:cNvGraphicFramePr>
+            <a:graphic xmlns:a="http://schemas.openxmlformats.org/drawingml/2006/main">
+              <a:graphicData uri="http://schemas.openxmlformats.org/drawingml/2006/picture">
+                <pic:pic xmlns:pic="http://schemas.openxmlformats.org/drawingml/2006/picture">
+                  <pic:nvPicPr>
+                    <pic:cNvPr id="280621732" name="Image 1"/>
+                    <pic:cNvPicPr/>
+                  </pic:nvPicPr>
+                  <pic:blipFill>
+                    <a:blip r:embed="rId45">
+                      <a:extLst>
+                        <a:ext uri="{28A0092B-C50C-407E-A947-70E740481C1C}">
+                          <a14:useLocalDpi xmlns:a14="http://schemas.microsoft.com/office/drawing/2010/main" val="0"/>
+                        </a:ext>
+                      </a:extLst>
+                    </a:blip>
+                    <a:stretch>
+                      <a:fillRect/>
+                    </a:stretch>
+                  </pic:blipFill>
+                  <pic:spPr>
+                    <a:xfrm>
+                      <a:off x="0" y="0"/>
+                      <a:ext cx="4192249" cy="2155825"/>
+                    </a:xfrm>
+                    <a:prstGeom prst="rect">
+                      <a:avLst/>
+                    </a:prstGeom>
+                    <a:ln w="9525" cap="flat" cmpd="sng" algn="ctr">
+                      <a:solidFill>
+                        <a:sysClr val="windowText" lastClr="000000"/>
+                      </a:solidFill>
+                      <a:prstDash val="solid"/>
+                      <a:round/>
+                      <a:headEnd type="none" w="med" len="med"/>
+                      <a:tailEnd type="none" w="med" len="med"/>
+                      <a:extLst>
+                        <a:ext uri="{C807C97D-BFC1-408E-A445-0C87EB9F89A2}">
+                          <ask:lineSketchStyleProps xmlns:ask="http://schemas.microsoft.com/office/drawing/2018/sketchyshapes" sd="0">
+                            <a:custGeom>
+                              <a:avLst/>
+                              <a:gdLst/>
+                              <a:ahLst/>
+                              <a:cxnLst/>
+                              <a:rect l="0" t="0" r="0" b="0"/>
+                              <a:pathLst/>
+                            </a:custGeom>
+                            <ask:type/>
+                          </ask:lineSketchStyleProps>
+                        </a:ext>
+                      </a:extLst>
+                    </a:ln>
+                  </pic:spPr>
+                </pic:pic>
+              </a:graphicData>
+            </a:graphic>
+          </wp:inline>
+        </w:drawing>
+      </w:r>
+    </w:p>
+    <w:p>
+      <w:pPr>
+        <w:pStyle w:val="Lgende"/>
+        <w:jc w:val="center"/>
+      </w:pPr>
+      <w:r>
+        <w:t xml:space="preserve">Preuve que </w:t>
+      </w:r>
+      <w:r>
+        <w:t>les tests</w:t>
+      </w:r>
+      <w:r>
+        <w:t xml:space="preserve"> réussissent (</w:t>
+      </w:r>
+      <w:r>
+        <w:t>Visual Studio)</w:t>
+      </w:r>
+    </w:p>
+    <w:p/>
+    <w:p/>
+    <w:p>
+      <w:pPr>
+        <w:keepNext/>
+        <w:jc w:val="center"/>
+      </w:pPr>
+      <w:r>
+        <w:drawing>
+          <wp:inline distT="0" distB="0" distL="0" distR="0" wp14:anchorId="6B9B11F2" wp14:editId="34E2FC19">
+            <wp:extent cx="5760720" cy="436880"/>
+            <wp:effectExtent l="19050" t="19050" r="0" b="1270"/>
+            <wp:docPr id="2027948604" name="Image 1"/>
+            <wp:cNvGraphicFramePr>
+              <a:graphicFrameLocks xmlns:a="http://schemas.openxmlformats.org/drawingml/2006/main" noChangeAspect="1"/>
+            </wp:cNvGraphicFramePr>
+            <a:graphic xmlns:a="http://schemas.openxmlformats.org/drawingml/2006/main">
+              <a:graphicData uri="http://schemas.openxmlformats.org/drawingml/2006/picture">
+                <pic:pic xmlns:pic="http://schemas.openxmlformats.org/drawingml/2006/picture">
+                  <pic:nvPicPr>
+                    <pic:cNvPr id="2027948604" name=""/>
+                    <pic:cNvPicPr/>
+                  </pic:nvPicPr>
+                  <pic:blipFill>
+                    <a:blip r:embed="rId46"/>
+                    <a:stretch>
+                      <a:fillRect/>
+                    </a:stretch>
+                  </pic:blipFill>
+                  <pic:spPr>
+                    <a:xfrm>
+                      <a:off x="0" y="0"/>
+                      <a:ext cx="5760720" cy="436880"/>
+                    </a:xfrm>
+                    <a:prstGeom prst="rect">
+                      <a:avLst/>
+                    </a:prstGeom>
+                    <a:ln w="9525" cap="flat" cmpd="sng" algn="ctr">
+                      <a:solidFill>
+                        <a:sysClr val="windowText" lastClr="000000"/>
+                      </a:solidFill>
+                      <a:prstDash val="solid"/>
+                      <a:round/>
+                      <a:headEnd type="none" w="med" len="med"/>
+                      <a:tailEnd type="none" w="med" len="med"/>
+                      <a:extLst>
+                        <a:ext uri="{C807C97D-BFC1-408E-A445-0C87EB9F89A2}">
+                          <ask:lineSketchStyleProps xmlns:ask="http://schemas.microsoft.com/office/drawing/2018/sketchyshapes" sd="0">
+                            <a:custGeom>
+                              <a:avLst/>
+                              <a:gdLst/>
+                              <a:ahLst/>
+                              <a:cxnLst/>
+                              <a:rect l="0" t="0" r="0" b="0"/>
+                              <a:pathLst/>
+                            </a:custGeom>
+                            <ask:type/>
+                          </ask:lineSketchStyleProps>
+                        </a:ext>
+                      </a:extLst>
+                    </a:ln>
+                  </pic:spPr>
+                </pic:pic>
+              </a:graphicData>
+            </a:graphic>
+          </wp:inline>
+        </w:drawing>
+      </w:r>
+    </w:p>
+    <w:p>
+      <w:pPr>
+        <w:pStyle w:val="Lgende"/>
+        <w:jc w:val="center"/>
+      </w:pPr>
+      <w:r>
+        <w:t>Message d’erreur lors de l’exécution des tests dans la console</w:t>
+      </w:r>
+    </w:p>
+    <w:p>
+      <w:r>
+        <w:t xml:space="preserve">Ci-dessous on peut voir que les tests </w:t>
+      </w:r>
+      <w:r>
+        <w:t>fonctionnent</w:t>
+      </w:r>
+      <w:r>
+        <w:t xml:space="preserve"> dans Visual Studio </w:t>
+      </w:r>
+      <w:r>
+        <w:t xml:space="preserve">mais pas dans la console (il ne </w:t>
+      </w:r>
+      <w:r>
+        <w:t>se</w:t>
+      </w:r>
+      <w:r>
+        <w:t xml:space="preserve"> lance pas)</w:t>
+      </w:r>
+      <w:r>
+        <w:t>. N’ayant pas mis en place les GitHub action je ne peut pas fournir d’autres preuve de la réussite de mes tests.</w:t>
       </w:r>
     </w:p>
     <w:p>
@@ -11938,10 +12482,7 @@
     <w:p/>
     <w:p>
       <w:r>
-        <w:t>Ce projet m'a offert une opportunité précieuse d'approfondir mes compétences en programmation orientée objet</w:t>
-      </w:r>
-      <w:r>
-        <w:t xml:space="preserve"> et </w:t>
+        <w:t xml:space="preserve">Ce projet m'a offert une opportunité précieuse d'approfondir mes compétences en programmation orientée objet et </w:t>
       </w:r>
       <w:r>
         <w:t>notamment en WPF</w:t>
@@ -11970,10 +12511,7 @@
         <w:t>MVC</w:t>
       </w:r>
       <w:r>
-        <w:t xml:space="preserve">. Par exemple les trois liste « Pair » qui contienne un modèle logique et un </w:t>
-      </w:r>
-      <w:r>
-        <w:t xml:space="preserve">modèle </w:t>
+        <w:t xml:space="preserve">. Par exemple les trois liste « Pair » qui contienne un modèle logique et un modèle </w:t>
       </w:r>
       <w:r>
         <w:t>graphique, je</w:t>
@@ -11985,13 +12523,8 @@
         <w:t>mes updates</w:t>
       </w:r>
       <w:r>
-        <w:t xml:space="preserve"> et les implémenter dans la méthode </w:t>
-      </w:r>
-      <w:proofErr w:type="spellStart"/>
-      <w:r>
-        <w:t>UpdateScreen</w:t>
-      </w:r>
-      <w:proofErr w:type="spellEnd"/>
+        <w:t xml:space="preserve"> et les implémenter dans la méthode UpdateScreen</w:t>
+      </w:r>
       <w:r>
         <w:t xml:space="preserve">. </w:t>
       </w:r>
@@ -12047,25 +12580,15 @@
       <w:r>
         <w:t xml:space="preserve">, car nous ne pouvions techniquement pas commencer tant que l'User Story n'était pas </w:t>
       </w:r>
-      <w:proofErr w:type="gramStart"/>
-      <w:r>
-        <w:t>validée</w:t>
-      </w:r>
-      <w:r>
-        <w:t xml:space="preserve"> </w:t>
-      </w:r>
-      <w:r>
-        <w:t>.</w:t>
-      </w:r>
-      <w:proofErr w:type="gramEnd"/>
+      <w:r>
+        <w:t>validée.</w:t>
+      </w:r>
       <w:r>
         <w:t xml:space="preserve"> De plus durant l’ensemble du projet j’ai </w:t>
       </w:r>
-      <w:proofErr w:type="gramStart"/>
-      <w:r>
-        <w:t>repousser</w:t>
-      </w:r>
-      <w:proofErr w:type="gramEnd"/>
+      <w:r>
+        <w:t>repoussé</w:t>
+      </w:r>
       <w:r>
         <w:t xml:space="preserve"> mon utilisation d’iceSrum car je le voyais surtout coder et apprendre de nouvelle chose.</w:t>
       </w:r>
@@ -12102,6 +12625,18 @@
       </w:r>
       <w:r>
         <w:t>. La chose la plus importante que je dois changer et mon utilisation de iceScrum qui fait tache dans mon projet.</w:t>
+      </w:r>
+      <w:r>
+        <w:t xml:space="preserve"> J’installerais aussi le fichier gitIgnore des le début du projet car ayant </w:t>
+      </w:r>
+      <w:r>
+        <w:t>des images</w:t>
+      </w:r>
+      <w:r>
+        <w:t xml:space="preserve"> dans le bin le gitI</w:t>
+      </w:r>
+      <w:r>
+        <w:t>gnore ne fonctionnait pas.</w:t>
       </w:r>
     </w:p>
     <w:p>
@@ -12191,7 +12726,7 @@
       </w:r>
     </w:p>
     <w:sectPr>
-      <w:footerReference w:type="default" r:id="rId45"/>
+      <w:footerReference w:type="default" r:id="rId47"/>
       <w:pgSz w:w="11906" w:h="16838"/>
       <w:pgMar w:top="1417" w:right="1417" w:bottom="1417" w:left="1417" w:header="708" w:footer="708" w:gutter="0"/>
       <w:pgBorders w:offsetFrom="page">
@@ -12247,27 +12782,14 @@
     <w:r>
       <w:t xml:space="preserve">Auteur : </w:t>
     </w:r>
-    <w:r>
-      <w:fldChar w:fldCharType="begin"/>
-    </w:r>
-    <w:r>
-      <w:instrText xml:space="preserve"> AUTHOR  \* FirstCap  \* MERGEFORMAT </w:instrText>
-    </w:r>
-    <w:r>
-      <w:fldChar w:fldCharType="separate"/>
-    </w:r>
-    <w:r>
-      <w:rPr>
-        <w:noProof/>
-      </w:rPr>
-      <w:t>Lucas Lordon</w:t>
-    </w:r>
-    <w:r>
-      <w:rPr>
-        <w:noProof/>
-      </w:rPr>
-      <w:fldChar w:fldCharType="end"/>
-    </w:r>
+    <w:fldSimple w:instr=" AUTHOR  \* FirstCap  \* MERGEFORMAT ">
+      <w:r>
+        <w:rPr>
+          <w:noProof/>
+        </w:rPr>
+        <w:t>Lucas Lordon</w:t>
+      </w:r>
+    </w:fldSimple>
     <w:r>
       <w:rPr>
         <w:noProof/>
@@ -12328,27 +12850,14 @@
     <w:r>
       <w:t xml:space="preserve"> </w:t>
     </w:r>
-    <w:r>
-      <w:fldChar w:fldCharType="begin"/>
-    </w:r>
-    <w:r>
-      <w:instrText xml:space="preserve"> LASTSAVEDBY </w:instrText>
-    </w:r>
-    <w:r>
-      <w:fldChar w:fldCharType="separate"/>
-    </w:r>
-    <w:r>
-      <w:rPr>
-        <w:noProof/>
-      </w:rPr>
-      <w:t>Lucas Lordon</w:t>
-    </w:r>
-    <w:r>
-      <w:rPr>
-        <w:noProof/>
-      </w:rPr>
-      <w:fldChar w:fldCharType="end"/>
-    </w:r>
+    <w:fldSimple w:instr=" LASTSAVEDBY ">
+      <w:r>
+        <w:rPr>
+          <w:noProof/>
+        </w:rPr>
+        <w:t>Lucas Lordon</w:t>
+      </w:r>
+    </w:fldSimple>
     <w:r>
       <w:tab/>
     </w:r>
@@ -12403,21 +12912,11 @@
     <w:r>
       <w:t xml:space="preserve"> </w:t>
     </w:r>
-    <w:r>
-      <w:fldChar w:fldCharType="begin"/>
-    </w:r>
-    <w:r>
-      <w:instrText xml:space="preserve"> INFO RevNum </w:instrText>
-    </w:r>
-    <w:r>
-      <w:fldChar w:fldCharType="separate"/>
-    </w:r>
-    <w:r>
-      <w:t>24</w:t>
-    </w:r>
-    <w:r>
-      <w:fldChar w:fldCharType="end"/>
-    </w:r>
+    <w:fldSimple w:instr=" INFO RevNum ">
+      <w:r>
+        <w:t>24</w:t>
+      </w:r>
+    </w:fldSimple>
     <w:r>
       <w:tab/>
     </w:r>
@@ -14155,6 +14654,7 @@
   <w:style w:type="character" w:default="1" w:styleId="Policepardfaut">
     <w:name w:val="Default Paragraph Font"/>
     <w:uiPriority w:val="1"/>
+    <w:semiHidden/>
     <w:unhideWhenUsed/>
   </w:style>
   <w:style w:type="table" w:default="1" w:styleId="TableauNormal">
@@ -14486,6 +14986,25 @@
       <w:u w:val="single"/>
     </w:rPr>
   </w:style>
+  <w:style w:type="table" w:styleId="Grilledutableau">
+    <w:name w:val="Table Grid"/>
+    <w:basedOn w:val="TableauNormal"/>
+    <w:uiPriority w:val="39"/>
+    <w:rsid w:val="00EC60EF"/>
+    <w:pPr>
+      <w:spacing w:after="0" w:line="240" w:lineRule="auto"/>
+    </w:pPr>
+    <w:tblPr>
+      <w:tblBorders>
+        <w:top w:val="single" w:sz="4" w:space="0" w:color="auto"/>
+        <w:left w:val="single" w:sz="4" w:space="0" w:color="auto"/>
+        <w:bottom w:val="single" w:sz="4" w:space="0" w:color="auto"/>
+        <w:right w:val="single" w:sz="4" w:space="0" w:color="auto"/>
+        <w:insideH w:val="single" w:sz="4" w:space="0" w:color="auto"/>
+        <w:insideV w:val="single" w:sz="4" w:space="0" w:color="auto"/>
+      </w:tblBorders>
+    </w:tblPr>
+  </w:style>
 </w:styles>
 </file>
 

</xml_diff>